<commit_message>
Updates to compute model
Corrections to Compute-gd and removal of v1.5...gd version and OBSOLETE
CPU-Memory.gd
</commit_message>
<xml_diff>
--- a/OnfModel/CoreGendoc/ModelDescriptions/TR-512.15_OnfCoreIm-Compute-gd.docx
+++ b/OnfModel/CoreGendoc/ModelDescriptions/TR-512.15_OnfCoreIm-Compute-gd.docx
@@ -11,7 +11,6 @@
       </w:pPr>
       <w:bookmarkStart w:id="0" w:name="_Hlk149829871"/>
       <w:bookmarkEnd w:id="0"/>
-      <w:commentRangeStart w:id="1"/>
       <w:r>
         <w:rPr>
           <w:color w:val="7030A0"/>
@@ -667,13 +666,6 @@
           <w:lang w:val="en-GB"/>
         </w:rPr>
         <w:t>” &lt;drop/&gt;</w:t>
-      </w:r>
-      <w:commentRangeEnd w:id="1"/>
-      <w:r>
-        <w:rPr>
-          <w:rStyle w:val="CommentReference"/>
-        </w:rPr>
-        <w:commentReference w:id="1"/>
       </w:r>
     </w:p>
     <w:p>
@@ -718,7 +710,7 @@
                     </pic:cNvPicPr>
                   </pic:nvPicPr>
                   <pic:blipFill>
-                    <a:blip r:embed="rId11">
+                    <a:blip r:embed="rId8">
                       <a:extLst>
                         <a:ext uri="{28A0092B-C50C-407E-A947-70E740481C1C}">
                           <a14:useLocalDpi xmlns:a14="http://schemas.microsoft.com/office/drawing/2010/main" val="0"/>
@@ -744,7 +736,7 @@
                     </a:ln>
                     <a:extLst>
                       <a:ext uri="{FAA26D3D-D897-4be2-8F04-BA451C77F1D7}">
-                        <ma14:placeholderFlag xmlns:ve="http://schemas.openxmlformats.org/markup-compatibility/2006" xmlns:ma14="http://schemas.microsoft.com/office/mac/drawingml/2011/main" xmlns:w="http://schemas.openxmlformats.org/wordprocessingml/2006/main" xmlns:w10="urn:schemas-microsoft-com:office:word" xmlns:v="urn:schemas-microsoft-com:vml" xmlns:o="urn:schemas-microsoft-com:office:office" xmlns:mv="urn:schemas-microsoft-com:mac:vml" xmlns:mo="http://schemas.microsoft.com/office/mac/office/2008/main" xmlns="" xmlns:arto="http://schemas.microsoft.com/office/word/2006/arto"/>
+                        <ma14:placeholderFlag xmlns:arto="http://schemas.microsoft.com/office/word/2006/arto" xmlns="" xmlns:mo="http://schemas.microsoft.com/office/mac/office/2008/main" xmlns:mv="urn:schemas-microsoft-com:mac:vml" xmlns:o="urn:schemas-microsoft-com:office:office" xmlns:v="urn:schemas-microsoft-com:vml" xmlns:w10="urn:schemas-microsoft-com:office:word" xmlns:w="http://schemas.openxmlformats.org/wordprocessingml/2006/main" xmlns:ma14="http://schemas.microsoft.com/office/mac/drawingml/2011/main" xmlns:ve="http://schemas.openxmlformats.org/markup-compatibility/2006"/>
                       </a:ext>
                     </a:extLst>
                   </pic:spPr>
@@ -1071,7 +1063,7 @@
                     </pic:cNvPicPr>
                   </pic:nvPicPr>
                   <pic:blipFill>
-                    <a:blip r:embed="rId12">
+                    <a:blip r:embed="rId9">
                       <a:extLst>
                         <a:ext uri="{28A0092B-C50C-407E-A947-70E740481C1C}">
                           <a14:useLocalDpi xmlns:a14="http://schemas.microsoft.com/office/drawing/2010/main" val="0"/>
@@ -1097,7 +1089,7 @@
                     </a:ln>
                     <a:extLst>
                       <a:ext uri="{FAA26D3D-D897-4be2-8F04-BA451C77F1D7}">
-                        <ma14:placeholderFlag xmlns:ve="http://schemas.openxmlformats.org/markup-compatibility/2006" xmlns:ma14="http://schemas.microsoft.com/office/mac/drawingml/2011/main" xmlns:w="http://schemas.openxmlformats.org/wordprocessingml/2006/main" xmlns:w10="urn:schemas-microsoft-com:office:word" xmlns:v="urn:schemas-microsoft-com:vml" xmlns:o="urn:schemas-microsoft-com:office:office" xmlns:mv="urn:schemas-microsoft-com:mac:vml" xmlns:mo="http://schemas.microsoft.com/office/mac/office/2008/main" xmlns="" xmlns:arto="http://schemas.microsoft.com/office/word/2006/arto"/>
+                        <ma14:placeholderFlag xmlns:arto="http://schemas.microsoft.com/office/word/2006/arto" xmlns="" xmlns:mo="http://schemas.microsoft.com/office/mac/office/2008/main" xmlns:mv="urn:schemas-microsoft-com:mac:vml" xmlns:o="urn:schemas-microsoft-com:office:office" xmlns:v="urn:schemas-microsoft-com:vml" xmlns:w10="urn:schemas-microsoft-com:office:word" xmlns:w="http://schemas.openxmlformats.org/wordprocessingml/2006/main" xmlns:ma14="http://schemas.microsoft.com/office/mac/drawingml/2011/main" xmlns:ve="http://schemas.openxmlformats.org/markup-compatibility/2006"/>
                       </a:ext>
                     </a:extLst>
                   </pic:spPr>
@@ -1199,7 +1191,7 @@
           <w:szCs w:val="24"/>
         </w:rPr>
       </w:pPr>
-      <w:bookmarkStart w:id="2" w:name="_Toc16002872"/>
+      <w:bookmarkStart w:id="1" w:name="_Toc16002872"/>
       <w:r>
         <w:rPr>
           <w:rFonts w:asciiTheme="majorHAnsi" w:hAnsiTheme="majorHAnsi"/>
@@ -1208,53 +1200,53 @@
         </w:rPr>
         <w:t>Disclaimer</w:t>
       </w:r>
+      <w:bookmarkEnd w:id="1"/>
+    </w:p>
+    <w:p>
+      <w:pPr>
+        <w:rPr>
+          <w:spacing w:val="20"/>
+        </w:rPr>
+      </w:pPr>
+      <w:r>
+        <w:rPr>
+          <w:spacing w:val="20"/>
+        </w:rPr>
+        <w:t>THIS SPECIFICATION IS PROVIDED “</w:t>
+      </w:r>
+      <w:r>
+        <w:rPr>
+          <w:spacing w:val="20"/>
+        </w:rPr>
+        <w:t>AS IS” WITH NO WARRANTIES WHATSOEVER, INCLUDING ANY WARRANTY OF MERCHANTABILITY, NONINFRINGEMENT, FITNESS FOR ANY PARTICULAR PURPOSE, OR ANY WARRANTY OTHERWISE ARISING OUT OF ANY PROPOSAL, SPECIFICATION OR SAMPLE.</w:t>
+      </w:r>
+    </w:p>
+    <w:p>
+      <w:pPr>
+        <w:spacing w:after="0"/>
+      </w:pPr>
+      <w:r>
+        <w:t>Any marks and brands contained herein are the property of their respective owners.</w:t>
+      </w:r>
+    </w:p>
+    <w:p>
+      <w:pPr>
+        <w:spacing w:after="0"/>
+      </w:pPr>
+    </w:p>
+    <w:p>
+      <w:pPr>
+        <w:spacing w:after="0"/>
+        <w:outlineLvl w:val="0"/>
+      </w:pPr>
+      <w:bookmarkStart w:id="2" w:name="_Toc16002873"/>
+      <w:r>
+        <w:t>Open Networking Foundation</w:t>
+      </w:r>
       <w:bookmarkEnd w:id="2"/>
     </w:p>
     <w:p>
       <w:pPr>
-        <w:rPr>
-          <w:spacing w:val="20"/>
-        </w:rPr>
-      </w:pPr>
-      <w:r>
-        <w:rPr>
-          <w:spacing w:val="20"/>
-        </w:rPr>
-        <w:t>THIS SPECIFICATION IS PROVIDED “</w:t>
-      </w:r>
-      <w:r>
-        <w:rPr>
-          <w:spacing w:val="20"/>
-        </w:rPr>
-        <w:t>AS IS” WITH NO WARRANTIES WHATSOEVER, INCLUDING ANY WARRANTY OF MERCHANTABILITY, NONINFRINGEMENT, FITNESS FOR ANY PARTICULAR PURPOSE, OR ANY WARRANTY OTHERWISE ARISING OUT OF ANY PROPOSAL, SPECIFICATION OR SAMPLE.</w:t>
-      </w:r>
-    </w:p>
-    <w:p>
-      <w:pPr>
-        <w:spacing w:after="0"/>
-      </w:pPr>
-      <w:r>
-        <w:t>Any marks and brands contained herein are the property of their respective owners.</w:t>
-      </w:r>
-    </w:p>
-    <w:p>
-      <w:pPr>
-        <w:spacing w:after="0"/>
-      </w:pPr>
-    </w:p>
-    <w:p>
-      <w:pPr>
-        <w:spacing w:after="0"/>
-        <w:outlineLvl w:val="0"/>
-      </w:pPr>
-      <w:bookmarkStart w:id="3" w:name="_Toc16002873"/>
-      <w:r>
-        <w:t>Open Networking Foundation</w:t>
-      </w:r>
-      <w:bookmarkEnd w:id="3"/>
-    </w:p>
-    <w:p>
-      <w:pPr>
         <w:spacing w:after="0"/>
       </w:pPr>
       <w:r>
@@ -1265,7 +1257,7 @@
       <w:pPr>
         <w:pStyle w:val="Hyperlink1"/>
       </w:pPr>
-      <w:hyperlink r:id="rId13" w:history="1">
+      <w:hyperlink r:id="rId10" w:history="1">
         <w:r>
           <w:rPr>
             <w:rStyle w:val="Hyperlink"/>
@@ -3416,11 +3408,11 @@
         <w:keepNext/>
         <w:outlineLvl w:val="0"/>
       </w:pPr>
-      <w:bookmarkStart w:id="4" w:name="_Toc16002874"/>
+      <w:bookmarkStart w:id="3" w:name="_Toc16002874"/>
       <w:r>
         <w:t>Document History</w:t>
       </w:r>
-      <w:bookmarkEnd w:id="4"/>
+      <w:bookmarkEnd w:id="3"/>
     </w:p>
     <w:tbl>
       <w:tblPr>
@@ -3607,11 +3599,11 @@
           <w:szCs w:val="32"/>
         </w:rPr>
       </w:pPr>
-      <w:bookmarkStart w:id="5" w:name="_Ref415288333"/>
-      <w:bookmarkStart w:id="6" w:name="_Ref415288340"/>
-      <w:bookmarkStart w:id="7" w:name="_Ref415288345"/>
-      <w:bookmarkStart w:id="8" w:name="_Ref415288350"/>
-      <w:bookmarkStart w:id="9" w:name="_Toc457510552"/>
+      <w:bookmarkStart w:id="4" w:name="_Ref415288333"/>
+      <w:bookmarkStart w:id="5" w:name="_Ref415288340"/>
+      <w:bookmarkStart w:id="6" w:name="_Ref415288345"/>
+      <w:bookmarkStart w:id="7" w:name="_Ref415288350"/>
+      <w:bookmarkStart w:id="8" w:name="_Toc457510552"/>
       <w:r>
         <w:br w:type="page"/>
       </w:r>
@@ -3620,13 +3612,13 @@
       <w:pPr>
         <w:pStyle w:val="Heading1"/>
       </w:pPr>
-      <w:bookmarkStart w:id="10" w:name="_Toc16002875"/>
-      <w:commentRangeStart w:id="11"/>
+      <w:bookmarkStart w:id="9" w:name="_Toc16002875"/>
+      <w:commentRangeStart w:id="10"/>
       <w:r>
         <w:lastRenderedPageBreak/>
         <w:t>Introductio</w:t>
       </w:r>
-      <w:commentRangeEnd w:id="11"/>
+      <w:commentRangeEnd w:id="10"/>
       <w:r>
         <w:rPr>
           <w:rStyle w:val="CommentReference"/>
@@ -3634,17 +3626,17 @@
           <w:b w:val="0"/>
           <w:bCs w:val="0"/>
         </w:rPr>
-        <w:commentReference w:id="11"/>
+        <w:commentReference w:id="10"/>
       </w:r>
       <w:r>
         <w:t>n</w:t>
       </w:r>
+      <w:bookmarkEnd w:id="4"/>
       <w:bookmarkEnd w:id="5"/>
       <w:bookmarkEnd w:id="6"/>
       <w:bookmarkEnd w:id="7"/>
       <w:bookmarkEnd w:id="8"/>
       <w:bookmarkEnd w:id="9"/>
-      <w:bookmarkEnd w:id="10"/>
     </w:p>
     <w:p>
       <w:r>
@@ -3675,15 +3667,15 @@
       <w:pPr>
         <w:pStyle w:val="Heading2"/>
       </w:pPr>
-      <w:bookmarkStart w:id="12" w:name="_Ref415286922"/>
-      <w:bookmarkStart w:id="13" w:name="_Toc457510553"/>
-      <w:bookmarkStart w:id="14" w:name="_Toc16002876"/>
+      <w:bookmarkStart w:id="11" w:name="_Ref415286922"/>
+      <w:bookmarkStart w:id="12" w:name="_Toc457510553"/>
+      <w:bookmarkStart w:id="13" w:name="_Toc16002876"/>
       <w:r>
         <w:t>References</w:t>
       </w:r>
+      <w:bookmarkEnd w:id="11"/>
       <w:bookmarkEnd w:id="12"/>
       <w:bookmarkEnd w:id="13"/>
-      <w:bookmarkEnd w:id="14"/>
     </w:p>
     <w:p>
       <w:pPr>
@@ -3716,17 +3708,18 @@
       <w:pPr>
         <w:pStyle w:val="Heading2"/>
       </w:pPr>
-      <w:bookmarkStart w:id="15" w:name="_Toc410597933"/>
-      <w:bookmarkStart w:id="16" w:name="_Toc410597934"/>
-      <w:bookmarkStart w:id="17" w:name="_Toc410597935"/>
-      <w:bookmarkStart w:id="18" w:name="_Toc410597936"/>
-      <w:bookmarkStart w:id="19" w:name="_Toc410597937"/>
-      <w:bookmarkStart w:id="20" w:name="_Toc410597941"/>
-      <w:bookmarkStart w:id="21" w:name="_Toc410597942"/>
-      <w:bookmarkStart w:id="22" w:name="_Toc410597943"/>
-      <w:bookmarkStart w:id="23" w:name="_Toc410597944"/>
-      <w:bookmarkStart w:id="24" w:name="_Toc457510554"/>
-      <w:bookmarkStart w:id="25" w:name="_Toc16002877"/>
+      <w:bookmarkStart w:id="14" w:name="_Toc410597933"/>
+      <w:bookmarkStart w:id="15" w:name="_Toc410597934"/>
+      <w:bookmarkStart w:id="16" w:name="_Toc410597935"/>
+      <w:bookmarkStart w:id="17" w:name="_Toc410597936"/>
+      <w:bookmarkStart w:id="18" w:name="_Toc410597937"/>
+      <w:bookmarkStart w:id="19" w:name="_Toc410597941"/>
+      <w:bookmarkStart w:id="20" w:name="_Toc410597942"/>
+      <w:bookmarkStart w:id="21" w:name="_Toc410597943"/>
+      <w:bookmarkStart w:id="22" w:name="_Toc410597944"/>
+      <w:bookmarkStart w:id="23" w:name="_Toc457510554"/>
+      <w:bookmarkStart w:id="24" w:name="_Toc16002877"/>
+      <w:bookmarkEnd w:id="14"/>
       <w:bookmarkEnd w:id="15"/>
       <w:bookmarkEnd w:id="16"/>
       <w:bookmarkEnd w:id="17"/>
@@ -3735,12 +3728,11 @@
       <w:bookmarkEnd w:id="20"/>
       <w:bookmarkEnd w:id="21"/>
       <w:bookmarkEnd w:id="22"/>
+      <w:r>
+        <w:t>Definitions</w:t>
+      </w:r>
       <w:bookmarkEnd w:id="23"/>
-      <w:r>
-        <w:t>Definitions</w:t>
-      </w:r>
       <w:bookmarkEnd w:id="24"/>
-      <w:bookmarkEnd w:id="25"/>
     </w:p>
     <w:p>
       <w:r>
@@ -3762,19 +3754,19 @@
       <w:pPr>
         <w:pStyle w:val="Heading2"/>
       </w:pPr>
-      <w:bookmarkStart w:id="26" w:name="_Ref457477168"/>
-      <w:bookmarkStart w:id="27" w:name="_Ref457477173"/>
-      <w:bookmarkStart w:id="28" w:name="_Ref457477183"/>
-      <w:bookmarkStart w:id="29" w:name="_Toc457510555"/>
-      <w:bookmarkStart w:id="30" w:name="_Toc16002878"/>
+      <w:bookmarkStart w:id="25" w:name="_Ref457477168"/>
+      <w:bookmarkStart w:id="26" w:name="_Ref457477173"/>
+      <w:bookmarkStart w:id="27" w:name="_Ref457477183"/>
+      <w:bookmarkStart w:id="28" w:name="_Toc457510555"/>
+      <w:bookmarkStart w:id="29" w:name="_Toc16002878"/>
       <w:r>
         <w:t>Conventions</w:t>
       </w:r>
+      <w:bookmarkEnd w:id="25"/>
       <w:bookmarkEnd w:id="26"/>
       <w:bookmarkEnd w:id="27"/>
       <w:bookmarkEnd w:id="28"/>
       <w:bookmarkEnd w:id="29"/>
-      <w:bookmarkEnd w:id="30"/>
     </w:p>
     <w:p>
       <w:r>
@@ -3838,34 +3830,34 @@
       <w:pPr>
         <w:pStyle w:val="Heading2"/>
       </w:pPr>
-      <w:bookmarkStart w:id="31" w:name="_Toc16002879"/>
+      <w:bookmarkStart w:id="30" w:name="_Toc16002879"/>
       <w:r>
         <w:t>Viewing UML diagrams</w:t>
       </w:r>
+      <w:bookmarkEnd w:id="30"/>
+    </w:p>
+    <w:p>
+      <w:r>
+        <w:t>Some of the UML diagrams are very dense. To view them either zoom (som</w:t>
+      </w:r>
+      <w:r>
+        <w:t>etimes to 400%) or</w:t>
+      </w:r>
+      <w:r>
+        <w:t xml:space="preserve"> open the associated image file (and zoom appropriately) or open the corresponding UML diagram via Papyrus (for each figure with a UML diagram the UML model diagram name is provided under the figure or within the figure).</w:t>
+      </w:r>
+    </w:p>
+    <w:p>
+      <w:pPr>
+        <w:pStyle w:val="Heading2"/>
+      </w:pPr>
+      <w:bookmarkStart w:id="31" w:name="_Toc456952634"/>
+      <w:bookmarkStart w:id="32" w:name="_Toc16002880"/>
+      <w:r>
+        <w:t>Understanding the figures</w:t>
+      </w:r>
       <w:bookmarkEnd w:id="31"/>
-    </w:p>
-    <w:p>
-      <w:r>
-        <w:t>Some of the UML diagrams are very dense. To view them either zoom (som</w:t>
-      </w:r>
-      <w:r>
-        <w:t>etimes to 400%) or</w:t>
-      </w:r>
-      <w:r>
-        <w:t xml:space="preserve"> open the associated image file (and zoom appropriately) or open the corresponding UML diagram via Papyrus (for each figure with a UML diagram the UML model diagram name is provided under the figure or within the figure).</w:t>
-      </w:r>
-    </w:p>
-    <w:p>
-      <w:pPr>
-        <w:pStyle w:val="Heading2"/>
-      </w:pPr>
-      <w:bookmarkStart w:id="32" w:name="_Toc456952634"/>
-      <w:bookmarkStart w:id="33" w:name="_Toc16002880"/>
-      <w:r>
-        <w:t>Understanding the figures</w:t>
-      </w:r>
       <w:bookmarkEnd w:id="32"/>
-      <w:bookmarkEnd w:id="33"/>
     </w:p>
     <w:p>
       <w:r>
@@ -3959,26 +3951,15 @@
       <w:pPr>
         <w:pStyle w:val="Heading1"/>
       </w:pPr>
-      <w:bookmarkStart w:id="34" w:name="_Toc16250470"/>
-      <w:bookmarkStart w:id="35" w:name="_Toc16002881"/>
-      <w:commentRangeStart w:id="36"/>
+      <w:bookmarkStart w:id="33" w:name="_Toc16250470"/>
+      <w:bookmarkStart w:id="34" w:name="_Toc16002881"/>
       <w:r>
         <w:lastRenderedPageBreak/>
         <w:t xml:space="preserve">Introduction to </w:t>
       </w:r>
-      <w:bookmarkEnd w:id="34"/>
+      <w:bookmarkEnd w:id="33"/>
       <w:r>
         <w:t>Compute</w:t>
-      </w:r>
-      <w:commentRangeEnd w:id="36"/>
-      <w:r>
-        <w:rPr>
-          <w:rStyle w:val="CommentReference"/>
-          <w:rFonts w:ascii="Times New Roman" w:eastAsiaTheme="minorEastAsia" w:hAnsi="Times New Roman" w:cstheme="minorBidi"/>
-          <w:b w:val="0"/>
-          <w:bCs w:val="0"/>
-        </w:rPr>
-        <w:commentReference w:id="36"/>
       </w:r>
     </w:p>
     <w:p>
@@ -4078,11 +4059,11 @@
       <w:pPr>
         <w:pStyle w:val="Heading2"/>
       </w:pPr>
-      <w:bookmarkStart w:id="37" w:name="_Toc16250473"/>
+      <w:bookmarkStart w:id="35" w:name="_Toc16250473"/>
       <w:r>
         <w:t>Background</w:t>
       </w:r>
-      <w:bookmarkEnd w:id="37"/>
+      <w:bookmarkEnd w:id="35"/>
     </w:p>
     <w:p>
       <w:r>
@@ -4112,144 +4093,98 @@
     </w:p>
     <w:p>
       <w:r>
-        <w:t xml:space="preserve">The original CPUs consisted of many physical units </w:t>
-      </w:r>
-      <w:commentRangeStart w:id="38"/>
-      <w:r>
-        <w:t>{{</w:t>
+        <w:t>The original CPUs consisted of many physical units</w:t>
+      </w:r>
+      <w:r>
+        <w:t xml:space="preserve">. </w:t>
+      </w:r>
+      <w:r>
+        <w:t>They then were implemented in a single chip. Now a single chip may contain many CPU cores, and a core may run more than one thread. So</w:t>
+      </w:r>
+      <w:r>
+        <w:t xml:space="preserve">, a </w:t>
+      </w:r>
+      <w:r>
+        <w:t>definition of a ‘logical CPU’</w:t>
+      </w:r>
+      <w:r>
+        <w:t xml:space="preserve"> function</w:t>
+      </w:r>
+      <w:r>
+        <w:t xml:space="preserve"> is</w:t>
+      </w:r>
+      <w:r>
+        <w:t xml:space="preserve"> required</w:t>
+      </w:r>
+      <w:r>
+        <w:t>.</w:t>
+      </w:r>
+    </w:p>
+    <w:p>
+      <w:r>
+        <w:t>Some chips have a mix of architectures and/or capabilities (asymmetric), others simply have several replications of the same architecture (symmetric).</w:t>
+      </w:r>
+    </w:p>
+    <w:p>
+      <w:r>
+        <w:t>For example</w:t>
+      </w:r>
+      <w:r>
+        <w:t>,</w:t>
+      </w:r>
+      <w:r>
+        <w:t xml:space="preserve"> a</w:t>
+      </w:r>
+      <w:r>
+        <w:t xml:space="preserve">n </w:t>
+      </w:r>
+      <w:r>
+        <w:t>asymmetric CPU may have 4 + 4 cores ( 4 * 1.8 GHz Type-A  + 1.4 GHz Type-B)</w:t>
+      </w:r>
+      <w:r>
+        <w:t>.</w:t>
+      </w:r>
+    </w:p>
+    <w:p>
+      <w:r>
+        <w:t>The CPU hardware</w:t>
+      </w:r>
+      <w:r>
+        <w:t xml:space="preserve"> may be</w:t>
+      </w:r>
+      <w:r>
+        <w:t xml:space="preserve"> </w:t>
+      </w:r>
+      <w:proofErr w:type="gramStart"/>
+      <w:r>
+        <w:t>a</w:t>
+      </w:r>
+      <w:proofErr w:type="gramEnd"/>
+      <w:r>
+        <w:t xml:space="preserve"> FRU or</w:t>
+      </w:r>
+      <w:r>
+        <w:t xml:space="preserve"> a</w:t>
+      </w:r>
+      <w:r>
+        <w:t xml:space="preserve"> non</w:t>
+      </w:r>
+      <w:r>
+        <w:t>-</w:t>
+      </w:r>
+      <w:r>
+        <w:t>FRU</w:t>
+      </w:r>
+      <w:r>
+        <w:t xml:space="preserve">. This is covered in the </w:t>
+      </w:r>
+      <w:r>
+        <w:t>Equipment model</w:t>
+      </w:r>
+      <w:r>
+        <w:t xml:space="preserve"> (see </w:t>
       </w:r>
       <w:hyperlink r:id="rId21" w:history="1">
-        <w:r>
-          <w:rPr>
-            <w:rStyle w:val="Hyperlink"/>
-          </w:rPr>
-          <w:t>http://www.megaprocessor.com/index.html</w:t>
-        </w:r>
-      </w:hyperlink>
-      <w:r>
-        <w:t>}}</w:t>
-      </w:r>
-      <w:r>
-        <w:t xml:space="preserve">. </w:t>
-      </w:r>
-      <w:commentRangeEnd w:id="38"/>
-      <w:r>
-        <w:rPr>
-          <w:rStyle w:val="CommentReference"/>
-        </w:rPr>
-        <w:commentReference w:id="38"/>
-      </w:r>
-    </w:p>
-    <w:p>
-      <w:r>
-        <w:t xml:space="preserve">They then were implemented in a single chip </w:t>
-      </w:r>
-      <w:r>
-        <w:t>{{</w:t>
-      </w:r>
-      <w:hyperlink r:id="rId22" w:history="1">
-        <w:r>
-          <w:rPr>
-            <w:rStyle w:val="Hyperlink"/>
-          </w:rPr>
-          <w:t>https://spectrum.ieee.org/tech-history/silicon-revolution/chip-hall-of-fame-intel-4004-microprocessor</w:t>
-        </w:r>
-      </w:hyperlink>
-      <w:r>
-        <w:t>}}</w:t>
-      </w:r>
-      <w:r>
-        <w:t xml:space="preserve">. </w:t>
-      </w:r>
-    </w:p>
-    <w:p>
-      <w:r>
-        <w:t>Now a single chip may contain many CPU cores, and a core may run more than one thread. So</w:t>
-      </w:r>
-      <w:r>
-        <w:t xml:space="preserve">, a </w:t>
-      </w:r>
-      <w:r>
-        <w:t>definition of a ‘logical CPU’</w:t>
-      </w:r>
-      <w:r>
-        <w:t xml:space="preserve"> function</w:t>
-      </w:r>
-      <w:r>
-        <w:t xml:space="preserve"> is</w:t>
-      </w:r>
-      <w:r>
-        <w:t xml:space="preserve"> required</w:t>
-      </w:r>
-      <w:r>
-        <w:t>.</w:t>
-      </w:r>
-    </w:p>
-    <w:p>
-      <w:r>
-        <w:t>Some chips have a mix of architectures and/or capabilities (asymmetric), others simply have several replications of the same architecture (symmetric).</w:t>
-      </w:r>
-    </w:p>
-    <w:p>
-      <w:r>
-        <w:t>For example</w:t>
-      </w:r>
-      <w:r>
-        <w:t>,</w:t>
-      </w:r>
-      <w:r>
-        <w:t xml:space="preserve"> a</w:t>
-      </w:r>
-      <w:r>
-        <w:t xml:space="preserve">n </w:t>
-      </w:r>
-      <w:r>
-        <w:t>asymmetric CPU may have 4 + 4 cores ( 4 * 1.8 GHz Type-A  + 1.4 GHz Type-B)</w:t>
-      </w:r>
-      <w:r>
-        <w:t>.</w:t>
-      </w:r>
-    </w:p>
-    <w:p>
-      <w:r>
-        <w:t>The CPU hardware</w:t>
-      </w:r>
-      <w:r>
-        <w:t xml:space="preserve"> may be</w:t>
-      </w:r>
-      <w:r>
-        <w:t xml:space="preserve"> </w:t>
-      </w:r>
-      <w:proofErr w:type="gramStart"/>
-      <w:r>
-        <w:t>a</w:t>
-      </w:r>
-      <w:proofErr w:type="gramEnd"/>
-      <w:r>
-        <w:t xml:space="preserve"> FRU or</w:t>
-      </w:r>
-      <w:r>
-        <w:t xml:space="preserve"> a</w:t>
-      </w:r>
-      <w:r>
-        <w:t xml:space="preserve"> non</w:t>
-      </w:r>
-      <w:r>
-        <w:t>-</w:t>
-      </w:r>
-      <w:r>
-        <w:t>FRU</w:t>
-      </w:r>
-      <w:r>
-        <w:t xml:space="preserve">. This is covered in the </w:t>
-      </w:r>
-      <w:r>
-        <w:t>Equipment model</w:t>
-      </w:r>
-      <w:r>
-        <w:t xml:space="preserve"> (see </w:t>
-      </w:r>
-      <w:hyperlink r:id="rId23" w:history="1">
         <w:r>
           <w:rPr>
             <w:rStyle w:val="Hyperlink"/>
@@ -4268,11 +4203,11 @@
       <w:pPr>
         <w:pStyle w:val="Heading3"/>
       </w:pPr>
-      <w:bookmarkStart w:id="39" w:name="_Toc16250474"/>
+      <w:bookmarkStart w:id="36" w:name="_Toc16250474"/>
       <w:r>
         <w:t>Memory</w:t>
       </w:r>
-      <w:bookmarkEnd w:id="39"/>
+      <w:bookmarkEnd w:id="36"/>
     </w:p>
     <w:p>
       <w:r>
@@ -4304,7 +4239,7 @@
       <w:r>
         <w:t xml:space="preserve"> (see </w:t>
       </w:r>
-      <w:hyperlink r:id="rId24" w:history="1">
+      <w:hyperlink r:id="rId22" w:history="1">
         <w:r>
           <w:rPr>
             <w:rStyle w:val="Hyperlink"/>
@@ -4352,11 +4287,11 @@
       <w:pPr>
         <w:pStyle w:val="Heading4"/>
       </w:pPr>
-      <w:bookmarkStart w:id="40" w:name="_Toc16002883"/>
+      <w:bookmarkStart w:id="37" w:name="_Toc16002883"/>
       <w:r>
         <w:t>Challenges</w:t>
       </w:r>
-      <w:bookmarkEnd w:id="40"/>
+      <w:bookmarkEnd w:id="37"/>
     </w:p>
     <w:p>
       <w:r>
@@ -4372,7 +4307,6 @@
         </w:numPr>
       </w:pPr>
       <w:r>
-        <w:lastRenderedPageBreak/>
         <w:t>The large number of variations in storage options</w:t>
       </w:r>
     </w:p>
@@ -4404,6 +4338,7 @@
         </w:rPr>
       </w:pPr>
       <w:r>
+        <w:lastRenderedPageBreak/>
         <w:t>For example, the definition of a LUN is problematic</w:t>
       </w:r>
       <w:r>
@@ -4439,7 +4374,7 @@
         </w:rPr>
         <w:t>used to identify a logical unit, which is a device addressed by the SCSI protocol or Storage Area Network protocols which encapsulate SCSI, such as Fibre Channel or iSCSI</w:t>
       </w:r>
-      <w:hyperlink r:id="rId25" w:history="1">
+      <w:hyperlink r:id="rId23" w:history="1">
         <w:r>
           <w:rPr>
             <w:rStyle w:val="Hyperlink"/>
@@ -4448,7 +4383,7 @@
           <w:t>”</w:t>
         </w:r>
       </w:hyperlink>
-      <w:hyperlink r:id="rId26" w:history="1">
+      <w:hyperlink r:id="rId24" w:history="1">
         <w:r>
           <w:rPr>
             <w:rStyle w:val="Hyperlink"/>
@@ -4507,7 +4442,7 @@
         </w:rPr>
         <w:br/>
       </w:r>
-      <w:hyperlink r:id="rId27" w:history="1">
+      <w:hyperlink r:id="rId25" w:history="1">
         <w:r>
           <w:rPr>
             <w:rStyle w:val="Hyperlink"/>
@@ -4521,11 +4456,11 @@
       <w:pPr>
         <w:pStyle w:val="Heading4"/>
       </w:pPr>
-      <w:bookmarkStart w:id="41" w:name="_Toc16002884"/>
+      <w:bookmarkStart w:id="38" w:name="_Toc16002884"/>
       <w:r>
         <w:t>Storage Options</w:t>
       </w:r>
-      <w:bookmarkEnd w:id="41"/>
+      <w:bookmarkEnd w:id="38"/>
     </w:p>
     <w:p>
       <w:r>
@@ -4564,7 +4499,7 @@
                     </pic:cNvPicPr>
                   </pic:nvPicPr>
                   <pic:blipFill>
-                    <a:blip r:embed="rId28">
+                    <a:blip r:embed="rId26">
                       <a:extLst>
                         <a:ext uri="{28A0092B-C50C-407E-A947-70E740481C1C}">
                           <a14:useLocalDpi xmlns:a14="http://schemas.microsoft.com/office/drawing/2010/main" val="0"/>
@@ -4597,7 +4532,7 @@
       <w:pPr>
         <w:pStyle w:val="Caption"/>
       </w:pPr>
-      <w:bookmarkStart w:id="42" w:name="_Toc16087097"/>
+      <w:bookmarkStart w:id="39" w:name="_Toc16087097"/>
       <w:r>
         <w:t xml:space="preserve">Figure </w:t>
       </w:r>
@@ -4634,7 +4569,7 @@
       <w:r>
         <w:t xml:space="preserve"> – Storage Options</w:t>
       </w:r>
-      <w:bookmarkEnd w:id="42"/>
+      <w:bookmarkEnd w:id="39"/>
     </w:p>
     <w:p>
       <w:pPr>
@@ -4674,64 +4609,125 @@
         </w:rPr>
       </w:pPr>
       <w:r>
+        <w:t xml:space="preserve">The storage model </w:t>
+      </w:r>
+      <w:r>
+        <w:t>is used for both storage and memory. It covers both the case where</w:t>
+      </w:r>
+      <w:r>
+        <w:t xml:space="preserve"> the access is</w:t>
+      </w:r>
+      <w:r>
+        <w:t xml:space="preserve"> to </w:t>
+      </w:r>
+      <w:r>
+        <w:t>file</w:t>
+      </w:r>
+      <w:r>
+        <w:t>s</w:t>
+      </w:r>
+      <w:r>
+        <w:t>, block</w:t>
+      </w:r>
+      <w:r>
+        <w:t>s</w:t>
+      </w:r>
+      <w:r>
+        <w:t>, object</w:t>
+      </w:r>
+      <w:r>
+        <w:t>s using a storage</w:t>
+      </w:r>
+      <w:r>
+        <w:t xml:space="preserve"> protocol and</w:t>
+      </w:r>
+      <w:r>
+        <w:t xml:space="preserve"> the case where</w:t>
+      </w:r>
+      <w:r>
+        <w:t xml:space="preserve"> access is</w:t>
+      </w:r>
+      <w:r>
+        <w:t xml:space="preserve"> to locations</w:t>
+      </w:r>
+      <w:r>
+        <w:t xml:space="preserve"> via the memory protocols.</w:t>
+      </w:r>
+    </w:p>
+    <w:p>
+      <w:pPr>
+        <w:pStyle w:val="Heading2"/>
+      </w:pPr>
+      <w:r>
         <w:lastRenderedPageBreak/>
-        <w:t xml:space="preserve">The storage model </w:t>
-      </w:r>
-      <w:r>
-        <w:t>is used for both storage and memory. It covers both the case where</w:t>
-      </w:r>
-      <w:r>
-        <w:t xml:space="preserve"> the access is</w:t>
-      </w:r>
-      <w:r>
-        <w:t xml:space="preserve"> to </w:t>
-      </w:r>
-      <w:r>
-        <w:t>file</w:t>
-      </w:r>
-      <w:r>
-        <w:t>s</w:t>
-      </w:r>
-      <w:r>
-        <w:t>, block</w:t>
-      </w:r>
-      <w:r>
-        <w:t>s</w:t>
-      </w:r>
-      <w:r>
-        <w:t>, object</w:t>
-      </w:r>
-      <w:r>
-        <w:t>s using a storage</w:t>
-      </w:r>
-      <w:r>
-        <w:t xml:space="preserve"> protocol and</w:t>
-      </w:r>
-      <w:r>
-        <w:t xml:space="preserve"> the case where</w:t>
-      </w:r>
-      <w:r>
-        <w:t xml:space="preserve"> access is</w:t>
-      </w:r>
-      <w:r>
-        <w:t xml:space="preserve"> to locations</w:t>
-      </w:r>
-      <w:r>
-        <w:t xml:space="preserve"> via the memory protocols.</w:t>
+        <w:t>Storage Extent</w:t>
+      </w:r>
+    </w:p>
+    <w:p>
+      <w:r>
+        <w:t>In the model set out in this document,</w:t>
+      </w:r>
+      <w:r>
+        <w:t xml:space="preserve"> </w:t>
+      </w:r>
+      <w:proofErr w:type="spellStart"/>
+      <w:r>
+        <w:t>StorageExtent</w:t>
+      </w:r>
+      <w:proofErr w:type="spellEnd"/>
+      <w:r>
+        <w:t xml:space="preserve"> </w:t>
+      </w:r>
+      <w:r>
+        <w:t xml:space="preserve">is defined </w:t>
+      </w:r>
+      <w:r>
+        <w:t>as the key unit of storage capacity that the rest of the model is built around.</w:t>
+      </w:r>
+      <w:r>
+        <w:t xml:space="preserve"> </w:t>
+      </w:r>
+      <w:r>
+        <w:t>The extent is a block or segment of storage (</w:t>
+      </w:r>
+      <w:r>
+        <w:t xml:space="preserve">contiguous </w:t>
+      </w:r>
+      <w:r>
+        <w:t>bytes).</w:t>
+      </w:r>
+    </w:p>
+    <w:p>
+      <w:r>
+        <w:t xml:space="preserve">The model covers </w:t>
+      </w:r>
+      <w:r>
+        <w:t>ranges of extents.</w:t>
+      </w:r>
+    </w:p>
+    <w:p>
+      <w:pPr>
+        <w:spacing w:after="0"/>
+      </w:pPr>
+      <w:r>
+        <w:br w:type="page"/>
       </w:r>
     </w:p>
     <w:p>
       <w:pPr>
         <w:pStyle w:val="Heading2"/>
       </w:pPr>
-      <w:r>
-        <w:t xml:space="preserve">Storage </w:t>
-      </w:r>
-      <w:commentRangeStart w:id="43"/>
-      <w:r>
-        <w:t>Extent</w:t>
-      </w:r>
-      <w:commentRangeEnd w:id="43"/>
+      <w:bookmarkStart w:id="40" w:name="_Toc16002887"/>
+      <w:r>
+        <w:lastRenderedPageBreak/>
+        <w:t xml:space="preserve">Partitioning and </w:t>
+      </w:r>
+      <w:commentRangeStart w:id="41"/>
+      <w:r>
+        <w:t>Aggregation</w:t>
+      </w:r>
+      <w:bookmarkEnd w:id="40"/>
+      <w:commentRangeEnd w:id="41"/>
       <w:r>
         <w:rPr>
           <w:rStyle w:val="CommentReference"/>
@@ -4739,76 +4735,7 @@
           <w:b w:val="0"/>
           <w:bCs w:val="0"/>
         </w:rPr>
-        <w:commentReference w:id="43"/>
-      </w:r>
-    </w:p>
-    <w:p>
-      <w:r>
-        <w:t>In the model set out in this document,</w:t>
-      </w:r>
-      <w:r>
-        <w:t xml:space="preserve"> </w:t>
-      </w:r>
-      <w:proofErr w:type="spellStart"/>
-      <w:r>
-        <w:t>StorageExtent</w:t>
-      </w:r>
-      <w:proofErr w:type="spellEnd"/>
-      <w:r>
-        <w:t xml:space="preserve"> </w:t>
-      </w:r>
-      <w:r>
-        <w:t xml:space="preserve">is defined </w:t>
-      </w:r>
-      <w:r>
-        <w:t>as the key unit of storage capacity that the rest of the model is built around.</w:t>
-      </w:r>
-      <w:r>
-        <w:t xml:space="preserve"> </w:t>
-      </w:r>
-      <w:r>
-        <w:t>The extent is a block or segment of storage (bytes).</w:t>
-      </w:r>
-    </w:p>
-    <w:p>
-      <w:r>
-        <w:t xml:space="preserve">The model covers </w:t>
-      </w:r>
-      <w:r>
-        <w:t>ranges of extents.</w:t>
-      </w:r>
-    </w:p>
-    <w:p>
-      <w:pPr>
-        <w:spacing w:after="0"/>
-      </w:pPr>
-      <w:r>
-        <w:br w:type="page"/>
-      </w:r>
-    </w:p>
-    <w:p>
-      <w:pPr>
-        <w:pStyle w:val="Heading2"/>
-      </w:pPr>
-      <w:bookmarkStart w:id="44" w:name="_Toc16002887"/>
-      <w:r>
-        <w:lastRenderedPageBreak/>
-        <w:t xml:space="preserve">Partitioning and </w:t>
-      </w:r>
-      <w:commentRangeStart w:id="45"/>
-      <w:r>
-        <w:t>Aggregation</w:t>
-      </w:r>
-      <w:bookmarkEnd w:id="44"/>
-      <w:commentRangeEnd w:id="45"/>
-      <w:r>
-        <w:rPr>
-          <w:rStyle w:val="CommentReference"/>
-          <w:rFonts w:ascii="Times New Roman" w:eastAsiaTheme="minorEastAsia" w:hAnsi="Times New Roman" w:cstheme="minorBidi"/>
-          <w:b w:val="0"/>
-          <w:bCs w:val="0"/>
-        </w:rPr>
-        <w:commentReference w:id="45"/>
+        <w:commentReference w:id="41"/>
       </w:r>
     </w:p>
     <w:p>
@@ -4884,7 +4811,7 @@
                     </pic:cNvPicPr>
                   </pic:nvPicPr>
                   <pic:blipFill>
-                    <a:blip r:embed="rId29">
+                    <a:blip r:embed="rId27">
                       <a:extLst>
                         <a:ext uri="{28A0092B-C50C-407E-A947-70E740481C1C}">
                           <a14:useLocalDpi xmlns:a14="http://schemas.microsoft.com/office/drawing/2010/main" val="0"/>
@@ -4917,7 +4844,7 @@
       <w:pPr>
         <w:pStyle w:val="Caption"/>
       </w:pPr>
-      <w:bookmarkStart w:id="46" w:name="_Toc16087098"/>
+      <w:bookmarkStart w:id="42" w:name="_Toc16087098"/>
       <w:r>
         <w:t xml:space="preserve">Figure </w:t>
       </w:r>
@@ -4962,7 +4889,7 @@
       <w:r>
         <w:t xml:space="preserve"> as a ‘piece of tape’</w:t>
       </w:r>
-      <w:bookmarkEnd w:id="46"/>
+      <w:bookmarkEnd w:id="42"/>
     </w:p>
     <w:p>
       <w:r>
@@ -5010,7 +4937,7 @@
                     </pic:cNvPicPr>
                   </pic:nvPicPr>
                   <pic:blipFill>
-                    <a:blip r:embed="rId30">
+                    <a:blip r:embed="rId28">
                       <a:extLst>
                         <a:ext uri="{28A0092B-C50C-407E-A947-70E740481C1C}">
                           <a14:useLocalDpi xmlns:a14="http://schemas.microsoft.com/office/drawing/2010/main" val="0"/>
@@ -5043,7 +4970,7 @@
       <w:pPr>
         <w:pStyle w:val="Caption"/>
       </w:pPr>
-      <w:bookmarkStart w:id="47" w:name="_Toc16087099"/>
+      <w:bookmarkStart w:id="43" w:name="_Toc16087099"/>
       <w:r>
         <w:t xml:space="preserve">Figure </w:t>
       </w:r>
@@ -5088,7 +5015,7 @@
       <w:r>
         <w:t xml:space="preserve"> concatenation and striping</w:t>
       </w:r>
-      <w:bookmarkEnd w:id="47"/>
+      <w:bookmarkEnd w:id="43"/>
     </w:p>
     <w:p>
       <w:r>
@@ -5136,7 +5063,7 @@
                     </pic:cNvPicPr>
                   </pic:nvPicPr>
                   <pic:blipFill>
-                    <a:blip r:embed="rId31">
+                    <a:blip r:embed="rId29">
                       <a:extLst>
                         <a:ext uri="{28A0092B-C50C-407E-A947-70E740481C1C}">
                           <a14:useLocalDpi xmlns:a14="http://schemas.microsoft.com/office/drawing/2010/main" val="0"/>
@@ -5231,11 +5158,11 @@
       <w:pPr>
         <w:pStyle w:val="Heading2"/>
       </w:pPr>
-      <w:bookmarkStart w:id="48" w:name="_Toc16002888"/>
+      <w:bookmarkStart w:id="44" w:name="_Toc16002888"/>
       <w:r>
         <w:t>Storage Pooling</w:t>
       </w:r>
-      <w:bookmarkEnd w:id="48"/>
+      <w:bookmarkEnd w:id="44"/>
       <w:r>
         <w:t xml:space="preserve"> </w:t>
       </w:r>
@@ -5505,7 +5432,7 @@
       <w:pPr>
         <w:pStyle w:val="Heading1"/>
       </w:pPr>
-      <w:bookmarkStart w:id="49" w:name="_Toc16250478"/>
+      <w:bookmarkStart w:id="45" w:name="_Toc16250478"/>
       <w:r>
         <w:lastRenderedPageBreak/>
         <w:t>Compute</w:t>
@@ -5513,7 +5440,7 @@
       <w:r>
         <w:t xml:space="preserve"> model</w:t>
       </w:r>
-      <w:bookmarkEnd w:id="49"/>
+      <w:bookmarkEnd w:id="45"/>
       <w:r>
         <w:t xml:space="preserve"> and context</w:t>
       </w:r>
@@ -6476,14 +6403,55 @@
           <w:bCs/>
           <w:color w:val="237BE8" w:themeColor="accent3" w:themeTint="99"/>
         </w:rPr>
-        <w:t>ComputePool</w:t>
-      </w:r>
+        <w:t>ComputePoolInput</w:t>
+      </w:r>
+      <w:proofErr w:type="spellEnd"/>
+      <w:r>
+        <w:rPr>
+          <w:bCs/>
+          <w:color w:val="7030A0"/>
+        </w:rPr>
+        <w:t>’))]&lt;drop/&gt;</w:t>
+      </w:r>
+    </w:p>
+    <w:p>
+      <w:pPr>
+        <w:spacing w:after="0"/>
+        <w:rPr>
+          <w:bCs/>
+          <w:color w:val="7030A0"/>
+        </w:rPr>
+      </w:pPr>
+      <w:r>
+        <w:rPr>
+          <w:bCs/>
+          <w:color w:val="7030A0"/>
+        </w:rPr>
+        <w:t>[else] [if (</w:t>
+      </w:r>
+      <w:proofErr w:type="spellStart"/>
+      <w:r>
+        <w:rPr>
+          <w:bCs/>
+          <w:color w:val="7030A0"/>
+        </w:rPr>
+        <w:t>cl.name.contains</w:t>
+      </w:r>
+      <w:proofErr w:type="spellEnd"/>
+      <w:r>
+        <w:rPr>
+          <w:bCs/>
+          <w:color w:val="7030A0"/>
+        </w:rPr>
+        <w:t>(‘</w:t>
+      </w:r>
+      <w:proofErr w:type="spellStart"/>
       <w:r>
         <w:rPr>
           <w:bCs/>
           <w:color w:val="237BE8" w:themeColor="accent3" w:themeTint="99"/>
         </w:rPr>
-        <w:t>Input</w:t>
+        <w:t>ComputePoolOutput</w:t>
       </w:r>
       <w:proofErr w:type="spellEnd"/>
       <w:r>
@@ -6531,131 +6499,55 @@
           <w:bCs/>
           <w:color w:val="237BE8" w:themeColor="accent3" w:themeTint="99"/>
         </w:rPr>
-        <w:t>ComputePool</w:t>
-      </w:r>
+        <w:t>ComputePoolSegment</w:t>
+      </w:r>
+      <w:proofErr w:type="spellEnd"/>
+      <w:r>
+        <w:rPr>
+          <w:bCs/>
+          <w:color w:val="7030A0"/>
+        </w:rPr>
+        <w:t>’))]&lt;drop/&gt;</w:t>
+      </w:r>
+    </w:p>
+    <w:p>
+      <w:pPr>
+        <w:spacing w:after="0"/>
+        <w:rPr>
+          <w:bCs/>
+          <w:color w:val="7030A0"/>
+        </w:rPr>
+      </w:pPr>
+      <w:r>
+        <w:rPr>
+          <w:bCs/>
+          <w:color w:val="7030A0"/>
+        </w:rPr>
+        <w:t>[else] [if (</w:t>
+      </w:r>
+      <w:proofErr w:type="spellStart"/>
+      <w:r>
+        <w:rPr>
+          <w:bCs/>
+          <w:color w:val="7030A0"/>
+        </w:rPr>
+        <w:t>cl.name.contains</w:t>
+      </w:r>
+      <w:proofErr w:type="spellEnd"/>
+      <w:r>
+        <w:rPr>
+          <w:bCs/>
+          <w:color w:val="7030A0"/>
+        </w:rPr>
+        <w:t>(‘</w:t>
+      </w:r>
+      <w:proofErr w:type="spellStart"/>
       <w:r>
         <w:rPr>
           <w:bCs/>
           <w:color w:val="237BE8" w:themeColor="accent3" w:themeTint="99"/>
         </w:rPr>
-        <w:t>Out</w:t>
-      </w:r>
-      <w:r>
-        <w:rPr>
-          <w:bCs/>
-          <w:color w:val="237BE8" w:themeColor="accent3" w:themeTint="99"/>
-        </w:rPr>
-        <w:t>put</w:t>
-      </w:r>
-      <w:proofErr w:type="spellEnd"/>
-      <w:r>
-        <w:rPr>
-          <w:bCs/>
-          <w:color w:val="7030A0"/>
-        </w:rPr>
-        <w:t>’))]&lt;drop/&gt;</w:t>
-      </w:r>
-    </w:p>
-    <w:p>
-      <w:pPr>
-        <w:spacing w:after="0"/>
-        <w:rPr>
-          <w:bCs/>
-          <w:color w:val="7030A0"/>
-        </w:rPr>
-      </w:pPr>
-      <w:r>
-        <w:rPr>
-          <w:bCs/>
-          <w:color w:val="7030A0"/>
-        </w:rPr>
-        <w:t>[else] [if (</w:t>
-      </w:r>
-      <w:proofErr w:type="spellStart"/>
-      <w:r>
-        <w:rPr>
-          <w:bCs/>
-          <w:color w:val="7030A0"/>
-        </w:rPr>
-        <w:t>cl.name.contains</w:t>
-      </w:r>
-      <w:proofErr w:type="spellEnd"/>
-      <w:r>
-        <w:rPr>
-          <w:bCs/>
-          <w:color w:val="7030A0"/>
-        </w:rPr>
-        <w:t>(‘</w:t>
-      </w:r>
-      <w:proofErr w:type="spellStart"/>
-      <w:r>
-        <w:rPr>
-          <w:bCs/>
-          <w:color w:val="237BE8" w:themeColor="accent3" w:themeTint="99"/>
-        </w:rPr>
-        <w:t>ComputePool</w:t>
-      </w:r>
-      <w:r>
-        <w:rPr>
-          <w:bCs/>
-          <w:color w:val="237BE8" w:themeColor="accent3" w:themeTint="99"/>
-        </w:rPr>
-        <w:t>Segment</w:t>
-      </w:r>
-      <w:proofErr w:type="spellEnd"/>
-      <w:r>
-        <w:rPr>
-          <w:bCs/>
-          <w:color w:val="7030A0"/>
-        </w:rPr>
-        <w:t>’))]&lt;drop/&gt;</w:t>
-      </w:r>
-    </w:p>
-    <w:p>
-      <w:pPr>
-        <w:spacing w:after="0"/>
-        <w:rPr>
-          <w:bCs/>
-          <w:color w:val="7030A0"/>
-        </w:rPr>
-      </w:pPr>
-      <w:r>
-        <w:rPr>
-          <w:bCs/>
-          <w:color w:val="7030A0"/>
-        </w:rPr>
-        <w:t>[else] [if (</w:t>
-      </w:r>
-      <w:proofErr w:type="spellStart"/>
-      <w:r>
-        <w:rPr>
-          <w:bCs/>
-          <w:color w:val="7030A0"/>
-        </w:rPr>
-        <w:t>cl.name.contains</w:t>
-      </w:r>
-      <w:proofErr w:type="spellEnd"/>
-      <w:r>
-        <w:rPr>
-          <w:bCs/>
-          <w:color w:val="7030A0"/>
-        </w:rPr>
-        <w:t>(‘</w:t>
-      </w:r>
-      <w:proofErr w:type="spellStart"/>
-      <w:r>
-        <w:rPr>
-          <w:bCs/>
-          <w:color w:val="237BE8" w:themeColor="accent3" w:themeTint="99"/>
-        </w:rPr>
-        <w:t>ComputePool</w:t>
-      </w:r>
-      <w:r>
-        <w:rPr>
-          <w:bCs/>
-          <w:color w:val="237BE8" w:themeColor="accent3" w:themeTint="99"/>
-        </w:rPr>
-        <w:t>TransferFunction</w:t>
+        <w:t>ComputePoolTransferFunction</w:t>
       </w:r>
       <w:proofErr w:type="spellEnd"/>
       <w:r>
@@ -11074,14 +10966,7 @@
           <w:bCs/>
           <w:color w:val="237BE8" w:themeColor="accent3" w:themeTint="99"/>
         </w:rPr>
-        <w:t>Media</w:t>
-      </w:r>
-      <w:r>
-        <w:rPr>
-          <w:bCs/>
-          <w:color w:val="237BE8" w:themeColor="accent3" w:themeTint="99"/>
-        </w:rPr>
-        <w:t>Type</w:t>
+        <w:t>MediaType</w:t>
       </w:r>
       <w:r>
         <w:rPr>
@@ -14959,7 +14844,7 @@
         </w:rPr>
         <w:t xml:space="preserve"> described in </w:t>
       </w:r>
-      <w:hyperlink r:id="rId32" w:history="1">
+      <w:hyperlink r:id="rId30" w:history="1">
         <w:r>
           <w:rPr>
             <w:rStyle w:val="Hyperlink"/>
@@ -15128,7 +15013,7 @@
       <w:pPr>
         <w:pStyle w:val="Heading2"/>
       </w:pPr>
-      <w:bookmarkStart w:id="50" w:name="_Toc16250482"/>
+      <w:bookmarkStart w:id="46" w:name="_Toc16250482"/>
       <w:r>
         <w:lastRenderedPageBreak/>
         <w:t>Examples</w:t>
@@ -15138,12 +15023,12 @@
       <w:pPr>
         <w:pStyle w:val="Heading3"/>
       </w:pPr>
-      <w:commentRangeStart w:id="51"/>
+      <w:commentRangeStart w:id="47"/>
       <w:r>
         <w:t>A simple compute example</w:t>
       </w:r>
-      <w:bookmarkEnd w:id="50"/>
-      <w:commentRangeEnd w:id="51"/>
+      <w:bookmarkEnd w:id="46"/>
+      <w:commentRangeEnd w:id="47"/>
       <w:r>
         <w:rPr>
           <w:rStyle w:val="CommentReference"/>
@@ -15151,7 +15036,7 @@
           <w:b w:val="0"/>
           <w:bCs w:val="0"/>
         </w:rPr>
-        <w:commentReference w:id="51"/>
+        <w:commentReference w:id="47"/>
       </w:r>
     </w:p>
     <w:p/>
@@ -15182,7 +15067,7 @@
                     </pic:cNvPicPr>
                   </pic:nvPicPr>
                   <pic:blipFill>
-                    <a:blip r:embed="rId33">
+                    <a:blip r:embed="rId31">
                       <a:extLst>
                         <a:ext uri="{28A0092B-C50C-407E-A947-70E740481C1C}">
                           <a14:useLocalDpi xmlns:a14="http://schemas.microsoft.com/office/drawing/2010/main" val="0"/>
@@ -15215,7 +15100,7 @@
       <w:pPr>
         <w:pStyle w:val="Caption"/>
       </w:pPr>
-      <w:bookmarkStart w:id="52" w:name="_Toc16250500"/>
+      <w:bookmarkStart w:id="48" w:name="_Toc16250500"/>
       <w:r>
         <w:t xml:space="preserve">Figure </w:t>
       </w:r>
@@ -15230,7 +15115,7 @@
       <w:r>
         <w:t xml:space="preserve"> - Simple Compute example</w:t>
       </w:r>
-      <w:bookmarkEnd w:id="52"/>
+      <w:bookmarkEnd w:id="48"/>
     </w:p>
     <w:p/>
     <w:p>
@@ -15269,7 +15154,7 @@
                     <pic:cNvPicPr/>
                   </pic:nvPicPr>
                   <pic:blipFill>
-                    <a:blip r:embed="rId34"/>
+                    <a:blip r:embed="rId32"/>
                     <a:stretch>
                       <a:fillRect/>
                     </a:stretch>
@@ -15294,7 +15179,7 @@
       <w:pPr>
         <w:pStyle w:val="Caption"/>
       </w:pPr>
-      <w:bookmarkStart w:id="53" w:name="_Toc16250501"/>
+      <w:bookmarkStart w:id="49" w:name="_Toc16250501"/>
       <w:r>
         <w:t xml:space="preserve">Figure </w:t>
       </w:r>
@@ -15309,8 +15194,8 @@
       <w:r>
         <w:t xml:space="preserve"> - Compute example instance diagram</w:t>
       </w:r>
-      <w:bookmarkEnd w:id="35"/>
-      <w:bookmarkEnd w:id="53"/>
+      <w:bookmarkEnd w:id="34"/>
+      <w:bookmarkEnd w:id="49"/>
       <w:r>
         <w:br w:type="page"/>
       </w:r>
@@ -15319,8 +15204,8 @@
       <w:pPr>
         <w:pStyle w:val="Heading1"/>
       </w:pPr>
-      <w:bookmarkStart w:id="54" w:name="_Toc16002890"/>
-      <w:commentRangeStart w:id="55"/>
+      <w:bookmarkStart w:id="50" w:name="_Toc16002890"/>
+      <w:commentRangeStart w:id="51"/>
       <w:r>
         <w:lastRenderedPageBreak/>
         <w:t xml:space="preserve">Storage Model Example - </w:t>
@@ -15328,8 +15213,8 @@
       <w:r>
         <w:t>Single Disk</w:t>
       </w:r>
-      <w:bookmarkEnd w:id="54"/>
-      <w:commentRangeEnd w:id="55"/>
+      <w:bookmarkEnd w:id="50"/>
+      <w:commentRangeEnd w:id="51"/>
       <w:r>
         <w:rPr>
           <w:rStyle w:val="CommentReference"/>
@@ -15337,7 +15222,7 @@
           <w:b w:val="0"/>
           <w:bCs w:val="0"/>
         </w:rPr>
-        <w:commentReference w:id="55"/>
+        <w:commentReference w:id="51"/>
       </w:r>
     </w:p>
     <w:p>
@@ -15414,7 +15299,7 @@
                     </pic:cNvPicPr>
                   </pic:nvPicPr>
                   <pic:blipFill>
-                    <a:blip r:embed="rId35">
+                    <a:blip r:embed="rId33">
                       <a:extLst>
                         <a:ext uri="{28A0092B-C50C-407E-A947-70E740481C1C}">
                           <a14:useLocalDpi xmlns:a14="http://schemas.microsoft.com/office/drawing/2010/main" val="0"/>
@@ -15447,7 +15332,7 @@
       <w:pPr>
         <w:pStyle w:val="Caption"/>
       </w:pPr>
-      <w:bookmarkStart w:id="56" w:name="_Toc16087101"/>
+      <w:bookmarkStart w:id="52" w:name="_Toc16087101"/>
       <w:r>
         <w:t xml:space="preserve">Figure </w:t>
       </w:r>
@@ -15487,7 +15372,7 @@
       <w:r>
         <w:t>Single Disk</w:t>
       </w:r>
-      <w:bookmarkEnd w:id="56"/>
+      <w:bookmarkEnd w:id="52"/>
     </w:p>
     <w:p/>
     <w:p>
@@ -15511,7 +15396,7 @@
       <w:pPr>
         <w:pStyle w:val="Heading2"/>
       </w:pPr>
-      <w:bookmarkStart w:id="57" w:name="_Toc16250475"/>
+      <w:bookmarkStart w:id="53" w:name="_Toc16250475"/>
       <w:r>
         <w:t>Model consideration</w:t>
       </w:r>
@@ -15523,7 +15408,7 @@
       <w:r>
         <w:t>Pooling</w:t>
       </w:r>
-      <w:bookmarkEnd w:id="57"/>
+      <w:bookmarkEnd w:id="53"/>
     </w:p>
     <w:p>
       <w:pPr>
@@ -15693,11 +15578,11 @@
       <w:pPr>
         <w:pStyle w:val="Heading3"/>
       </w:pPr>
-      <w:bookmarkStart w:id="58" w:name="_Toc16250476"/>
+      <w:bookmarkStart w:id="54" w:name="_Toc16250476"/>
       <w:r>
         <w:t>Partitioning and Aggregation</w:t>
       </w:r>
-      <w:bookmarkEnd w:id="58"/>
+      <w:bookmarkEnd w:id="54"/>
     </w:p>
     <w:p>
       <w:r>
@@ -15989,30 +15874,158 @@
     </w:p>
     <w:p>
       <w:pPr>
-        <w:ind w:left="360"/>
+        <w:pStyle w:val="Heading4"/>
+      </w:pPr>
+      <w:proofErr w:type="spellStart"/>
+      <w:r>
+        <w:t>ComputePoolTransferFunction</w:t>
+      </w:r>
+      <w:proofErr w:type="spellEnd"/>
+    </w:p>
+    <w:p>
+      <w:r>
+        <w:t xml:space="preserve">This is currently a placeholder. The transfer function model will be developed in a future release. The model should take advantage of the work on the modeling of Task and </w:t>
+      </w:r>
+      <w:proofErr w:type="spellStart"/>
+      <w:r>
+        <w:t>ViewMappingFunction</w:t>
+      </w:r>
+      <w:proofErr w:type="spellEnd"/>
+      <w:r>
+        <w:t xml:space="preserve"> both of which have elements of transfer function. The work will also need to leverage the spec model patterns.</w:t>
+      </w:r>
+    </w:p>
+    <w:p>
+      <w:r>
+        <w:t xml:space="preserve">The transfer function in this model is intended to be basic. A more sophisticated form could be developed. </w:t>
+      </w:r>
+    </w:p>
+    <w:p>
+      <w:pPr>
+        <w:pStyle w:val="Heading4"/>
+      </w:pPr>
+      <w:r>
+        <w:t>Application of specification model</w:t>
+      </w:r>
+    </w:p>
+    <w:p>
+      <w:r>
+        <w:t>The spec model approach should be applied to all aspects of this model.</w:t>
+      </w:r>
+    </w:p>
+    <w:p>
+      <w:r>
+        <w:t xml:space="preserve">Some of the properties of the compute and storage could be moved to spec model occurrences. </w:t>
+      </w:r>
+    </w:p>
+    <w:p>
+      <w:pPr>
+        <w:pStyle w:val="Heading4"/>
+      </w:pPr>
+      <w:r>
+        <w:t>Physical model considerations</w:t>
+      </w:r>
+    </w:p>
+    <w:p>
+      <w:r>
+        <w:t>The physical model should be extended to cover media type which should then be removed from this document.</w:t>
+      </w:r>
+    </w:p>
+    <w:p>
+      <w:r>
+        <w:t xml:space="preserve">Rotation properties should also be considered in the context of the physical model and removed from this document. However, application of rotation properties may not be straightforward as rotation is physical behavior and the current physical model focusses (intentionally) on physical inventory. The rotation consideration </w:t>
+      </w:r>
+      <w:r>
+        <w:t>has similar challenges to temperature and power (both of which overload the physical model.</w:t>
+      </w:r>
+    </w:p>
+    <w:p>
+      <w:r>
+        <w:t>Similarly, the concept of removable media belongs to the physical model. This could be covered by the equipment-holder structure.</w:t>
+      </w:r>
+    </w:p>
+    <w:p>
+      <w:pPr>
+        <w:pStyle w:val="Heading4"/>
+      </w:pPr>
+      <w:r>
+        <w:t>Component-System Pattern</w:t>
+      </w:r>
+    </w:p>
+    <w:p>
+      <w:r>
+        <w:t>The component-system pattern has been mentioned in this document, but it has not been fully expanded in the model described in this document.</w:t>
+      </w:r>
+    </w:p>
+    <w:p>
+      <w:r>
+        <w:lastRenderedPageBreak/>
+        <w:t xml:space="preserve">The </w:t>
+      </w:r>
+      <w:proofErr w:type="spellStart"/>
+      <w:r>
+        <w:t>ComputeConstruct</w:t>
+      </w:r>
+      <w:proofErr w:type="spellEnd"/>
+      <w:r>
+        <w:t xml:space="preserve"> should align more strongly with the component-system pattern and the </w:t>
+      </w:r>
+      <w:proofErr w:type="gramStart"/>
+      <w:r>
+        <w:t>“..</w:t>
+      </w:r>
+      <w:proofErr w:type="gramEnd"/>
+      <w:r>
+        <w:t xml:space="preserve">emergent..” </w:t>
+      </w:r>
+      <w:proofErr w:type="spellStart"/>
+      <w:r>
+        <w:t>associatons</w:t>
+      </w:r>
+      <w:proofErr w:type="spellEnd"/>
+      <w:r>
+        <w:t xml:space="preserve"> should be worked further (as there is mapping complexity hidden in these associations). It could be argued that the </w:t>
+      </w:r>
+      <w:proofErr w:type="spellStart"/>
+      <w:r>
+        <w:t>ViewMappingFunction</w:t>
+      </w:r>
+      <w:proofErr w:type="spellEnd"/>
+      <w:r>
+        <w:t xml:space="preserve"> is necessarily present in the relationship between a system and the apparent emergent component. This should be explored further.</w:t>
+      </w:r>
+    </w:p>
+    <w:p>
+      <w:pPr>
+        <w:pStyle w:val="Heading4"/>
+      </w:pPr>
+      <w:r>
+        <w:t>Other areas</w:t>
+      </w:r>
+    </w:p>
+    <w:p>
+      <w:pPr>
         <w:rPr>
           <w:lang w:val="en-AU"/>
         </w:rPr>
       </w:pPr>
       <w:r>
-        <w:t>What units should we use for memory sizes?</w:t>
-      </w:r>
-    </w:p>
-    <w:p>
-      <w:pPr>
-        <w:ind w:left="360"/>
-        <w:rPr>
-          <w:lang w:val="en-AU"/>
-        </w:rPr>
-      </w:pPr>
-      <w:r>
-        <w:t>What units should we use for CPU</w:t>
+        <w:t>Define</w:t>
+      </w:r>
+      <w:r>
+        <w:t xml:space="preserve"> units should we use for memory sizes</w:t>
+      </w:r>
+      <w:r>
+        <w:t>, for</w:t>
+      </w:r>
+      <w:r>
+        <w:t xml:space="preserve"> CPU</w:t>
       </w:r>
       <w:r>
         <w:t xml:space="preserve"> clock speed</w:t>
       </w:r>
       <w:r>
-        <w:t>?</w:t>
+        <w:t xml:space="preserve"> etc. Note that:</w:t>
       </w:r>
     </w:p>
     <w:p>
@@ -16027,7 +16040,7 @@
         </w:rPr>
       </w:pPr>
       <w:r>
-        <w:t xml:space="preserve">Note that Kubernetes works in units of CPU, where </w:t>
+        <w:t xml:space="preserve">Kubernetes works in units of CPU, where </w:t>
       </w:r>
       <w:r>
         <w:br/>
@@ -16078,19 +16091,12 @@
     </w:p>
     <w:p>
       <w:r>
-        <w:t>Note that we should try and avoid using float</w:t>
-      </w:r>
-      <w:r>
-        <w:t>ing point</w:t>
-      </w:r>
-      <w:r>
-        <w:t xml:space="preserve"> numbers </w:t>
-      </w:r>
-      <w:r>
-        <w:t xml:space="preserve">for the quantities </w:t>
-      </w:r>
-      <w:r>
-        <w:t>as the rounding proves problematic</w:t>
+        <w:t>Zone size needs to be defined (block, sector, byte…).</w:t>
+      </w:r>
+    </w:p>
+    <w:p>
+      <w:r>
+        <w:t>The implications of address and data bus limitations needs to be explored.</w:t>
       </w:r>
     </w:p>
     <w:p>
@@ -16381,16 +16387,16 @@
         <w:spacing w:before="240" w:after="180" w:line="240" w:lineRule="auto"/>
         <w:textAlignment w:val="baseline"/>
       </w:pPr>
-      <w:bookmarkStart w:id="59" w:name="_Toc457510573"/>
-      <w:bookmarkStart w:id="60" w:name="_Toc16002892"/>
+      <w:bookmarkStart w:id="55" w:name="_Toc457510573"/>
+      <w:bookmarkStart w:id="56" w:name="_Toc16002892"/>
       <w:r>
         <w:t>Fragment: Insert class</w:t>
       </w:r>
       <w:r>
         <w:t xml:space="preserve"> &lt;drop/&gt;</w:t>
       </w:r>
-      <w:bookmarkEnd w:id="59"/>
-      <w:bookmarkEnd w:id="60"/>
+      <w:bookmarkEnd w:id="55"/>
+      <w:bookmarkEnd w:id="56"/>
     </w:p>
     <w:p>
       <w:pPr>
@@ -16582,12 +16588,6 @@
           <w:color w:val="7030A0"/>
         </w:rPr>
         <w:br/>
-      </w:r>
-      <w:r>
-        <w:rPr>
-          <w:color w:val="7030A0"/>
-        </w:rPr>
-        <w:lastRenderedPageBreak/>
         <w:t>&lt;</w:t>
       </w:r>
       <w:proofErr w:type="spellStart"/>
@@ -16928,6 +16928,7 @@
         <w:rPr>
           <w:color w:val="7030A0"/>
         </w:rPr>
+        <w:lastRenderedPageBreak/>
         <w:t>[</w:t>
       </w:r>
       <w:r>
@@ -17421,16 +17422,16 @@
         <w:spacing w:before="240" w:after="180" w:line="240" w:lineRule="auto"/>
         <w:textAlignment w:val="baseline"/>
       </w:pPr>
-      <w:bookmarkStart w:id="61" w:name="_Toc457510574"/>
-      <w:bookmarkStart w:id="62" w:name="_Toc16002893"/>
+      <w:bookmarkStart w:id="57" w:name="_Toc457510574"/>
+      <w:bookmarkStart w:id="58" w:name="_Toc16002893"/>
       <w:r>
         <w:t>Fragment: Insert standard diagram</w:t>
       </w:r>
       <w:r>
         <w:t xml:space="preserve"> &lt;drop/&gt;</w:t>
       </w:r>
-      <w:bookmarkEnd w:id="61"/>
-      <w:bookmarkEnd w:id="62"/>
+      <w:bookmarkEnd w:id="57"/>
+      <w:bookmarkEnd w:id="58"/>
     </w:p>
     <w:p>
       <w:pPr>
@@ -17946,7 +17947,7 @@
           </mc:Choice>
           <mc:Fallback>
             <w:pict>
-              <v:group w14:anchorId="098350B2" id="Zone de dessin 1" o:spid="_x0000_s1026" editas="canvas" style="width:6in;height:252pt;mso-position-horizontal-relative:char;mso-position-vertical-relative:line" coordsize="54864,32004" o:gfxdata="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">
+              <v:group w14:anchorId="1F850C94" id="Zone de dessin 1" o:spid="_x0000_s1026" editas="canvas" style="width:6in;height:252pt;mso-position-horizontal-relative:char;mso-position-vertical-relative:line" coordsize="54864,32004" o:gfxdata="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">
                 <v:shapetype id="_x0000_t75" coordsize="21600,21600" o:spt="75" o:preferrelative="t" path="m@4@5l@4@11@9@11@9@5xe" filled="f" stroked="f">
                   <v:stroke joinstyle="miter"/>
                   <v:formulas>
@@ -18005,7 +18006,7 @@
       <w:pPr>
         <w:pStyle w:val="FigureCaption"/>
       </w:pPr>
-      <w:bookmarkStart w:id="63" w:name="_Toc16087102"/>
+      <w:bookmarkStart w:id="59" w:name="_Toc16087102"/>
       <w:r>
         <w:t xml:space="preserve">Figure </w:t>
       </w:r>
@@ -18083,7 +18084,7 @@
       <w:r>
         <w:t>/]</w:t>
       </w:r>
-      <w:bookmarkEnd w:id="63"/>
+      <w:bookmarkEnd w:id="59"/>
     </w:p>
     <w:p>
       <w:pPr>
@@ -18194,16 +18195,16 @@
         <w:spacing w:before="240" w:after="180" w:line="240" w:lineRule="auto"/>
         <w:textAlignment w:val="baseline"/>
       </w:pPr>
-      <w:bookmarkStart w:id="64" w:name="_Toc457510575"/>
-      <w:bookmarkStart w:id="65" w:name="_Toc16002894"/>
+      <w:bookmarkStart w:id="60" w:name="_Toc457510575"/>
+      <w:bookmarkStart w:id="61" w:name="_Toc16002894"/>
       <w:r>
         <w:t>Fragment: Insert small diagram</w:t>
       </w:r>
       <w:r>
         <w:t xml:space="preserve"> &lt;drop/&gt;</w:t>
       </w:r>
-      <w:bookmarkEnd w:id="64"/>
-      <w:bookmarkEnd w:id="65"/>
+      <w:bookmarkEnd w:id="60"/>
+      <w:bookmarkEnd w:id="61"/>
     </w:p>
     <w:p>
       <w:pPr>
@@ -18720,7 +18721,7 @@
           </mc:Choice>
           <mc:Fallback>
             <w:pict>
-              <v:group w14:anchorId="2521571A" id="Zone de dessin 1" o:spid="_x0000_s1026" editas="canvas" style="width:271.7pt;height:158.7pt;mso-position-horizontal-relative:char;mso-position-vertical-relative:line" coordsize="34505,20154" o:gfxdata="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">
+              <v:group w14:anchorId="2CC1DBFA" id="Zone de dessin 1" o:spid="_x0000_s1026" editas="canvas" style="width:271.7pt;height:158.7pt;mso-position-horizontal-relative:char;mso-position-vertical-relative:line" coordsize="34505,20154" o:gfxdata="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">
                 <v:shape id="_x0000_s1027" type="#_x0000_t75" style="position:absolute;width:34505;height:20154;visibility:visible;mso-wrap-style:square">
                   <v:fill o:detectmouseclick="t"/>
                   <v:path o:connecttype="none"/>
@@ -18760,7 +18761,7 @@
       <w:pPr>
         <w:pStyle w:val="FigureCaption"/>
       </w:pPr>
-      <w:bookmarkStart w:id="66" w:name="_Toc16087103"/>
+      <w:bookmarkStart w:id="62" w:name="_Toc16087103"/>
       <w:r>
         <w:t xml:space="preserve">Figure </w:t>
       </w:r>
@@ -18838,7 +18839,7 @@
       <w:r>
         <w:t>/]</w:t>
       </w:r>
-      <w:bookmarkEnd w:id="66"/>
+      <w:bookmarkEnd w:id="62"/>
     </w:p>
     <w:p>
       <w:pPr>
@@ -18942,15 +18943,15 @@
         <w:spacing w:before="240" w:after="180" w:line="240" w:lineRule="auto"/>
         <w:textAlignment w:val="baseline"/>
       </w:pPr>
-      <w:bookmarkStart w:id="67" w:name="_Toc16002895"/>
-      <w:bookmarkStart w:id="68" w:name="_Toc457510576"/>
+      <w:bookmarkStart w:id="63" w:name="_Toc16002895"/>
+      <w:bookmarkStart w:id="64" w:name="_Toc457510576"/>
       <w:r>
         <w:t>Fragment: Insert attribute row brief not Obsolete</w:t>
       </w:r>
       <w:r>
         <w:t>&lt;drop/&gt;</w:t>
       </w:r>
-      <w:bookmarkEnd w:id="67"/>
+      <w:bookmarkEnd w:id="63"/>
     </w:p>
     <w:p>
       <w:pPr>
@@ -19856,7 +19857,7 @@
         <w:spacing w:before="240" w:after="180" w:line="240" w:lineRule="auto"/>
         <w:textAlignment w:val="baseline"/>
       </w:pPr>
-      <w:bookmarkStart w:id="69" w:name="_Toc16002896"/>
+      <w:bookmarkStart w:id="65" w:name="_Toc16002896"/>
       <w:r>
         <w:lastRenderedPageBreak/>
         <w:t>Fragment: Insert attribute row brief</w:t>
@@ -19864,8 +19865,8 @@
       <w:r>
         <w:t xml:space="preserve"> &lt;drop/&gt;</w:t>
       </w:r>
-      <w:bookmarkEnd w:id="68"/>
-      <w:bookmarkEnd w:id="69"/>
+      <w:bookmarkEnd w:id="64"/>
+      <w:bookmarkEnd w:id="65"/>
     </w:p>
     <w:p>
       <w:pPr>
@@ -20599,16 +20600,16 @@
         <w:spacing w:before="240" w:after="180" w:line="240" w:lineRule="auto"/>
         <w:textAlignment w:val="baseline"/>
       </w:pPr>
-      <w:bookmarkStart w:id="70" w:name="_Toc457510577"/>
-      <w:bookmarkStart w:id="71" w:name="_Toc16002897"/>
+      <w:bookmarkStart w:id="66" w:name="_Toc457510577"/>
+      <w:bookmarkStart w:id="67" w:name="_Toc16002897"/>
       <w:r>
         <w:t>Fragment: Start attribute table brief</w:t>
       </w:r>
       <w:r>
         <w:t xml:space="preserve"> &lt;drop/&gt;</w:t>
       </w:r>
-      <w:bookmarkEnd w:id="70"/>
-      <w:bookmarkEnd w:id="71"/>
+      <w:bookmarkEnd w:id="66"/>
+      <w:bookmarkEnd w:id="67"/>
     </w:p>
     <w:p>
       <w:pPr>
@@ -20878,16 +20879,16 @@
         <w:spacing w:before="240" w:after="180" w:line="240" w:lineRule="auto"/>
         <w:textAlignment w:val="baseline"/>
       </w:pPr>
-      <w:bookmarkStart w:id="72" w:name="_Toc457510579"/>
-      <w:bookmarkStart w:id="73" w:name="_Toc16002898"/>
+      <w:bookmarkStart w:id="68" w:name="_Toc457510579"/>
+      <w:bookmarkStart w:id="69" w:name="_Toc16002898"/>
       <w:r>
         <w:t>Fragment: Insert Attribute table brief</w:t>
       </w:r>
       <w:r>
         <w:t xml:space="preserve"> &lt;drop/&gt;</w:t>
       </w:r>
-      <w:bookmarkEnd w:id="72"/>
-      <w:bookmarkEnd w:id="73"/>
+      <w:bookmarkEnd w:id="68"/>
+      <w:bookmarkEnd w:id="69"/>
     </w:p>
     <w:p>
       <w:pPr>
@@ -21573,16 +21574,16 @@
         <w:spacing w:before="240" w:after="180" w:line="240" w:lineRule="auto"/>
         <w:textAlignment w:val="baseline"/>
       </w:pPr>
-      <w:bookmarkStart w:id="74" w:name="_Toc457510580"/>
-      <w:bookmarkStart w:id="75" w:name="_Toc16002899"/>
+      <w:bookmarkStart w:id="70" w:name="_Toc457510580"/>
+      <w:bookmarkStart w:id="71" w:name="_Toc16002899"/>
       <w:r>
         <w:t>Fragment: Insert Ten Specified Attribute table brief</w:t>
       </w:r>
       <w:r>
         <w:t xml:space="preserve"> &lt;drop/&gt;</w:t>
       </w:r>
-      <w:bookmarkEnd w:id="74"/>
-      <w:bookmarkEnd w:id="75"/>
+      <w:bookmarkEnd w:id="70"/>
+      <w:bookmarkEnd w:id="71"/>
     </w:p>
     <w:p>
       <w:pPr>
@@ -23599,7 +23600,7 @@
         <w:spacing w:before="240" w:after="180" w:line="240" w:lineRule="auto"/>
         <w:textAlignment w:val="baseline"/>
       </w:pPr>
-      <w:bookmarkStart w:id="76" w:name="_Toc16002900"/>
+      <w:bookmarkStart w:id="72" w:name="_Toc16002900"/>
       <w:r>
         <w:lastRenderedPageBreak/>
         <w:t xml:space="preserve">Fragment: Insert </w:t>
@@ -23612,7 +23613,7 @@
       <w:r>
         <w:t xml:space="preserve"> &lt;drop/&gt;</w:t>
       </w:r>
-      <w:bookmarkEnd w:id="76"/>
+      <w:bookmarkEnd w:id="72"/>
     </w:p>
     <w:p>
       <w:pPr>
@@ -24630,14 +24631,14 @@
         <w:spacing w:before="240" w:after="180" w:line="240" w:lineRule="auto"/>
         <w:textAlignment w:val="baseline"/>
       </w:pPr>
-      <w:bookmarkStart w:id="77" w:name="_Toc16002901"/>
+      <w:bookmarkStart w:id="73" w:name="_Toc16002901"/>
       <w:r>
         <w:t>Fragment: Start Data Type attribute table brief</w:t>
       </w:r>
       <w:r>
         <w:t xml:space="preserve"> &lt;drop/&gt;</w:t>
       </w:r>
-      <w:bookmarkEnd w:id="77"/>
+      <w:bookmarkEnd w:id="73"/>
     </w:p>
     <w:p>
       <w:pPr>
@@ -24901,14 +24902,14 @@
         <w:spacing w:before="240" w:after="180" w:line="240" w:lineRule="auto"/>
         <w:textAlignment w:val="baseline"/>
       </w:pPr>
-      <w:bookmarkStart w:id="78" w:name="_Toc16002902"/>
+      <w:bookmarkStart w:id="74" w:name="_Toc16002902"/>
       <w:r>
         <w:t>Fragment: Insert Data Type Attribute table brief</w:t>
       </w:r>
       <w:r>
         <w:t xml:space="preserve"> &lt;drop/&gt;</w:t>
       </w:r>
-      <w:bookmarkEnd w:id="78"/>
+      <w:bookmarkEnd w:id="74"/>
     </w:p>
     <w:p>
       <w:pPr>
@@ -25416,7 +25417,7 @@
         <w:spacing w:before="240" w:after="180" w:line="240" w:lineRule="auto"/>
         <w:textAlignment w:val="baseline"/>
       </w:pPr>
-      <w:bookmarkStart w:id="79" w:name="_Toc16002903"/>
+      <w:bookmarkStart w:id="75" w:name="_Toc16002903"/>
       <w:r>
         <w:t xml:space="preserve">Fragment: Insert </w:t>
       </w:r>
@@ -25428,7 +25429,7 @@
       <w:r>
         <w:t xml:space="preserve"> &lt;drop/&gt;</w:t>
       </w:r>
-      <w:bookmarkEnd w:id="79"/>
+      <w:bookmarkEnd w:id="75"/>
     </w:p>
     <w:p>
       <w:pPr>
@@ -26656,8 +26657,8 @@
       </w:pPr>
     </w:p>
     <w:sectPr>
-      <w:headerReference w:type="default" r:id="rId36"/>
-      <w:footerReference w:type="default" r:id="rId37"/>
+      <w:headerReference w:type="default" r:id="rId34"/>
+      <w:footerReference w:type="default" r:id="rId35"/>
       <w:pgSz w:w="12240" w:h="15840"/>
       <w:pgMar w:top="1440" w:right="1440" w:bottom="1440" w:left="1440" w:header="720" w:footer="720" w:gutter="0"/>
       <w:cols w:space="720"/>
@@ -26670,23 +26671,7 @@
 
 <file path=word/comments.xml><?xml version="1.0" encoding="utf-8"?>
 <w:comments xmlns:wpc="http://schemas.microsoft.com/office/word/2010/wordprocessingCanvas" xmlns:cx="http://schemas.microsoft.com/office/drawing/2014/chartex" xmlns:cx1="http://schemas.microsoft.com/office/drawing/2015/9/8/chartex" xmlns:cx2="http://schemas.microsoft.com/office/drawing/2015/10/21/chartex" xmlns:cx3="http://schemas.microsoft.com/office/drawing/2016/5/9/chartex" xmlns:cx4="http://schemas.microsoft.com/office/drawing/2016/5/10/chartex" xmlns:cx5="http://schemas.microsoft.com/office/drawing/2016/5/11/chartex" xmlns:cx6="http://schemas.microsoft.com/office/drawing/2016/5/12/chartex" xmlns:cx7="http://schemas.microsoft.com/office/drawing/2016/5/13/chartex" xmlns:cx8="http://schemas.microsoft.com/office/drawing/2016/5/14/chartex" xmlns:mc="http://schemas.openxmlformats.org/markup-compatibility/2006" xmlns:aink="http://schemas.microsoft.com/office/drawing/2016/ink" xmlns:am3d="http://schemas.microsoft.com/office/drawing/2017/model3d" xmlns:o="urn:schemas-microsoft-com:office:office" xmlns:oel="http://schemas.microsoft.com/office/2019/extlst" xmlns:r="http://schemas.openxmlformats.org/officeDocument/2006/relationships" xmlns:m="http://schemas.openxmlformats.org/officeDocument/2006/math" xmlns:v="urn:schemas-microsoft-com:vml" xmlns:wp14="http://schemas.microsoft.com/office/word/2010/wordprocessingDrawing" xmlns:wp="http://schemas.openxmlformats.org/drawingml/2006/wordprocessingDrawing" xmlns:w10="urn:schemas-microsoft-com:office:word" xmlns:w="http://schemas.openxmlformats.org/wordprocessingml/2006/main" xmlns:w14="http://schemas.microsoft.com/office/word/2010/wordml" xmlns:w15="http://schemas.microsoft.com/office/word/2012/wordml" xmlns:w16cex="http://schemas.microsoft.com/office/word/2018/wordml/cex" xmlns:w16cid="http://schemas.microsoft.com/office/word/2016/wordml/cid" xmlns:w16="http://schemas.microsoft.com/office/word/2018/wordml" xmlns:w16sdtdh="http://schemas.microsoft.com/office/word/2020/wordml/sdtdatahash" xmlns:w16se="http://schemas.microsoft.com/office/word/2015/wordml/symex" xmlns:wpg="http://schemas.microsoft.com/office/word/2010/wordprocessingGroup" xmlns:wpi="http://schemas.microsoft.com/office/word/2010/wordprocessingInk" xmlns:wne="http://schemas.microsoft.com/office/word/2006/wordml" xmlns:wps="http://schemas.microsoft.com/office/word/2010/wordprocessingShape" mc:Ignorable="w14 w15 w16se w16cid w16 w16cex w16sdtdh wp14">
-  <w:comment w:id="1" w:author="Author" w:initials="A">
-    <w:p>
-      <w:pPr>
-        <w:pStyle w:val="CommentText"/>
-      </w:pPr>
-      <w:r>
-        <w:rPr>
-          <w:rStyle w:val="CommentReference"/>
-        </w:rPr>
-        <w:annotationRef/>
-      </w:r>
-      <w:r>
-        <w:t>Nigel to fix</w:t>
-      </w:r>
-    </w:p>
-  </w:comment>
-  <w:comment w:id="11" w:author="Author" w:initials="A">
+  <w:comment w:id="10" w:author="Author" w:initials="A">
     <w:p>
       <w:pPr>
         <w:pStyle w:val="CommentText"/>
@@ -26764,7 +26749,7 @@
       </w:pPr>
     </w:p>
   </w:comment>
-  <w:comment w:id="36" w:author="Author" w:initials="A">
+  <w:comment w:id="41" w:author="Author" w:initials="A">
     <w:p>
       <w:pPr>
         <w:pStyle w:val="CommentText"/>
@@ -26776,209 +26761,16 @@
         <w:annotationRef/>
       </w:r>
       <w:r>
-        <w:t>Adapter description...</w:t>
-      </w:r>
-    </w:p>
+        <w:t>blocks not shown - grnularity</w:t>
+      </w:r>
+    </w:p>
+  </w:comment>
+  <w:comment w:id="47" w:author="Author" w:initials="A">
     <w:p>
       <w:pPr>
         <w:pStyle w:val="CommentText"/>
       </w:pPr>
       <w:r>
-        <w:t>Need to provide transfer function description</w:t>
-      </w:r>
-    </w:p>
-    <w:p>
-      <w:pPr>
-        <w:pStyle w:val="CommentText"/>
-      </w:pPr>
-      <w:r>
-        <w:t>Should be in spec</w:t>
-      </w:r>
-    </w:p>
-    <w:p>
-      <w:pPr>
-        <w:pStyle w:val="CommentText"/>
-      </w:pPr>
-      <w:r>
-        <w:t>Same as Task??</w:t>
-      </w:r>
-    </w:p>
-    <w:p>
-      <w:pPr>
-        <w:pStyle w:val="CommentText"/>
-      </w:pPr>
-      <w:r>
-        <w:t>Work on for 15/6</w:t>
-      </w:r>
-    </w:p>
-    <w:p>
-      <w:pPr>
-        <w:pStyle w:val="CommentText"/>
-      </w:pPr>
-    </w:p>
-    <w:p>
-      <w:pPr>
-        <w:pStyle w:val="CommentText"/>
-      </w:pPr>
-      <w:r>
-        <w:t>Some of this stuff should be in spec...</w:t>
-      </w:r>
-    </w:p>
-    <w:p>
-      <w:pPr>
-        <w:pStyle w:val="CommentText"/>
-      </w:pPr>
-      <w:r>
-        <w:t>Refer to the pattern in text in the document, but do not model.</w:t>
-      </w:r>
-    </w:p>
-    <w:p>
-      <w:pPr>
-        <w:pStyle w:val="CommentText"/>
-      </w:pPr>
-      <w:r>
-        <w:t>Work on for 15/6</w:t>
-      </w:r>
-    </w:p>
-    <w:p>
-      <w:pPr>
-        <w:pStyle w:val="CommentText"/>
-      </w:pPr>
-      <w:r>
-        <w:t>Words constructed in slides.</w:t>
-      </w:r>
-    </w:p>
-    <w:p>
-      <w:pPr>
-        <w:pStyle w:val="CommentText"/>
-      </w:pPr>
-    </w:p>
-    <w:p>
-      <w:pPr>
-        <w:pStyle w:val="CommentText"/>
-      </w:pPr>
-      <w:r>
-        <w:t>Relegate MediaType to physical model</w:t>
-      </w:r>
-    </w:p>
-    <w:p>
-      <w:pPr>
-        <w:pStyle w:val="CommentText"/>
-      </w:pPr>
-      <w:r>
-        <w:t>Also rotation speed (as per fan).</w:t>
-      </w:r>
-    </w:p>
-    <w:p>
-      <w:pPr>
-        <w:pStyle w:val="CommentText"/>
-      </w:pPr>
-      <w:r>
-        <w:t>Text in Equipment model to explain that rotation, temperatore and power are all overloading the model.</w:t>
-      </w:r>
-    </w:p>
-    <w:p>
-      <w:pPr>
-        <w:pStyle w:val="CommentText"/>
-      </w:pPr>
-    </w:p>
-    <w:p>
-      <w:pPr>
-        <w:pStyle w:val="CommentText"/>
-      </w:pPr>
-      <w:r>
-        <w:t>Should removable media be a physical/equipment characteristic covered by equipment-holder</w:t>
-      </w:r>
-    </w:p>
-    <w:p>
-      <w:pPr>
-        <w:pStyle w:val="CommentText"/>
-      </w:pPr>
-      <w:r>
-        <w:t>Work on text to briefly describe this .</w:t>
-      </w:r>
-    </w:p>
-    <w:p>
-      <w:pPr>
-        <w:pStyle w:val="CommentText"/>
-      </w:pPr>
-      <w:r>
-        <w:t>Work on for 15/6</w:t>
-      </w:r>
-    </w:p>
-    <w:p>
-      <w:pPr>
-        <w:pStyle w:val="CommentText"/>
-      </w:pPr>
-      <w:r>
-        <w:t>See slides</w:t>
-      </w:r>
-    </w:p>
-    <w:p>
-      <w:pPr>
-        <w:pStyle w:val="CommentText"/>
-      </w:pPr>
-    </w:p>
-    <w:p>
-      <w:pPr>
-        <w:pStyle w:val="CommentText"/>
-      </w:pPr>
-      <w:r>
-        <w:t>Component-System should be just reference... Explain that like all "constructs" the CC is a Component in a C-S pattern. The model does not expose this fully.</w:t>
-      </w:r>
-    </w:p>
-    <w:p>
-      <w:pPr>
-        <w:pStyle w:val="CommentText"/>
-      </w:pPr>
-      <w:r>
-        <w:t>ProcessingConstruct needs some form of general description of transfer function (same as task)</w:t>
-      </w:r>
-    </w:p>
-    <w:p>
-      <w:pPr>
-        <w:pStyle w:val="CommentText"/>
-      </w:pPr>
-      <w:r>
-        <w:t>ProcessingConstruct emergence diagram should align more with Component-System pattern (assembly-view pattern</w:t>
-      </w:r>
-    </w:p>
-    <w:p>
-      <w:pPr>
-        <w:pStyle w:val="CommentText"/>
-      </w:pPr>
-      <w:r>
-        <w:t>Work on for 15/6 and prepare text</w:t>
-      </w:r>
-    </w:p>
-    <w:p>
-      <w:pPr>
-        <w:pStyle w:val="CommentText"/>
-      </w:pPr>
-    </w:p>
-    <w:p>
-      <w:pPr>
-        <w:pStyle w:val="CommentText"/>
-      </w:pPr>
-      <w:r>
-        <w:t xml:space="preserve">Zone size... (block, sector, byte, data bus, address bus, </w:t>
-      </w:r>
-    </w:p>
-    <w:p>
-      <w:pPr>
-        <w:pStyle w:val="CommentText"/>
-      </w:pPr>
-      <w:r>
-        <w:t>Work on for 15/6</w:t>
-      </w:r>
-    </w:p>
-  </w:comment>
-  <w:comment w:id="38" w:author="Author" w:initials="A">
-    <w:p>
-      <w:pPr>
-        <w:pStyle w:val="CommentText"/>
-      </w:pPr>
-      <w:r>
         <w:rPr>
           <w:rStyle w:val="CommentReference"/>
         </w:rPr>
@@ -26986,65 +26778,14 @@
       </w:r>
       <w:r>
         <w:rPr>
+          <w:color w:val="141313"/>
           <w:lang w:val="en-GB"/>
         </w:rPr>
-        <w:t>Convert to proper reference</w:t>
-      </w:r>
-    </w:p>
-  </w:comment>
-  <w:comment w:id="43" w:author="Author" w:initials="A">
-    <w:p>
-      <w:pPr>
-        <w:pStyle w:val="CommentText"/>
-      </w:pPr>
-      <w:r>
-        <w:rPr>
-          <w:rStyle w:val="CommentReference"/>
-        </w:rPr>
-        <w:annotationRef/>
-      </w:r>
-      <w:r>
-        <w:t>contiguous</w:t>
-      </w:r>
-    </w:p>
-  </w:comment>
-  <w:comment w:id="45" w:author="Author" w:initials="A">
-    <w:p>
-      <w:pPr>
-        <w:pStyle w:val="CommentText"/>
-      </w:pPr>
-      <w:r>
-        <w:rPr>
-          <w:rStyle w:val="CommentReference"/>
-        </w:rPr>
-        <w:annotationRef/>
-      </w:r>
-      <w:r>
-        <w:t>blocks not shown - grnularity</w:t>
+        <w:t>I need to rework this example into a Papyrus example form and to align the mode.</w:t>
       </w:r>
     </w:p>
   </w:comment>
   <w:comment w:id="51" w:author="Author" w:initials="A">
-    <w:p>
-      <w:pPr>
-        <w:pStyle w:val="CommentText"/>
-      </w:pPr>
-      <w:r>
-        <w:rPr>
-          <w:rStyle w:val="CommentReference"/>
-        </w:rPr>
-        <w:annotationRef/>
-      </w:r>
-      <w:r>
-        <w:rPr>
-          <w:color w:val="141313"/>
-          <w:lang w:val="en-GB"/>
-        </w:rPr>
-        <w:t>I need to rework this example into a Papyrus example form and to align the mode.</w:t>
-      </w:r>
-    </w:p>
-  </w:comment>
-  <w:comment w:id="55" w:author="Author" w:initials="A">
     <w:p>
       <w:pPr>
         <w:pStyle w:val="CommentText"/>
@@ -27068,11 +26809,7 @@
 
 <file path=word/commentsExtended.xml><?xml version="1.0" encoding="utf-8"?>
 <w15:commentsEx xmlns:wpc="http://schemas.microsoft.com/office/word/2010/wordprocessingCanvas" xmlns:cx="http://schemas.microsoft.com/office/drawing/2014/chartex" xmlns:cx1="http://schemas.microsoft.com/office/drawing/2015/9/8/chartex" xmlns:cx2="http://schemas.microsoft.com/office/drawing/2015/10/21/chartex" xmlns:cx3="http://schemas.microsoft.com/office/drawing/2016/5/9/chartex" xmlns:cx4="http://schemas.microsoft.com/office/drawing/2016/5/10/chartex" xmlns:cx5="http://schemas.microsoft.com/office/drawing/2016/5/11/chartex" xmlns:cx6="http://schemas.microsoft.com/office/drawing/2016/5/12/chartex" xmlns:cx7="http://schemas.microsoft.com/office/drawing/2016/5/13/chartex" xmlns:cx8="http://schemas.microsoft.com/office/drawing/2016/5/14/chartex" xmlns:mc="http://schemas.openxmlformats.org/markup-compatibility/2006" xmlns:aink="http://schemas.microsoft.com/office/drawing/2016/ink" xmlns:am3d="http://schemas.microsoft.com/office/drawing/2017/model3d" xmlns:o="urn:schemas-microsoft-com:office:office" xmlns:oel="http://schemas.microsoft.com/office/2019/extlst" xmlns:r="http://schemas.openxmlformats.org/officeDocument/2006/relationships" xmlns:m="http://schemas.openxmlformats.org/officeDocument/2006/math" xmlns:v="urn:schemas-microsoft-com:vml" xmlns:wp14="http://schemas.microsoft.com/office/word/2010/wordprocessingDrawing" xmlns:wp="http://schemas.openxmlformats.org/drawingml/2006/wordprocessingDrawing" xmlns:w10="urn:schemas-microsoft-com:office:word" xmlns:w="http://schemas.openxmlformats.org/wordprocessingml/2006/main" xmlns:w14="http://schemas.microsoft.com/office/word/2010/wordml" xmlns:w15="http://schemas.microsoft.com/office/word/2012/wordml" xmlns:w16cex="http://schemas.microsoft.com/office/word/2018/wordml/cex" xmlns:w16cid="http://schemas.microsoft.com/office/word/2016/wordml/cid" xmlns:w16="http://schemas.microsoft.com/office/word/2018/wordml" xmlns:w16sdtdh="http://schemas.microsoft.com/office/word/2020/wordml/sdtdatahash" xmlns:w16se="http://schemas.microsoft.com/office/word/2015/wordml/symex" xmlns:wpg="http://schemas.microsoft.com/office/word/2010/wordprocessingGroup" xmlns:wpi="http://schemas.microsoft.com/office/word/2010/wordprocessingInk" xmlns:wne="http://schemas.microsoft.com/office/word/2006/wordml" xmlns:wps="http://schemas.microsoft.com/office/word/2010/wordprocessingShape" mc:Ignorable="w14 w15 w16se w16cid w16 w16cex w16sdtdh wp14">
-  <w15:commentEx w15:paraId="314921C1" w15:done="0"/>
   <w15:commentEx w15:paraId="726905E1" w15:done="0"/>
-  <w15:commentEx w15:paraId="40A227CD" w15:done="0"/>
-  <w15:commentEx w15:paraId="1B3E25CD" w15:done="0"/>
-  <w15:commentEx w15:paraId="3EA935D1" w15:done="0"/>
   <w15:commentEx w15:paraId="7C827B13" w15:done="0"/>
   <w15:commentEx w15:paraId="7231CBC6" w15:done="0"/>
   <w15:commentEx w15:paraId="42A88799" w15:done="0"/>
@@ -27081,11 +26818,7 @@
 
 <file path=word/commentsIds.xml><?xml version="1.0" encoding="utf-8"?>
 <w16cid:commentsIds xmlns:wpc="http://schemas.microsoft.com/office/word/2010/wordprocessingCanvas" xmlns:cx="http://schemas.microsoft.com/office/drawing/2014/chartex" xmlns:cx1="http://schemas.microsoft.com/office/drawing/2015/9/8/chartex" xmlns:cx2="http://schemas.microsoft.com/office/drawing/2015/10/21/chartex" xmlns:cx3="http://schemas.microsoft.com/office/drawing/2016/5/9/chartex" xmlns:cx4="http://schemas.microsoft.com/office/drawing/2016/5/10/chartex" xmlns:cx5="http://schemas.microsoft.com/office/drawing/2016/5/11/chartex" xmlns:cx6="http://schemas.microsoft.com/office/drawing/2016/5/12/chartex" xmlns:cx7="http://schemas.microsoft.com/office/drawing/2016/5/13/chartex" xmlns:cx8="http://schemas.microsoft.com/office/drawing/2016/5/14/chartex" xmlns:mc="http://schemas.openxmlformats.org/markup-compatibility/2006" xmlns:aink="http://schemas.microsoft.com/office/drawing/2016/ink" xmlns:am3d="http://schemas.microsoft.com/office/drawing/2017/model3d" xmlns:o="urn:schemas-microsoft-com:office:office" xmlns:oel="http://schemas.microsoft.com/office/2019/extlst" xmlns:r="http://schemas.openxmlformats.org/officeDocument/2006/relationships" xmlns:m="http://schemas.openxmlformats.org/officeDocument/2006/math" xmlns:v="urn:schemas-microsoft-com:vml" xmlns:wp14="http://schemas.microsoft.com/office/word/2010/wordprocessingDrawing" xmlns:wp="http://schemas.openxmlformats.org/drawingml/2006/wordprocessingDrawing" xmlns:w10="urn:schemas-microsoft-com:office:word" xmlns:w="http://schemas.openxmlformats.org/wordprocessingml/2006/main" xmlns:w14="http://schemas.microsoft.com/office/word/2010/wordml" xmlns:w15="http://schemas.microsoft.com/office/word/2012/wordml" xmlns:w16cex="http://schemas.microsoft.com/office/word/2018/wordml/cex" xmlns:w16cid="http://schemas.microsoft.com/office/word/2016/wordml/cid" xmlns:w16="http://schemas.microsoft.com/office/word/2018/wordml" xmlns:w16sdtdh="http://schemas.microsoft.com/office/word/2020/wordml/sdtdatahash" xmlns:w16se="http://schemas.microsoft.com/office/word/2015/wordml/symex" xmlns:wpg="http://schemas.microsoft.com/office/word/2010/wordprocessingGroup" xmlns:wpi="http://schemas.microsoft.com/office/word/2010/wordprocessingInk" xmlns:wne="http://schemas.microsoft.com/office/word/2006/wordml" xmlns:wps="http://schemas.microsoft.com/office/word/2010/wordprocessingShape" mc:Ignorable="w14 w15 w16se w16cid w16 w16cex w16sdtdh wp14">
-  <w16cid:commentId w16cid:paraId="314921C1" w16cid:durableId="1DFD3EAD"/>
   <w16cid:commentId w16cid:paraId="726905E1" w16cid:durableId="1DFD3E82"/>
-  <w16cid:commentId w16cid:paraId="40A227CD" w16cid:durableId="30F2FC2D"/>
-  <w16cid:commentId w16cid:paraId="1B3E25CD" w16cid:durableId="2C220FA3"/>
-  <w16cid:commentId w16cid:paraId="3EA935D1" w16cid:durableId="21233D40"/>
   <w16cid:commentId w16cid:paraId="7C827B13" w16cid:durableId="21233DC8"/>
   <w16cid:commentId w16cid:paraId="7231CBC6" w16cid:durableId="03B0A8F2"/>
   <w16cid:commentId w16cid:paraId="42A88799" w16cid:durableId="2074970A"/>

</xml_diff>

<commit_message>
Corrections to TR-512.15 from review
Accounting for comments from Malcolm Betts.
</commit_message>
<xml_diff>
--- a/OnfModel/CoreGendoc/ModelDescriptions/TR-512.15_OnfCoreIm-Compute-gd.docx
+++ b/OnfModel/CoreGendoc/ModelDescriptions/TR-512.15_OnfCoreIm-Compute-gd.docx
@@ -736,7 +736,7 @@
                     </a:ln>
                     <a:extLst>
                       <a:ext uri="{FAA26D3D-D897-4be2-8F04-BA451C77F1D7}">
-                        <ma14:placeholderFlag xmlns:arto="http://schemas.microsoft.com/office/word/2006/arto" xmlns="" xmlns:mo="http://schemas.microsoft.com/office/mac/office/2008/main" xmlns:mv="urn:schemas-microsoft-com:mac:vml" xmlns:o="urn:schemas-microsoft-com:office:office" xmlns:v="urn:schemas-microsoft-com:vml" xmlns:w10="urn:schemas-microsoft-com:office:word" xmlns:w="http://schemas.openxmlformats.org/wordprocessingml/2006/main" xmlns:ma14="http://schemas.microsoft.com/office/mac/drawingml/2011/main" xmlns:ve="http://schemas.openxmlformats.org/markup-compatibility/2006"/>
+                        <ma14:placeholderFlag xmlns:ve="http://schemas.openxmlformats.org/markup-compatibility/2006" xmlns:ma14="http://schemas.microsoft.com/office/mac/drawingml/2011/main" xmlns:w="http://schemas.openxmlformats.org/wordprocessingml/2006/main" xmlns:w10="urn:schemas-microsoft-com:office:word" xmlns:v="urn:schemas-microsoft-com:vml" xmlns:o="urn:schemas-microsoft-com:office:office" xmlns:mv="urn:schemas-microsoft-com:mac:vml" xmlns:mo="http://schemas.microsoft.com/office/mac/office/2008/main" xmlns="" xmlns:arto="http://schemas.microsoft.com/office/word/2006/arto"/>
                       </a:ext>
                     </a:extLst>
                   </pic:spPr>
@@ -1089,7 +1089,7 @@
                     </a:ln>
                     <a:extLst>
                       <a:ext uri="{FAA26D3D-D897-4be2-8F04-BA451C77F1D7}">
-                        <ma14:placeholderFlag xmlns:arto="http://schemas.microsoft.com/office/word/2006/arto" xmlns="" xmlns:mo="http://schemas.microsoft.com/office/mac/office/2008/main" xmlns:mv="urn:schemas-microsoft-com:mac:vml" xmlns:o="urn:schemas-microsoft-com:office:office" xmlns:v="urn:schemas-microsoft-com:vml" xmlns:w10="urn:schemas-microsoft-com:office:word" xmlns:w="http://schemas.openxmlformats.org/wordprocessingml/2006/main" xmlns:ma14="http://schemas.microsoft.com/office/mac/drawingml/2011/main" xmlns:ve="http://schemas.openxmlformats.org/markup-compatibility/2006"/>
+                        <ma14:placeholderFlag xmlns:ve="http://schemas.openxmlformats.org/markup-compatibility/2006" xmlns:ma14="http://schemas.microsoft.com/office/mac/drawingml/2011/main" xmlns:w="http://schemas.openxmlformats.org/wordprocessingml/2006/main" xmlns:w10="urn:schemas-microsoft-com:office:word" xmlns:v="urn:schemas-microsoft-com:vml" xmlns:o="urn:schemas-microsoft-com:office:office" xmlns:mv="urn:schemas-microsoft-com:mac:vml" xmlns:mo="http://schemas.microsoft.com/office/mac/office/2008/main" xmlns="" xmlns:arto="http://schemas.microsoft.com/office/word/2006/arto"/>
                       </a:ext>
                     </a:extLst>
                   </pic:spPr>
@@ -3964,7 +3964,18 @@
     </w:p>
     <w:p>
       <w:r>
-        <w:t>This document describes a general model for compute</w:t>
+        <w:t>This document describes a general</w:t>
+      </w:r>
+      <w:r>
+        <w:t xml:space="preserve"> </w:t>
+      </w:r>
+      <w:proofErr w:type="gramStart"/>
+      <w:r>
+        <w:t>high level</w:t>
+      </w:r>
+      <w:proofErr w:type="gramEnd"/>
+      <w:r>
+        <w:t xml:space="preserve"> model for compute</w:t>
       </w:r>
       <w:r>
         <w:t xml:space="preserve"> functionality</w:t>
@@ -3976,7 +3987,25 @@
         <w:t xml:space="preserve"> considered</w:t>
       </w:r>
       <w:r>
-        <w:t xml:space="preserve"> sufficient to represent the capabilities of the compute functions of network devices and of a controller of those devices.</w:t>
+        <w:t xml:space="preserve"> sufficient to represent the capabilities of the compute functions </w:t>
+      </w:r>
+      <w:r>
+        <w:t>that may be present in a</w:t>
+      </w:r>
+      <w:r>
+        <w:t xml:space="preserve"> network devic</w:t>
+      </w:r>
+      <w:r>
+        <w:t>e or in a co</w:t>
+      </w:r>
+      <w:r>
+        <w:t xml:space="preserve">ntroller of </w:t>
+      </w:r>
+      <w:r>
+        <w:t>network</w:t>
+      </w:r>
+      <w:r>
+        <w:t xml:space="preserve"> devices.</w:t>
       </w:r>
     </w:p>
     <w:p>
@@ -4080,7 +4109,13 @@
     </w:p>
     <w:p>
       <w:r>
-        <w:t>This model is designed to represent compute architectures in a technology independent manner and is focused on management and control of the compute functions.</w:t>
+        <w:t>This model is designed to represent compute architectures in a technology independent manner and is focused on</w:t>
+      </w:r>
+      <w:r>
+        <w:t xml:space="preserve"> the</w:t>
+      </w:r>
+      <w:r>
+        <w:t xml:space="preserve"> management and control of the compute functions.</w:t>
       </w:r>
     </w:p>
     <w:p>
@@ -4093,13 +4128,19 @@
     </w:p>
     <w:p>
       <w:r>
-        <w:t>The original CPUs consisted of many physical units</w:t>
-      </w:r>
-      <w:r>
-        <w:t xml:space="preserve">. </w:t>
-      </w:r>
-      <w:r>
-        <w:t>They then were implemented in a single chip. Now a single chip may contain many CPU cores, and a core may run more than one thread. So</w:t>
+        <w:t>The original CPU consisted of many physical units</w:t>
+      </w:r>
+      <w:r>
+        <w:t>, as technology evolved it became possible to implement a CPU in</w:t>
+      </w:r>
+      <w:r>
+        <w:t xml:space="preserve"> single chip. Now a single chip may contain many CPU cores, and </w:t>
+      </w:r>
+      <w:r>
+        <w:t>each</w:t>
+      </w:r>
+      <w:r>
+        <w:t xml:space="preserve"> core may run more than one thread. So</w:t>
       </w:r>
       <w:r>
         <w:t xml:space="preserve">, a </w:t>
@@ -4139,7 +4180,13 @@
         <w:t xml:space="preserve">n </w:t>
       </w:r>
       <w:r>
-        <w:t>asymmetric CPU may have 4 + 4 cores ( 4 * 1.8 GHz Type-A  + 1.4 GHz Type-B)</w:t>
+        <w:t xml:space="preserve">asymmetric CPU may have 4 + 4 cores ( 4 * 1.8 GHz Type-A  + </w:t>
+      </w:r>
+      <w:r>
+        <w:t xml:space="preserve">4 * </w:t>
+      </w:r>
+      <w:r>
+        <w:t>1.4 GHz Type-B)</w:t>
       </w:r>
       <w:r>
         <w:t>.</w:t>
@@ -4155,11 +4202,15 @@
       <w:r>
         <w:t xml:space="preserve"> </w:t>
       </w:r>
-      <w:proofErr w:type="gramStart"/>
+      <w:r>
+        <w:t xml:space="preserve">housed in </w:t>
+      </w:r>
       <w:r>
         <w:t>a</w:t>
       </w:r>
-      <w:proofErr w:type="gramEnd"/>
+      <w:r>
+        <w:t>n</w:t>
+      </w:r>
       <w:r>
         <w:t xml:space="preserve"> FRU or</w:t>
       </w:r>
@@ -4214,13 +4265,11 @@
         <w:t>Memory chip(s) / SIMM DIMM modules may be</w:t>
       </w:r>
       <w:r>
-        <w:t xml:space="preserve"> </w:t>
-      </w:r>
-      <w:proofErr w:type="gramStart"/>
-      <w:r>
-        <w:t>a</w:t>
-      </w:r>
-      <w:proofErr w:type="gramEnd"/>
+        <w:t xml:space="preserve"> a</w:t>
+      </w:r>
+      <w:r>
+        <w:t>n</w:t>
+      </w:r>
       <w:r>
         <w:t xml:space="preserve"> FRU or non</w:t>
       </w:r>
@@ -4257,10 +4306,13 @@
         <w:t xml:space="preserve"> </w:t>
       </w:r>
       <w:r>
-        <w:t xml:space="preserve">The model in this document considered </w:t>
-      </w:r>
-      <w:r>
-        <w:t xml:space="preserve">in the memory </w:t>
+        <w:t xml:space="preserve">The model in this document </w:t>
+      </w:r>
+      <w:r>
+        <w:t>describes</w:t>
+      </w:r>
+      <w:r>
+        <w:t xml:space="preserve"> the memory </w:t>
       </w:r>
       <w:r>
         <w:t>functionality (</w:t>
@@ -4464,7 +4516,13 @@
     </w:p>
     <w:p>
       <w:r>
-        <w:t>Storage can be provided in many forms and some of the options commonly used today are shown below.</w:t>
+        <w:t>Storage can be provided in many forms</w:t>
+      </w:r>
+      <w:r>
+        <w:t>,</w:t>
+      </w:r>
+      <w:r>
+        <w:t xml:space="preserve"> some of the options commonly used today are shown below.</w:t>
       </w:r>
     </w:p>
     <w:p>
@@ -4633,7 +4691,10 @@
         <w:t>s</w:t>
       </w:r>
       <w:r>
-        <w:t>, object</w:t>
+        <w:t xml:space="preserve"> or</w:t>
+      </w:r>
+      <w:r>
+        <w:t xml:space="preserve"> object</w:t>
       </w:r>
       <w:r>
         <w:t>s using a storage</w:t>
@@ -17947,7 +18008,7 @@
           </mc:Choice>
           <mc:Fallback>
             <w:pict>
-              <v:group w14:anchorId="1F850C94" id="Zone de dessin 1" o:spid="_x0000_s1026" editas="canvas" style="width:6in;height:252pt;mso-position-horizontal-relative:char;mso-position-vertical-relative:line" coordsize="54864,32004" o:gfxdata="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">
+              <v:group w14:anchorId="319D3302" id="Zone de dessin 1" o:spid="_x0000_s1026" editas="canvas" style="width:6in;height:252pt;mso-position-horizontal-relative:char;mso-position-vertical-relative:line" coordsize="54864,32004" o:gfxdata="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">
                 <v:shapetype id="_x0000_t75" coordsize="21600,21600" o:spt="75" o:preferrelative="t" path="m@4@5l@4@11@9@11@9@5xe" filled="f" stroked="f">
                   <v:stroke joinstyle="miter"/>
                   <v:formulas>
@@ -18721,7 +18782,7 @@
           </mc:Choice>
           <mc:Fallback>
             <w:pict>
-              <v:group w14:anchorId="2CC1DBFA" id="Zone de dessin 1" o:spid="_x0000_s1026" editas="canvas" style="width:271.7pt;height:158.7pt;mso-position-horizontal-relative:char;mso-position-vertical-relative:line" coordsize="34505,20154" o:gfxdata="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">
+              <v:group w14:anchorId="636CC9D3" id="Zone de dessin 1" o:spid="_x0000_s1026" editas="canvas" style="width:271.7pt;height:158.7pt;mso-position-horizontal-relative:char;mso-position-vertical-relative:line" coordsize="34505,20154" o:gfxdata="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">
                 <v:shape id="_x0000_s1027" type="#_x0000_t75" style="position:absolute;width:34505;height:20154;visibility:visible;mso-wrap-style:square">
                   <v:fill o:detectmouseclick="t"/>
                   <v:path o:connecttype="none"/>

</xml_diff>

<commit_message>
Further adjustments to TR-512.15
Section adjustments.
</commit_message>
<xml_diff>
--- a/OnfModel/CoreGendoc/ModelDescriptions/TR-512.15_OnfCoreIm-Compute-gd.docx
+++ b/OnfModel/CoreGendoc/ModelDescriptions/TR-512.15_OnfCoreIm-Compute-gd.docx
@@ -678,74 +678,64 @@
       </w:pPr>
     </w:p>
     <w:p>
-      <w:r>
-        <w:rPr>
-          <w:rFonts w:hint="eastAsia"/>
-          <w:noProof/>
-          <w:lang w:val="en-GB" w:eastAsia="en-GB"/>
-        </w:rPr>
-        <w:drawing>
-          <wp:anchor distT="0" distB="0" distL="114300" distR="114300" simplePos="0" relativeHeight="251661312" behindDoc="0" locked="0" layoutInCell="1" allowOverlap="1" wp14:anchorId="1DF52246" wp14:editId="60308AAE">
-            <wp:simplePos x="0" y="0"/>
-            <wp:positionH relativeFrom="column">
-              <wp:posOffset>2038350</wp:posOffset>
-            </wp:positionH>
-            <wp:positionV relativeFrom="paragraph">
-              <wp:posOffset>-190500</wp:posOffset>
-            </wp:positionV>
-            <wp:extent cx="3657600" cy="1076325"/>
-            <wp:effectExtent l="19050" t="0" r="0" b="0"/>
-            <wp:wrapNone/>
-            <wp:docPr id="4" name="Picture 4" descr="SUE Projects:1306 ONF Misc:5-Templates:5-21 MS Word - Spec:links:ONF-horiz-med.tif"/>
-            <wp:cNvGraphicFramePr>
-              <a:graphicFrameLocks xmlns:a="http://schemas.openxmlformats.org/drawingml/2006/main" noChangeAspect="1"/>
-            </wp:cNvGraphicFramePr>
-            <a:graphic xmlns:a="http://schemas.openxmlformats.org/drawingml/2006/main">
-              <a:graphicData uri="http://schemas.openxmlformats.org/drawingml/2006/picture">
-                <pic:pic xmlns:pic="http://schemas.openxmlformats.org/drawingml/2006/picture">
-                  <pic:nvPicPr>
-                    <pic:cNvPr id="0" name="Picture 3" descr="SUE Projects:1306 ONF Misc:5-Templates:5-21 MS Word - Spec:links:ONF-horiz-med.tif"/>
-                    <pic:cNvPicPr>
-                      <a:picLocks noChangeAspect="1" noChangeArrowheads="1"/>
-                    </pic:cNvPicPr>
-                  </pic:nvPicPr>
-                  <pic:blipFill>
-                    <a:blip r:embed="rId8">
-                      <a:extLst>
-                        <a:ext uri="{28A0092B-C50C-407E-A947-70E740481C1C}">
-                          <a14:useLocalDpi xmlns:a14="http://schemas.microsoft.com/office/drawing/2010/main" val="0"/>
-                        </a:ext>
-                      </a:extLst>
-                    </a:blip>
-                    <a:srcRect/>
-                    <a:stretch>
-                      <a:fillRect/>
-                    </a:stretch>
-                  </pic:blipFill>
-                  <pic:spPr bwMode="auto">
-                    <a:xfrm>
-                      <a:off x="0" y="0"/>
-                      <a:ext cx="3657600" cy="1076325"/>
-                    </a:xfrm>
-                    <a:prstGeom prst="rect">
-                      <a:avLst/>
-                    </a:prstGeom>
-                    <a:noFill/>
-                    <a:ln>
+      <w:pPr>
+        <w:jc w:val="center"/>
+      </w:pPr>
+      <w:ins w:id="1" w:author="Author">
+        <w:r>
+          <w:rPr>
+            <w:noProof/>
+          </w:rPr>
+          <w:drawing>
+            <wp:inline distT="0" distB="0" distL="0" distR="0" wp14:anchorId="3B29875C" wp14:editId="433ABA1A">
+              <wp:extent cx="1809750" cy="1247775"/>
+              <wp:effectExtent l="0" t="0" r="0" b="9525"/>
+              <wp:docPr id="21" name="Picture 21" descr="cid:image003.png@01D47AB3.2CCAF460"/>
+              <wp:cNvGraphicFramePr>
+                <a:graphicFrameLocks xmlns:a="http://schemas.openxmlformats.org/drawingml/2006/main" noChangeAspect="1"/>
+              </wp:cNvGraphicFramePr>
+              <a:graphic xmlns:a="http://schemas.openxmlformats.org/drawingml/2006/main">
+                <a:graphicData uri="http://schemas.openxmlformats.org/drawingml/2006/picture">
+                  <pic:pic xmlns:pic="http://schemas.openxmlformats.org/drawingml/2006/picture">
+                    <pic:nvPicPr>
+                      <pic:cNvPr id="0" name="Picture 7" descr="cid:image003.png@01D47AB3.2CCAF460"/>
+                      <pic:cNvPicPr>
+                        <a:picLocks noChangeAspect="1" noChangeArrowheads="1"/>
+                      </pic:cNvPicPr>
+                    </pic:nvPicPr>
+                    <pic:blipFill>
+                      <a:blip r:embed="rId8" r:link="rId9">
+                        <a:extLst>
+                          <a:ext uri="{28A0092B-C50C-407E-A947-70E740481C1C}">
+                            <a14:useLocalDpi xmlns:a14="http://schemas.microsoft.com/office/drawing/2010/main" val="0"/>
+                          </a:ext>
+                        </a:extLst>
+                      </a:blip>
+                      <a:srcRect/>
+                      <a:stretch>
+                        <a:fillRect/>
+                      </a:stretch>
+                    </pic:blipFill>
+                    <pic:spPr bwMode="auto">
+                      <a:xfrm>
+                        <a:off x="0" y="0"/>
+                        <a:ext cx="1809750" cy="1247775"/>
+                      </a:xfrm>
+                      <a:prstGeom prst="rect">
+                        <a:avLst/>
+                      </a:prstGeom>
                       <a:noFill/>
-                    </a:ln>
-                    <a:extLst>
-                      <a:ext uri="{FAA26D3D-D897-4be2-8F04-BA451C77F1D7}">
-                        <ma14:placeholderFlag xmlns:ve="http://schemas.openxmlformats.org/markup-compatibility/2006" xmlns:ma14="http://schemas.microsoft.com/office/mac/drawingml/2011/main" xmlns:w="http://schemas.openxmlformats.org/wordprocessingml/2006/main" xmlns:w10="urn:schemas-microsoft-com:office:word" xmlns:v="urn:schemas-microsoft-com:vml" xmlns:o="urn:schemas-microsoft-com:office:office" xmlns:mv="urn:schemas-microsoft-com:mac:vml" xmlns:mo="http://schemas.microsoft.com/office/mac/office/2008/main" xmlns="" xmlns:arto="http://schemas.microsoft.com/office/word/2006/arto"/>
-                      </a:ext>
-                    </a:extLst>
-                  </pic:spPr>
-                </pic:pic>
-              </a:graphicData>
-            </a:graphic>
-          </wp:anchor>
-        </w:drawing>
-      </w:r>
+                      <a:ln>
+                        <a:noFill/>
+                      </a:ln>
+                    </pic:spPr>
+                  </pic:pic>
+                </a:graphicData>
+              </a:graphic>
+            </wp:inline>
+          </w:drawing>
+        </w:r>
+      </w:ins>
     </w:p>
     <w:p/>
     <w:p/>
@@ -1063,7 +1053,7 @@
                     </pic:cNvPicPr>
                   </pic:nvPicPr>
                   <pic:blipFill>
-                    <a:blip r:embed="rId9">
+                    <a:blip r:embed="rId10">
                       <a:extLst>
                         <a:ext uri="{28A0092B-C50C-407E-A947-70E740481C1C}">
                           <a14:useLocalDpi xmlns:a14="http://schemas.microsoft.com/office/drawing/2010/main" val="0"/>
@@ -1191,7 +1181,7 @@
           <w:szCs w:val="24"/>
         </w:rPr>
       </w:pPr>
-      <w:bookmarkStart w:id="1" w:name="_Toc16002872"/>
+      <w:bookmarkStart w:id="2" w:name="_Toc16002872"/>
       <w:r>
         <w:rPr>
           <w:rFonts w:asciiTheme="majorHAnsi" w:hAnsiTheme="majorHAnsi"/>
@@ -1200,7 +1190,7 @@
         </w:rPr>
         <w:t>Disclaimer</w:t>
       </w:r>
-      <w:bookmarkEnd w:id="1"/>
+      <w:bookmarkEnd w:id="2"/>
     </w:p>
     <w:p>
       <w:pPr>
@@ -1239,11 +1229,11 @@
         <w:spacing w:after="0"/>
         <w:outlineLvl w:val="0"/>
       </w:pPr>
-      <w:bookmarkStart w:id="2" w:name="_Toc16002873"/>
+      <w:bookmarkStart w:id="3" w:name="_Toc16002873"/>
       <w:r>
         <w:t>Open Networking Foundation</w:t>
       </w:r>
-      <w:bookmarkEnd w:id="2"/>
+      <w:bookmarkEnd w:id="3"/>
     </w:p>
     <w:p>
       <w:pPr>
@@ -1257,7 +1247,7 @@
       <w:pPr>
         <w:pStyle w:val="Hyperlink1"/>
       </w:pPr>
-      <w:hyperlink r:id="rId10" w:history="1">
+      <w:hyperlink r:id="rId11" w:history="1">
         <w:r>
           <w:rPr>
             <w:rStyle w:val="Hyperlink"/>
@@ -3408,11 +3398,11 @@
         <w:keepNext/>
         <w:outlineLvl w:val="0"/>
       </w:pPr>
-      <w:bookmarkStart w:id="3" w:name="_Toc16002874"/>
+      <w:bookmarkStart w:id="4" w:name="_Toc16002874"/>
       <w:r>
         <w:t>Document History</w:t>
       </w:r>
-      <w:bookmarkEnd w:id="3"/>
+      <w:bookmarkEnd w:id="4"/>
     </w:p>
     <w:tbl>
       <w:tblPr>
@@ -3599,11 +3589,11 @@
           <w:szCs w:val="32"/>
         </w:rPr>
       </w:pPr>
-      <w:bookmarkStart w:id="4" w:name="_Ref415288333"/>
-      <w:bookmarkStart w:id="5" w:name="_Ref415288340"/>
-      <w:bookmarkStart w:id="6" w:name="_Ref415288345"/>
-      <w:bookmarkStart w:id="7" w:name="_Ref415288350"/>
-      <w:bookmarkStart w:id="8" w:name="_Toc457510552"/>
+      <w:bookmarkStart w:id="5" w:name="_Ref415288333"/>
+      <w:bookmarkStart w:id="6" w:name="_Ref415288340"/>
+      <w:bookmarkStart w:id="7" w:name="_Ref415288345"/>
+      <w:bookmarkStart w:id="8" w:name="_Ref415288350"/>
+      <w:bookmarkStart w:id="9" w:name="_Toc457510552"/>
       <w:r>
         <w:br w:type="page"/>
       </w:r>
@@ -3612,13 +3602,13 @@
       <w:pPr>
         <w:pStyle w:val="Heading1"/>
       </w:pPr>
-      <w:bookmarkStart w:id="9" w:name="_Toc16002875"/>
-      <w:commentRangeStart w:id="10"/>
+      <w:bookmarkStart w:id="10" w:name="_Toc16002875"/>
+      <w:commentRangeStart w:id="11"/>
       <w:r>
         <w:lastRenderedPageBreak/>
         <w:t>Introductio</w:t>
       </w:r>
-      <w:commentRangeEnd w:id="10"/>
+      <w:commentRangeEnd w:id="11"/>
       <w:r>
         <w:rPr>
           <w:rStyle w:val="CommentReference"/>
@@ -3626,17 +3616,17 @@
           <w:b w:val="0"/>
           <w:bCs w:val="0"/>
         </w:rPr>
-        <w:commentReference w:id="10"/>
+        <w:commentReference w:id="11"/>
       </w:r>
       <w:r>
         <w:t>n</w:t>
       </w:r>
-      <w:bookmarkEnd w:id="4"/>
       <w:bookmarkEnd w:id="5"/>
       <w:bookmarkEnd w:id="6"/>
       <w:bookmarkEnd w:id="7"/>
       <w:bookmarkEnd w:id="8"/>
       <w:bookmarkEnd w:id="9"/>
+      <w:bookmarkEnd w:id="10"/>
     </w:p>
     <w:p>
       <w:r>
@@ -3651,7 +3641,7 @@
       <w:r>
         <w:t xml:space="preserve"> ONF Core Information Model and forms part of the description of the ONF-CIM. For general overview material and references to the other parts refer to </w:t>
       </w:r>
-      <w:hyperlink r:id="rId14" w:history="1">
+      <w:hyperlink r:id="rId15" w:history="1">
         <w:r>
           <w:rPr>
             <w:rStyle w:val="Hyperlink"/>
@@ -3667,15 +3657,15 @@
       <w:pPr>
         <w:pStyle w:val="Heading2"/>
       </w:pPr>
-      <w:bookmarkStart w:id="11" w:name="_Ref415286922"/>
-      <w:bookmarkStart w:id="12" w:name="_Toc457510553"/>
-      <w:bookmarkStart w:id="13" w:name="_Toc16002876"/>
+      <w:bookmarkStart w:id="12" w:name="_Ref415286922"/>
+      <w:bookmarkStart w:id="13" w:name="_Toc457510553"/>
+      <w:bookmarkStart w:id="14" w:name="_Toc16002876"/>
       <w:r>
         <w:t>References</w:t>
       </w:r>
-      <w:bookmarkEnd w:id="11"/>
       <w:bookmarkEnd w:id="12"/>
       <w:bookmarkEnd w:id="13"/>
+      <w:bookmarkEnd w:id="14"/>
     </w:p>
     <w:p>
       <w:pPr>
@@ -3692,7 +3682,7 @@
       <w:r>
         <w:t xml:space="preserve">For a full list of references see </w:t>
       </w:r>
-      <w:hyperlink r:id="rId15" w:history="1">
+      <w:hyperlink r:id="rId16" w:history="1">
         <w:r>
           <w:rPr>
             <w:rStyle w:val="Hyperlink"/>
@@ -3708,18 +3698,17 @@
       <w:pPr>
         <w:pStyle w:val="Heading2"/>
       </w:pPr>
-      <w:bookmarkStart w:id="14" w:name="_Toc410597933"/>
-      <w:bookmarkStart w:id="15" w:name="_Toc410597934"/>
-      <w:bookmarkStart w:id="16" w:name="_Toc410597935"/>
-      <w:bookmarkStart w:id="17" w:name="_Toc410597936"/>
-      <w:bookmarkStart w:id="18" w:name="_Toc410597937"/>
-      <w:bookmarkStart w:id="19" w:name="_Toc410597941"/>
-      <w:bookmarkStart w:id="20" w:name="_Toc410597942"/>
-      <w:bookmarkStart w:id="21" w:name="_Toc410597943"/>
-      <w:bookmarkStart w:id="22" w:name="_Toc410597944"/>
-      <w:bookmarkStart w:id="23" w:name="_Toc457510554"/>
-      <w:bookmarkStart w:id="24" w:name="_Toc16002877"/>
-      <w:bookmarkEnd w:id="14"/>
+      <w:bookmarkStart w:id="15" w:name="_Toc410597933"/>
+      <w:bookmarkStart w:id="16" w:name="_Toc410597934"/>
+      <w:bookmarkStart w:id="17" w:name="_Toc410597935"/>
+      <w:bookmarkStart w:id="18" w:name="_Toc410597936"/>
+      <w:bookmarkStart w:id="19" w:name="_Toc410597937"/>
+      <w:bookmarkStart w:id="20" w:name="_Toc410597941"/>
+      <w:bookmarkStart w:id="21" w:name="_Toc410597942"/>
+      <w:bookmarkStart w:id="22" w:name="_Toc410597943"/>
+      <w:bookmarkStart w:id="23" w:name="_Toc410597944"/>
+      <w:bookmarkStart w:id="24" w:name="_Toc457510554"/>
+      <w:bookmarkStart w:id="25" w:name="_Toc16002877"/>
       <w:bookmarkEnd w:id="15"/>
       <w:bookmarkEnd w:id="16"/>
       <w:bookmarkEnd w:id="17"/>
@@ -3728,49 +3717,16 @@
       <w:bookmarkEnd w:id="20"/>
       <w:bookmarkEnd w:id="21"/>
       <w:bookmarkEnd w:id="22"/>
+      <w:bookmarkEnd w:id="23"/>
       <w:r>
         <w:t>Definitions</w:t>
       </w:r>
-      <w:bookmarkEnd w:id="23"/>
       <w:bookmarkEnd w:id="24"/>
+      <w:bookmarkEnd w:id="25"/>
     </w:p>
     <w:p>
       <w:r>
         <w:t xml:space="preserve">For a full list of definition see </w:t>
-      </w:r>
-      <w:hyperlink r:id="rId16" w:history="1">
-        <w:r>
-          <w:rPr>
-            <w:rStyle w:val="Hyperlink"/>
-          </w:rPr>
-          <w:t>TR-512.1</w:t>
-        </w:r>
-      </w:hyperlink>
-      <w:r>
-        <w:t>.</w:t>
-      </w:r>
-    </w:p>
-    <w:p>
-      <w:pPr>
-        <w:pStyle w:val="Heading2"/>
-      </w:pPr>
-      <w:bookmarkStart w:id="25" w:name="_Ref457477168"/>
-      <w:bookmarkStart w:id="26" w:name="_Ref457477173"/>
-      <w:bookmarkStart w:id="27" w:name="_Ref457477183"/>
-      <w:bookmarkStart w:id="28" w:name="_Toc457510555"/>
-      <w:bookmarkStart w:id="29" w:name="_Toc16002878"/>
-      <w:r>
-        <w:t>Conventions</w:t>
-      </w:r>
-      <w:bookmarkEnd w:id="25"/>
-      <w:bookmarkEnd w:id="26"/>
-      <w:bookmarkEnd w:id="27"/>
-      <w:bookmarkEnd w:id="28"/>
-      <w:bookmarkEnd w:id="29"/>
-    </w:p>
-    <w:p>
-      <w:r>
-        <w:t xml:space="preserve">See </w:t>
       </w:r>
       <w:hyperlink r:id="rId17" w:history="1">
         <w:r>
@@ -3781,110 +3737,30 @@
         </w:r>
       </w:hyperlink>
       <w:r>
-        <w:rPr>
-          <w:rStyle w:val="Hyperlink"/>
-        </w:rPr>
-        <w:t xml:space="preserve"> </w:t>
-      </w:r>
-      <w:r>
-        <w:t>for an explanation of:</w:t>
-      </w:r>
-    </w:p>
-    <w:p>
-      <w:pPr>
-        <w:pStyle w:val="ListParagraph"/>
-        <w:numPr>
-          <w:ilvl w:val="0"/>
-          <w:numId w:val="6"/>
-        </w:numPr>
-      </w:pPr>
-      <w:r>
-        <w:t>UML conventions</w:t>
-      </w:r>
-    </w:p>
-    <w:p>
-      <w:pPr>
-        <w:pStyle w:val="ListParagraph"/>
-        <w:numPr>
-          <w:ilvl w:val="0"/>
-          <w:numId w:val="6"/>
-        </w:numPr>
-      </w:pPr>
-      <w:r>
-        <w:t xml:space="preserve">Lifecycle Stereotypes </w:t>
-      </w:r>
-    </w:p>
-    <w:p>
-      <w:pPr>
-        <w:pStyle w:val="ListParagraph"/>
-        <w:numPr>
-          <w:ilvl w:val="0"/>
-          <w:numId w:val="6"/>
-        </w:numPr>
-      </w:pPr>
-      <w:r>
-        <w:t>Diagram symbol set</w:t>
+        <w:t>.</w:t>
       </w:r>
     </w:p>
     <w:p>
       <w:pPr>
         <w:pStyle w:val="Heading2"/>
       </w:pPr>
-      <w:bookmarkStart w:id="30" w:name="_Toc16002879"/>
-      <w:r>
-        <w:t>Viewing UML diagrams</w:t>
-      </w:r>
+      <w:bookmarkStart w:id="26" w:name="_Ref457477168"/>
+      <w:bookmarkStart w:id="27" w:name="_Ref457477173"/>
+      <w:bookmarkStart w:id="28" w:name="_Ref457477183"/>
+      <w:bookmarkStart w:id="29" w:name="_Toc457510555"/>
+      <w:bookmarkStart w:id="30" w:name="_Toc16002878"/>
+      <w:r>
+        <w:t>Conventions</w:t>
+      </w:r>
+      <w:bookmarkEnd w:id="26"/>
+      <w:bookmarkEnd w:id="27"/>
+      <w:bookmarkEnd w:id="28"/>
+      <w:bookmarkEnd w:id="29"/>
       <w:bookmarkEnd w:id="30"/>
     </w:p>
     <w:p>
       <w:r>
-        <w:t>Some of the UML diagrams are very dense. To view them either zoom (som</w:t>
-      </w:r>
-      <w:r>
-        <w:t>etimes to 400%) or</w:t>
-      </w:r>
-      <w:r>
-        <w:t xml:space="preserve"> open the associated image file (and zoom appropriately) or open the corresponding UML diagram via Papyrus (for each figure with a UML diagram the UML model diagram name is provided under the figure or within the figure).</w:t>
-      </w:r>
-    </w:p>
-    <w:p>
-      <w:pPr>
-        <w:pStyle w:val="Heading2"/>
-      </w:pPr>
-      <w:bookmarkStart w:id="31" w:name="_Toc456952634"/>
-      <w:bookmarkStart w:id="32" w:name="_Toc16002880"/>
-      <w:r>
-        <w:t>Understanding the figures</w:t>
-      </w:r>
-      <w:bookmarkEnd w:id="31"/>
-      <w:bookmarkEnd w:id="32"/>
-    </w:p>
-    <w:p>
-      <w:r>
-        <w:t xml:space="preserve">Figures showing fragments of the model using standard UML symbols </w:t>
-      </w:r>
-      <w:proofErr w:type="gramStart"/>
-      <w:r>
-        <w:t>and also</w:t>
-      </w:r>
-      <w:proofErr w:type="gramEnd"/>
-      <w:r>
-        <w:t xml:space="preserve"> figures illustrating application of the model </w:t>
-      </w:r>
-      <w:r>
-        <w:t>are provided</w:t>
-      </w:r>
-      <w:r>
-        <w:t xml:space="preserve"> throughout this document. Many of the application-oriented figures also provide </w:t>
-      </w:r>
-      <w:r>
-        <w:t xml:space="preserve">UML class diagrams </w:t>
-      </w:r>
-      <w:r>
-        <w:t>for the corresponding model fragments</w:t>
-      </w:r>
-      <w:r>
-        <w:t xml:space="preserve"> (see </w:t>
+        <w:t xml:space="preserve">See </w:t>
       </w:r>
       <w:hyperlink r:id="rId18" w:history="1">
         <w:r>
@@ -3901,6 +3777,120 @@
         <w:t xml:space="preserve"> </w:t>
       </w:r>
       <w:r>
+        <w:t>for an explanation of:</w:t>
+      </w:r>
+    </w:p>
+    <w:p>
+      <w:pPr>
+        <w:pStyle w:val="ListParagraph"/>
+        <w:numPr>
+          <w:ilvl w:val="0"/>
+          <w:numId w:val="6"/>
+        </w:numPr>
+      </w:pPr>
+      <w:r>
+        <w:t>UML conventions</w:t>
+      </w:r>
+    </w:p>
+    <w:p>
+      <w:pPr>
+        <w:pStyle w:val="ListParagraph"/>
+        <w:numPr>
+          <w:ilvl w:val="0"/>
+          <w:numId w:val="6"/>
+        </w:numPr>
+      </w:pPr>
+      <w:r>
+        <w:t xml:space="preserve">Lifecycle Stereotypes </w:t>
+      </w:r>
+    </w:p>
+    <w:p>
+      <w:pPr>
+        <w:pStyle w:val="ListParagraph"/>
+        <w:numPr>
+          <w:ilvl w:val="0"/>
+          <w:numId w:val="6"/>
+        </w:numPr>
+      </w:pPr>
+      <w:r>
+        <w:t>Diagram symbol set</w:t>
+      </w:r>
+    </w:p>
+    <w:p>
+      <w:pPr>
+        <w:pStyle w:val="Heading2"/>
+      </w:pPr>
+      <w:bookmarkStart w:id="31" w:name="_Toc16002879"/>
+      <w:r>
+        <w:t>Viewing UML diagrams</w:t>
+      </w:r>
+      <w:bookmarkEnd w:id="31"/>
+    </w:p>
+    <w:p>
+      <w:r>
+        <w:t>Some of the UML diagrams are very dense. To view them either zoom (som</w:t>
+      </w:r>
+      <w:r>
+        <w:t>etimes to 400%) or</w:t>
+      </w:r>
+      <w:r>
+        <w:t xml:space="preserve"> open the associated image file (and zoom appropriately) or open the corresponding UML diagram via Papyrus (for each figure with a UML diagram the UML model diagram name is provided under the figure or within the figure).</w:t>
+      </w:r>
+    </w:p>
+    <w:p>
+      <w:pPr>
+        <w:pStyle w:val="Heading2"/>
+      </w:pPr>
+      <w:bookmarkStart w:id="32" w:name="_Toc456952634"/>
+      <w:bookmarkStart w:id="33" w:name="_Toc16002880"/>
+      <w:r>
+        <w:t>Understanding the figures</w:t>
+      </w:r>
+      <w:bookmarkEnd w:id="32"/>
+      <w:bookmarkEnd w:id="33"/>
+    </w:p>
+    <w:p>
+      <w:r>
+        <w:t xml:space="preserve">Figures showing fragments of the model using standard UML symbols </w:t>
+      </w:r>
+      <w:proofErr w:type="gramStart"/>
+      <w:r>
+        <w:t>and also</w:t>
+      </w:r>
+      <w:proofErr w:type="gramEnd"/>
+      <w:r>
+        <w:t xml:space="preserve"> figures illustrating application of the model </w:t>
+      </w:r>
+      <w:r>
+        <w:t>are provided</w:t>
+      </w:r>
+      <w:r>
+        <w:t xml:space="preserve"> throughout this document. Many of the application-oriented figures also provide </w:t>
+      </w:r>
+      <w:r>
+        <w:t xml:space="preserve">UML class diagrams </w:t>
+      </w:r>
+      <w:r>
+        <w:t>for the corresponding model fragments</w:t>
+      </w:r>
+      <w:r>
+        <w:t xml:space="preserve"> (see </w:t>
+      </w:r>
+      <w:hyperlink r:id="rId19" w:history="1">
+        <w:r>
+          <w:rPr>
+            <w:rStyle w:val="Hyperlink"/>
+          </w:rPr>
+          <w:t>TR-512.1</w:t>
+        </w:r>
+      </w:hyperlink>
+      <w:r>
+        <w:rPr>
+          <w:rStyle w:val="Hyperlink"/>
+        </w:rPr>
+        <w:t xml:space="preserve"> </w:t>
+      </w:r>
+      <w:r>
         <w:t>for diagram symbol sets)</w:t>
       </w:r>
       <w:r>
@@ -3951,13 +3941,13 @@
       <w:pPr>
         <w:pStyle w:val="Heading1"/>
       </w:pPr>
-      <w:bookmarkStart w:id="33" w:name="_Toc16250470"/>
-      <w:bookmarkStart w:id="34" w:name="_Toc16002881"/>
+      <w:bookmarkStart w:id="34" w:name="_Toc16250470"/>
+      <w:bookmarkStart w:id="35" w:name="_Toc16002881"/>
       <w:r>
         <w:lastRenderedPageBreak/>
         <w:t xml:space="preserve">Introduction to </w:t>
       </w:r>
-      <w:bookmarkEnd w:id="33"/>
+      <w:bookmarkEnd w:id="34"/>
       <w:r>
         <w:t>Compute</w:t>
       </w:r>
@@ -3967,54 +3957,55 @@
         <w:t>This document describes a general</w:t>
       </w:r>
       <w:r>
+        <w:t xml:space="preserve"> high</w:t>
+      </w:r>
+      <w:r>
+        <w:t>-l</w:t>
+      </w:r>
+      <w:r>
+        <w:t>evel</w:t>
+      </w:r>
+      <w:r>
+        <w:t xml:space="preserve"> model for compute</w:t>
+      </w:r>
+      <w:r>
+        <w:t xml:space="preserve"> functionality</w:t>
+      </w:r>
+      <w:r>
+        <w:t xml:space="preserve"> including processing and storage. The model is</w:t>
+      </w:r>
+      <w:r>
+        <w:t xml:space="preserve"> considered</w:t>
+      </w:r>
+      <w:r>
+        <w:t xml:space="preserve"> sufficient to represent the capabilities of the compute functions </w:t>
+      </w:r>
+      <w:r>
+        <w:t>that may be present in a</w:t>
+      </w:r>
+      <w:r>
+        <w:t xml:space="preserve"> network devic</w:t>
+      </w:r>
+      <w:r>
+        <w:t>e or in a co</w:t>
+      </w:r>
+      <w:r>
+        <w:t xml:space="preserve">ntroller of </w:t>
+      </w:r>
+      <w:r>
+        <w:t>network</w:t>
+      </w:r>
+      <w:r>
+        <w:t xml:space="preserve"> devices.</w:t>
+      </w:r>
+    </w:p>
+    <w:p>
+      <w:r>
+        <w:t>For storage the document covers management</w:t>
+      </w:r>
+      <w:r>
         <w:t xml:space="preserve"> </w:t>
       </w:r>
-      <w:proofErr w:type="gramStart"/>
-      <w:r>
-        <w:t>high level</w:t>
-      </w:r>
-      <w:proofErr w:type="gramEnd"/>
-      <w:r>
-        <w:t xml:space="preserve"> model for compute</w:t>
-      </w:r>
-      <w:r>
-        <w:t xml:space="preserve"> functionality</w:t>
-      </w:r>
-      <w:r>
-        <w:t xml:space="preserve"> including processing and storage. The model is</w:t>
-      </w:r>
-      <w:r>
-        <w:t xml:space="preserve"> considered</w:t>
-      </w:r>
-      <w:r>
-        <w:t xml:space="preserve"> sufficient to represent the capabilities of the compute functions </w:t>
-      </w:r>
-      <w:r>
-        <w:t>that may be present in a</w:t>
-      </w:r>
-      <w:r>
-        <w:t xml:space="preserve"> network devic</w:t>
-      </w:r>
-      <w:r>
-        <w:t>e or in a co</w:t>
-      </w:r>
-      <w:r>
-        <w:t xml:space="preserve">ntroller of </w:t>
-      </w:r>
-      <w:r>
-        <w:t>network</w:t>
-      </w:r>
-      <w:r>
-        <w:t xml:space="preserve"> devices.</w:t>
-      </w:r>
-    </w:p>
-    <w:p>
-      <w:r>
-        <w:t>For storage the document covers management</w:t>
-      </w:r>
-      <w:r>
-        <w:t xml:space="preserve"> </w:t>
-      </w:r>
       <w:r>
         <w:t xml:space="preserve">of </w:t>
       </w:r>
@@ -4053,7 +4044,7 @@
       <w:r>
         <w:t xml:space="preserve"> (see </w:t>
       </w:r>
-      <w:hyperlink r:id="rId19" w:history="1">
+      <w:hyperlink r:id="rId20" w:history="1">
         <w:r>
           <w:rPr>
             <w:rStyle w:val="Hyperlink"/>
@@ -4072,7 +4063,7 @@
       <w:r>
         <w:t>A data dictionary that sets out the details of all classes, data types and attributes is also provided (</w:t>
       </w:r>
-      <w:hyperlink r:id="rId20" w:history="1">
+      <w:hyperlink r:id="rId21" w:history="1">
         <w:r>
           <w:rPr>
             <w:rStyle w:val="Hyperlink"/>
@@ -4088,11 +4079,11 @@
       <w:pPr>
         <w:pStyle w:val="Heading2"/>
       </w:pPr>
-      <w:bookmarkStart w:id="35" w:name="_Toc16250473"/>
+      <w:bookmarkStart w:id="36" w:name="_Toc16250473"/>
       <w:r>
         <w:t>Background</w:t>
       </w:r>
-      <w:bookmarkEnd w:id="35"/>
+      <w:bookmarkEnd w:id="36"/>
     </w:p>
     <w:p>
       <w:r>
@@ -4219,59 +4210,6 @@
       </w:r>
       <w:r>
         <w:t xml:space="preserve"> non</w:t>
-      </w:r>
-      <w:r>
-        <w:t>-</w:t>
-      </w:r>
-      <w:r>
-        <w:t>FRU</w:t>
-      </w:r>
-      <w:r>
-        <w:t xml:space="preserve">. This is covered in the </w:t>
-      </w:r>
-      <w:r>
-        <w:t>Equipment model</w:t>
-      </w:r>
-      <w:r>
-        <w:t xml:space="preserve"> (see </w:t>
-      </w:r>
-      <w:hyperlink r:id="rId21" w:history="1">
-        <w:r>
-          <w:rPr>
-            <w:rStyle w:val="Hyperlink"/>
-          </w:rPr>
-          <w:t>TR-512.6</w:t>
-        </w:r>
-      </w:hyperlink>
-      <w:r>
-        <w:t>)</w:t>
-      </w:r>
-      <w:r>
-        <w:t>.</w:t>
-      </w:r>
-    </w:p>
-    <w:p>
-      <w:pPr>
-        <w:pStyle w:val="Heading3"/>
-      </w:pPr>
-      <w:bookmarkStart w:id="36" w:name="_Toc16250474"/>
-      <w:r>
-        <w:t>Memory</w:t>
-      </w:r>
-      <w:bookmarkEnd w:id="36"/>
-    </w:p>
-    <w:p>
-      <w:r>
-        <w:t>Memory chip(s) / SIMM DIMM modules may be</w:t>
-      </w:r>
-      <w:r>
-        <w:t xml:space="preserve"> a</w:t>
-      </w:r>
-      <w:r>
-        <w:t>n</w:t>
-      </w:r>
-      <w:r>
-        <w:t xml:space="preserve"> FRU or non</w:t>
       </w:r>
       <w:r>
         <w:t>-</w:t>
@@ -4302,6 +4240,59 @@
       <w:r>
         <w:t>.</w:t>
       </w:r>
+    </w:p>
+    <w:p>
+      <w:pPr>
+        <w:pStyle w:val="Heading3"/>
+      </w:pPr>
+      <w:bookmarkStart w:id="37" w:name="_Toc16250474"/>
+      <w:r>
+        <w:t>Memory</w:t>
+      </w:r>
+      <w:bookmarkEnd w:id="37"/>
+    </w:p>
+    <w:p>
+      <w:r>
+        <w:t>Memory chip(s) / SIMM DIMM modules may be</w:t>
+      </w:r>
+      <w:r>
+        <w:t xml:space="preserve"> a</w:t>
+      </w:r>
+      <w:r>
+        <w:t>n</w:t>
+      </w:r>
+      <w:r>
+        <w:t xml:space="preserve"> FRU or non</w:t>
+      </w:r>
+      <w:r>
+        <w:t>-</w:t>
+      </w:r>
+      <w:r>
+        <w:t>FRU</w:t>
+      </w:r>
+      <w:r>
+        <w:t xml:space="preserve">. This is covered in the </w:t>
+      </w:r>
+      <w:r>
+        <w:t>Equipment model</w:t>
+      </w:r>
+      <w:r>
+        <w:t xml:space="preserve"> (see </w:t>
+      </w:r>
+      <w:hyperlink r:id="rId23" w:history="1">
+        <w:r>
+          <w:rPr>
+            <w:rStyle w:val="Hyperlink"/>
+          </w:rPr>
+          <w:t>TR-512.6</w:t>
+        </w:r>
+      </w:hyperlink>
+      <w:r>
+        <w:t>)</w:t>
+      </w:r>
+      <w:r>
+        <w:t>.</w:t>
+      </w:r>
       <w:r>
         <w:t xml:space="preserve"> </w:t>
       </w:r>
@@ -4339,11 +4330,11 @@
       <w:pPr>
         <w:pStyle w:val="Heading4"/>
       </w:pPr>
-      <w:bookmarkStart w:id="37" w:name="_Toc16002883"/>
+      <w:bookmarkStart w:id="38" w:name="_Toc16002883"/>
       <w:r>
         <w:t>Challenges</w:t>
       </w:r>
-      <w:bookmarkEnd w:id="37"/>
+      <w:bookmarkEnd w:id="38"/>
     </w:p>
     <w:p>
       <w:r>
@@ -4426,7 +4417,7 @@
         </w:rPr>
         <w:t>used to identify a logical unit, which is a device addressed by the SCSI protocol or Storage Area Network protocols which encapsulate SCSI, such as Fibre Channel or iSCSI</w:t>
       </w:r>
-      <w:hyperlink r:id="rId23" w:history="1">
+      <w:hyperlink r:id="rId24" w:history="1">
         <w:r>
           <w:rPr>
             <w:rStyle w:val="Hyperlink"/>
@@ -4435,7 +4426,7 @@
           <w:t>”</w:t>
         </w:r>
       </w:hyperlink>
-      <w:hyperlink r:id="rId24" w:history="1">
+      <w:hyperlink r:id="rId25" w:history="1">
         <w:r>
           <w:rPr>
             <w:rStyle w:val="Hyperlink"/>
@@ -4494,7 +4485,7 @@
         </w:rPr>
         <w:br/>
       </w:r>
-      <w:hyperlink r:id="rId25" w:history="1">
+      <w:hyperlink r:id="rId26" w:history="1">
         <w:r>
           <w:rPr>
             <w:rStyle w:val="Hyperlink"/>
@@ -4508,11 +4499,11 @@
       <w:pPr>
         <w:pStyle w:val="Heading4"/>
       </w:pPr>
-      <w:bookmarkStart w:id="38" w:name="_Toc16002884"/>
+      <w:bookmarkStart w:id="39" w:name="_Toc16002884"/>
       <w:r>
         <w:t>Storage Options</w:t>
       </w:r>
-      <w:bookmarkEnd w:id="38"/>
+      <w:bookmarkEnd w:id="39"/>
     </w:p>
     <w:p>
       <w:r>
@@ -4557,7 +4548,7 @@
                     </pic:cNvPicPr>
                   </pic:nvPicPr>
                   <pic:blipFill>
-                    <a:blip r:embed="rId26">
+                    <a:blip r:embed="rId27">
                       <a:extLst>
                         <a:ext uri="{28A0092B-C50C-407E-A947-70E740481C1C}">
                           <a14:useLocalDpi xmlns:a14="http://schemas.microsoft.com/office/drawing/2010/main" val="0"/>
@@ -4590,7 +4581,7 @@
       <w:pPr>
         <w:pStyle w:val="Caption"/>
       </w:pPr>
-      <w:bookmarkStart w:id="39" w:name="_Toc16087097"/>
+      <w:bookmarkStart w:id="40" w:name="_Toc16087097"/>
       <w:r>
         <w:t xml:space="preserve">Figure </w:t>
       </w:r>
@@ -4627,7 +4618,7 @@
       <w:r>
         <w:t xml:space="preserve"> – Storage Options</w:t>
       </w:r>
-      <w:bookmarkEnd w:id="39"/>
+      <w:bookmarkEnd w:id="40"/>
     </w:p>
     <w:p>
       <w:pPr>
@@ -4778,26 +4769,12 @@
       <w:pPr>
         <w:pStyle w:val="Heading2"/>
       </w:pPr>
-      <w:bookmarkStart w:id="40" w:name="_Toc16002887"/>
+      <w:bookmarkStart w:id="41" w:name="_Toc16002887"/>
       <w:r>
         <w:lastRenderedPageBreak/>
-        <w:t xml:space="preserve">Partitioning and </w:t>
-      </w:r>
-      <w:commentRangeStart w:id="41"/>
-      <w:r>
-        <w:t>Aggregation</w:t>
-      </w:r>
-      <w:bookmarkEnd w:id="40"/>
-      <w:commentRangeEnd w:id="41"/>
-      <w:r>
-        <w:rPr>
-          <w:rStyle w:val="CommentReference"/>
-          <w:rFonts w:ascii="Times New Roman" w:eastAsiaTheme="minorEastAsia" w:hAnsi="Times New Roman" w:cstheme="minorBidi"/>
-          <w:b w:val="0"/>
-          <w:bCs w:val="0"/>
-        </w:rPr>
-        <w:commentReference w:id="41"/>
-      </w:r>
+        <w:t>Partitioning and Aggregation</w:t>
+      </w:r>
+      <w:bookmarkEnd w:id="41"/>
     </w:p>
     <w:p>
       <w:r>
@@ -4872,7 +4849,7 @@
                     </pic:cNvPicPr>
                   </pic:nvPicPr>
                   <pic:blipFill>
-                    <a:blip r:embed="rId27">
+                    <a:blip r:embed="rId28">
                       <a:extLst>
                         <a:ext uri="{28A0092B-C50C-407E-A947-70E740481C1C}">
                           <a14:useLocalDpi xmlns:a14="http://schemas.microsoft.com/office/drawing/2010/main" val="0"/>
@@ -4998,7 +4975,7 @@
                     </pic:cNvPicPr>
                   </pic:nvPicPr>
                   <pic:blipFill>
-                    <a:blip r:embed="rId28">
+                    <a:blip r:embed="rId29">
                       <a:extLst>
                         <a:ext uri="{28A0092B-C50C-407E-A947-70E740481C1C}">
                           <a14:useLocalDpi xmlns:a14="http://schemas.microsoft.com/office/drawing/2010/main" val="0"/>
@@ -5124,7 +5101,7 @@
                     </pic:cNvPicPr>
                   </pic:nvPicPr>
                   <pic:blipFill>
-                    <a:blip r:embed="rId29">
+                    <a:blip r:embed="rId30">
                       <a:extLst>
                         <a:ext uri="{28A0092B-C50C-407E-A947-70E740481C1C}">
                           <a14:useLocalDpi xmlns:a14="http://schemas.microsoft.com/office/drawing/2010/main" val="0"/>
@@ -5230,11 +5207,48 @@
     </w:p>
     <w:p>
       <w:r>
-        <w:t>Originally storage was based on local storage due to the limitations of the hardware at the time. To support shared storage (provided over a network), the model needs to support pooling of physical storage that can then be allocated logically to various consumers.</w:t>
-      </w:r>
-    </w:p>
-    <w:p>
-      <w:r>
+        <w:t>Originally</w:t>
+      </w:r>
+      <w:r>
+        <w:t xml:space="preserve">, </w:t>
+      </w:r>
+      <w:r>
+        <w:t>due to the limitations of the hardware</w:t>
+      </w:r>
+      <w:r>
+        <w:t>,</w:t>
+      </w:r>
+      <w:r>
+        <w:t xml:space="preserve"> </w:t>
+      </w:r>
+      <w:r>
+        <w:t>only local storage was available</w:t>
+      </w:r>
+      <w:r>
+        <w:t xml:space="preserve">. </w:t>
+      </w:r>
+      <w:r>
+        <w:t>As technology evolved, the</w:t>
+      </w:r>
+      <w:r>
+        <w:t xml:space="preserve"> support </w:t>
+      </w:r>
+      <w:r>
+        <w:t xml:space="preserve">of </w:t>
+      </w:r>
+      <w:r>
+        <w:t>shared storage (provided over a network)</w:t>
+      </w:r>
+      <w:r>
+        <w:t xml:space="preserve"> became feasible. Therefore, </w:t>
+      </w:r>
+      <w:r>
+        <w:t>the model needs to support pooling of physical storage that can then be allocated logically to various consumers.</w:t>
+      </w:r>
+    </w:p>
+    <w:p>
+      <w:r>
+        <w:lastRenderedPageBreak/>
         <w:t xml:space="preserve">To do that, the model defines a </w:t>
       </w:r>
       <w:proofErr w:type="spellStart"/>
@@ -5255,8 +5269,78 @@
       </w:r>
     </w:p>
     <w:p>
-      <w:r>
-        <w:lastRenderedPageBreak/>
+      <w:pPr>
+        <w:rPr>
+          <w:lang w:val="en-AU"/>
+        </w:rPr>
+      </w:pPr>
+      <w:r>
+        <w:t xml:space="preserve">Note that the decision was made to have a single compute pool rather than separate Storage, </w:t>
+      </w:r>
+      <w:proofErr w:type="gramStart"/>
+      <w:r>
+        <w:t>CPU</w:t>
+      </w:r>
+      <w:proofErr w:type="gramEnd"/>
+      <w:r>
+        <w:t xml:space="preserve"> and memory pools</w:t>
+      </w:r>
+      <w:r>
+        <w:rPr>
+          <w:rStyle w:val="FootnoteReference"/>
+        </w:rPr>
+        <w:footnoteReference w:id="1"/>
+      </w:r>
+      <w:r>
+        <w:t>, because</w:t>
+      </w:r>
+      <w:r>
+        <w:t xml:space="preserve"> :</w:t>
+      </w:r>
+    </w:p>
+    <w:p>
+      <w:pPr>
+        <w:numPr>
+          <w:ilvl w:val="0"/>
+          <w:numId w:val="14"/>
+        </w:numPr>
+        <w:rPr>
+          <w:lang w:val="en-AU"/>
+        </w:rPr>
+      </w:pPr>
+      <w:r>
+        <w:t>CPU and memory are usually tightly coupled</w:t>
+      </w:r>
+      <w:r>
+        <w:t>,</w:t>
+      </w:r>
+      <w:r>
+        <w:t xml:space="preserve"> and the pool can then allocate these consistently</w:t>
+      </w:r>
+    </w:p>
+    <w:p>
+      <w:pPr>
+        <w:numPr>
+          <w:ilvl w:val="0"/>
+          <w:numId w:val="14"/>
+        </w:numPr>
+        <w:rPr>
+          <w:lang w:val="en-AU"/>
+        </w:rPr>
+      </w:pPr>
+      <w:r>
+        <w:rPr>
+          <w:i/>
+          <w:iCs/>
+        </w:rPr>
+        <w:t>Sometimes</w:t>
+      </w:r>
+      <w:r>
+        <w:t xml:space="preserve"> storage is tightly coupled with CPU and memory and the pool can then allocate these consistently</w:t>
+      </w:r>
+    </w:p>
+    <w:p>
+      <w:r>
         <w:t>There are two types of entries :</w:t>
       </w:r>
     </w:p>
@@ -5317,27 +5401,21 @@
         </w:rPr>
       </w:pPr>
       <w:r>
-        <w:t xml:space="preserve">Note that the decision was made to have a single compute pool rather than separate Storage, </w:t>
-      </w:r>
-      <w:proofErr w:type="gramStart"/>
-      <w:r>
-        <w:t>CPU</w:t>
-      </w:r>
-      <w:proofErr w:type="gramEnd"/>
-      <w:r>
-        <w:t xml:space="preserve"> and memory pools</w:t>
-      </w:r>
-      <w:r>
-        <w:rPr>
-          <w:rStyle w:val="FootnoteReference"/>
-        </w:rPr>
-        <w:footnoteReference w:id="1"/>
-      </w:r>
-      <w:r>
-        <w:t>, because</w:t>
-      </w:r>
-      <w:r>
-        <w:t xml:space="preserve"> :</w:t>
+        <w:t xml:space="preserve">Note </w:t>
+      </w:r>
+      <w:r>
+        <w:t xml:space="preserve">also </w:t>
+      </w:r>
+      <w:r>
+        <w:t xml:space="preserve">that the pools aren’t hierarchical (deliberately no </w:t>
+      </w:r>
+      <w:proofErr w:type="spellStart"/>
+      <w:r>
+        <w:t>ComputePool</w:t>
+      </w:r>
+      <w:proofErr w:type="spellEnd"/>
+      <w:r>
+        <w:t xml:space="preserve"> contained in self-join)</w:t>
       </w:r>
     </w:p>
     <w:p>
@@ -5351,15 +5429,24 @@
         </w:rPr>
       </w:pPr>
       <w:r>
-        <w:t xml:space="preserve">CPU and memory are usually tightly </w:t>
-      </w:r>
-      <w:proofErr w:type="gramStart"/>
-      <w:r>
-        <w:t>coupled</w:t>
-      </w:r>
-      <w:proofErr w:type="gramEnd"/>
-      <w:r>
-        <w:t xml:space="preserve"> and the pool can then allocate these consistently</w:t>
+        <w:t xml:space="preserve">The association </w:t>
+      </w:r>
+      <w:proofErr w:type="spellStart"/>
+      <w:r>
+        <w:t>StorageExtentPoolEntryIsLogical</w:t>
+      </w:r>
+      <w:proofErr w:type="spellEnd"/>
+      <w:r>
+        <w:t xml:space="preserve"> </w:t>
+      </w:r>
+      <w:r>
+        <w:t>allow</w:t>
+      </w:r>
+      <w:r>
+        <w:t>s</w:t>
+      </w:r>
+      <w:r>
+        <w:t xml:space="preserve"> an output from one pool to become the input of another pool</w:t>
       </w:r>
     </w:p>
     <w:p>
@@ -5373,89 +5460,12 @@
         </w:rPr>
       </w:pPr>
       <w:r>
-        <w:rPr>
-          <w:i/>
-          <w:iCs/>
-        </w:rPr>
-        <w:t>Sometimes</w:t>
-      </w:r>
-      <w:r>
-        <w:t xml:space="preserve"> storage is tightly coupled with CPU and memory and the pool can then allocate these consistently</w:t>
-      </w:r>
-    </w:p>
-    <w:p>
-      <w:pPr>
-        <w:rPr>
-          <w:lang w:val="en-AU"/>
-        </w:rPr>
-      </w:pPr>
-      <w:r>
-        <w:t xml:space="preserve">Note </w:t>
-      </w:r>
-      <w:r>
-        <w:t xml:space="preserve">also </w:t>
-      </w:r>
-      <w:r>
-        <w:t xml:space="preserve">that the pools aren’t hierarchical (deliberately no </w:t>
-      </w:r>
-      <w:proofErr w:type="spellStart"/>
-      <w:r>
-        <w:t>ComputePool</w:t>
-      </w:r>
-      <w:proofErr w:type="spellEnd"/>
-      <w:r>
-        <w:t xml:space="preserve"> contained in self-join)</w:t>
-      </w:r>
-    </w:p>
-    <w:p>
-      <w:pPr>
-        <w:numPr>
-          <w:ilvl w:val="0"/>
-          <w:numId w:val="14"/>
-        </w:numPr>
-        <w:rPr>
-          <w:lang w:val="en-AU"/>
-        </w:rPr>
-      </w:pPr>
-      <w:r>
-        <w:t xml:space="preserve">The association </w:t>
-      </w:r>
-      <w:proofErr w:type="spellStart"/>
-      <w:r>
-        <w:t>StorageExtentPoolEntryIsLogical</w:t>
-      </w:r>
-      <w:proofErr w:type="spellEnd"/>
-      <w:r>
-        <w:t xml:space="preserve"> </w:t>
-      </w:r>
-      <w:r>
-        <w:t>allow</w:t>
-      </w:r>
-      <w:r>
-        <w:t>s</w:t>
-      </w:r>
-      <w:r>
-        <w:t xml:space="preserve"> an output from one pool to become the input of another pool</w:t>
-      </w:r>
-    </w:p>
-    <w:p>
-      <w:pPr>
-        <w:numPr>
-          <w:ilvl w:val="0"/>
-          <w:numId w:val="14"/>
-        </w:numPr>
-        <w:rPr>
-          <w:lang w:val="en-AU"/>
-        </w:rPr>
-      </w:pPr>
-      <w:r>
         <w:t>This needs</w:t>
       </w:r>
       <w:r>
         <w:t xml:space="preserve"> to form a directed acyclic graph (no loops)</w:t>
       </w:r>
     </w:p>
-    <w:p/>
     <w:p>
       <w:r>
         <w:t>Note that there is no association linking the pool inputs and outputs. The ordering of the inputs allows the input to output extent mapping to be determined.</w:t>
@@ -5494,6 +5504,7 @@
         <w:pStyle w:val="Heading1"/>
       </w:pPr>
       <w:bookmarkStart w:id="45" w:name="_Toc16250478"/>
+      <w:commentRangeStart w:id="46"/>
       <w:r>
         <w:lastRenderedPageBreak/>
         <w:t>Compute</w:t>
@@ -5504,6 +5515,16 @@
       <w:bookmarkEnd w:id="45"/>
       <w:r>
         <w:t xml:space="preserve"> and context</w:t>
+      </w:r>
+      <w:commentRangeEnd w:id="46"/>
+      <w:r>
+        <w:rPr>
+          <w:rStyle w:val="CommentReference"/>
+          <w:rFonts w:ascii="Times New Roman" w:eastAsiaTheme="minorEastAsia" w:hAnsi="Times New Roman" w:cstheme="minorBidi"/>
+          <w:b w:val="0"/>
+          <w:bCs w:val="0"/>
+        </w:rPr>
+        <w:commentReference w:id="46"/>
       </w:r>
     </w:p>
     <w:p>
@@ -14905,7 +14926,7 @@
         </w:rPr>
         <w:t xml:space="preserve"> described in </w:t>
       </w:r>
-      <w:hyperlink r:id="rId30" w:history="1">
+      <w:hyperlink r:id="rId31" w:history="1">
         <w:r>
           <w:rPr>
             <w:rStyle w:val="Hyperlink"/>
@@ -15072,9 +15093,9 @@
     </w:p>
     <w:p>
       <w:pPr>
-        <w:pStyle w:val="Heading2"/>
-      </w:pPr>
-      <w:bookmarkStart w:id="46" w:name="_Toc16250482"/>
+        <w:pStyle w:val="Heading1"/>
+      </w:pPr>
+      <w:bookmarkStart w:id="47" w:name="_Toc16250482"/>
       <w:r>
         <w:lastRenderedPageBreak/>
         <w:t>Examples</w:t>
@@ -15082,14 +15103,14 @@
     </w:p>
     <w:p>
       <w:pPr>
-        <w:pStyle w:val="Heading3"/>
-      </w:pPr>
-      <w:commentRangeStart w:id="47"/>
+        <w:pStyle w:val="Heading2"/>
+      </w:pPr>
+      <w:commentRangeStart w:id="48"/>
       <w:r>
         <w:t>A simple compute example</w:t>
       </w:r>
-      <w:bookmarkEnd w:id="46"/>
-      <w:commentRangeEnd w:id="47"/>
+      <w:bookmarkEnd w:id="47"/>
+      <w:commentRangeEnd w:id="48"/>
       <w:r>
         <w:rPr>
           <w:rStyle w:val="CommentReference"/>
@@ -15097,7 +15118,7 @@
           <w:b w:val="0"/>
           <w:bCs w:val="0"/>
         </w:rPr>
-        <w:commentReference w:id="47"/>
+        <w:commentReference w:id="48"/>
       </w:r>
     </w:p>
     <w:p/>
@@ -15128,7 +15149,7 @@
                     </pic:cNvPicPr>
                   </pic:nvPicPr>
                   <pic:blipFill>
-                    <a:blip r:embed="rId31">
+                    <a:blip r:embed="rId32">
                       <a:extLst>
                         <a:ext uri="{28A0092B-C50C-407E-A947-70E740481C1C}">
                           <a14:useLocalDpi xmlns:a14="http://schemas.microsoft.com/office/drawing/2010/main" val="0"/>
@@ -15161,7 +15182,7 @@
       <w:pPr>
         <w:pStyle w:val="Caption"/>
       </w:pPr>
-      <w:bookmarkStart w:id="48" w:name="_Toc16250500"/>
+      <w:bookmarkStart w:id="49" w:name="_Toc16250500"/>
       <w:r>
         <w:t xml:space="preserve">Figure </w:t>
       </w:r>
@@ -15176,7 +15197,7 @@
       <w:r>
         <w:t xml:space="preserve"> - Simple Compute example</w:t>
       </w:r>
-      <w:bookmarkEnd w:id="48"/>
+      <w:bookmarkEnd w:id="49"/>
     </w:p>
     <w:p/>
     <w:p>
@@ -15215,7 +15236,7 @@
                     <pic:cNvPicPr/>
                   </pic:nvPicPr>
                   <pic:blipFill>
-                    <a:blip r:embed="rId32"/>
+                    <a:blip r:embed="rId33"/>
                     <a:stretch>
                       <a:fillRect/>
                     </a:stretch>
@@ -15240,7 +15261,7 @@
       <w:pPr>
         <w:pStyle w:val="Caption"/>
       </w:pPr>
-      <w:bookmarkStart w:id="49" w:name="_Toc16250501"/>
+      <w:bookmarkStart w:id="50" w:name="_Toc16250501"/>
       <w:r>
         <w:t xml:space="preserve">Figure </w:t>
       </w:r>
@@ -15255,18 +15276,18 @@
       <w:r>
         <w:t xml:space="preserve"> - Compute example instance diagram</w:t>
       </w:r>
-      <w:bookmarkEnd w:id="34"/>
-      <w:bookmarkEnd w:id="49"/>
+      <w:bookmarkEnd w:id="35"/>
+      <w:bookmarkEnd w:id="50"/>
       <w:r>
         <w:br w:type="page"/>
       </w:r>
     </w:p>
     <w:p>
       <w:pPr>
-        <w:pStyle w:val="Heading1"/>
-      </w:pPr>
-      <w:bookmarkStart w:id="50" w:name="_Toc16002890"/>
-      <w:commentRangeStart w:id="51"/>
+        <w:pStyle w:val="Heading2"/>
+      </w:pPr>
+      <w:bookmarkStart w:id="51" w:name="_Toc16002890"/>
+      <w:commentRangeStart w:id="52"/>
       <w:r>
         <w:lastRenderedPageBreak/>
         <w:t xml:space="preserve">Storage Model Example - </w:t>
@@ -15274,8 +15295,8 @@
       <w:r>
         <w:t>Single Disk</w:t>
       </w:r>
-      <w:bookmarkEnd w:id="50"/>
-      <w:commentRangeEnd w:id="51"/>
+      <w:bookmarkEnd w:id="51"/>
+      <w:commentRangeEnd w:id="52"/>
       <w:r>
         <w:rPr>
           <w:rStyle w:val="CommentReference"/>
@@ -15283,7 +15304,7 @@
           <w:b w:val="0"/>
           <w:bCs w:val="0"/>
         </w:rPr>
-        <w:commentReference w:id="51"/>
+        <w:commentReference w:id="52"/>
       </w:r>
     </w:p>
     <w:p>
@@ -15360,7 +15381,7 @@
                     </pic:cNvPicPr>
                   </pic:nvPicPr>
                   <pic:blipFill>
-                    <a:blip r:embed="rId33">
+                    <a:blip r:embed="rId34">
                       <a:extLst>
                         <a:ext uri="{28A0092B-C50C-407E-A947-70E740481C1C}">
                           <a14:useLocalDpi xmlns:a14="http://schemas.microsoft.com/office/drawing/2010/main" val="0"/>
@@ -15393,7 +15414,7 @@
       <w:pPr>
         <w:pStyle w:val="Caption"/>
       </w:pPr>
-      <w:bookmarkStart w:id="52" w:name="_Toc16087101"/>
+      <w:bookmarkStart w:id="53" w:name="_Toc16087101"/>
       <w:r>
         <w:t xml:space="preserve">Figure </w:t>
       </w:r>
@@ -15433,7 +15454,7 @@
       <w:r>
         <w:t>Single Disk</w:t>
       </w:r>
-      <w:bookmarkEnd w:id="52"/>
+      <w:bookmarkEnd w:id="53"/>
     </w:p>
     <w:p/>
     <w:p>
@@ -15448,28 +15469,23 @@
       <w:pPr>
         <w:pStyle w:val="Heading1"/>
       </w:pPr>
+      <w:bookmarkStart w:id="54" w:name="_Toc16250475"/>
       <w:r>
         <w:lastRenderedPageBreak/>
-        <w:t>Appendix</w:t>
+        <w:t>Model consideration</w:t>
+      </w:r>
+      <w:r>
+        <w:t>s</w:t>
       </w:r>
     </w:p>
     <w:p>
       <w:pPr>
         <w:pStyle w:val="Heading2"/>
       </w:pPr>
-      <w:bookmarkStart w:id="53" w:name="_Toc16250475"/>
-      <w:r>
-        <w:t>Model consideration</w:t>
-      </w:r>
-    </w:p>
-    <w:p>
-      <w:pPr>
-        <w:pStyle w:val="Heading3"/>
-      </w:pPr>
       <w:r>
         <w:t>Pooling</w:t>
       </w:r>
-      <w:bookmarkEnd w:id="53"/>
+      <w:bookmarkEnd w:id="54"/>
     </w:p>
     <w:p>
       <w:pPr>
@@ -15637,13 +15653,13 @@
     </w:p>
     <w:p>
       <w:pPr>
-        <w:pStyle w:val="Heading3"/>
-      </w:pPr>
-      <w:bookmarkStart w:id="54" w:name="_Toc16250476"/>
+        <w:pStyle w:val="Heading2"/>
+      </w:pPr>
+      <w:bookmarkStart w:id="55" w:name="_Toc16250476"/>
       <w:r>
         <w:t>Partitioning and Aggregation</w:t>
       </w:r>
-      <w:bookmarkEnd w:id="54"/>
+      <w:bookmarkEnd w:id="55"/>
     </w:p>
     <w:p>
       <w:r>
@@ -15741,18 +15757,18 @@
     </w:p>
     <w:p>
       <w:r>
+        <w:t>A multi-threaded application may be able to run across multiple CPU/memory pairs</w:t>
+      </w:r>
+      <w:r>
+        <w:t>,</w:t>
+      </w:r>
+      <w:r>
+        <w:t xml:space="preserve"> but it would have to know the segmentation.</w:t>
+      </w:r>
+    </w:p>
+    <w:p>
+      <w:r>
         <w:lastRenderedPageBreak/>
-        <w:t>A multi-threaded application may be able to run across multiple CPU/memory pairs</w:t>
-      </w:r>
-      <w:r>
-        <w:t>,</w:t>
-      </w:r>
-      <w:r>
-        <w:t xml:space="preserve"> but it would have to know the segmentation.</w:t>
-      </w:r>
-    </w:p>
-    <w:p>
-      <w:r>
         <w:t>This model will use the following :</w:t>
       </w:r>
     </w:p>
@@ -15927,16 +15943,16 @@
     </w:p>
     <w:p>
       <w:pPr>
+        <w:pStyle w:val="Heading2"/>
+      </w:pPr>
+      <w:r>
+        <w:t>Items for Further Investigation</w:t>
+      </w:r>
+    </w:p>
+    <w:p>
+      <w:pPr>
         <w:pStyle w:val="Heading3"/>
       </w:pPr>
-      <w:r>
-        <w:t>Items for Further Investigation</w:t>
-      </w:r>
-    </w:p>
-    <w:p>
-      <w:pPr>
-        <w:pStyle w:val="Heading4"/>
-      </w:pPr>
       <w:proofErr w:type="spellStart"/>
       <w:r>
         <w:t>ComputePoolTransferFunction</w:t>
@@ -15963,7 +15979,7 @@
     </w:p>
     <w:p>
       <w:pPr>
-        <w:pStyle w:val="Heading4"/>
+        <w:pStyle w:val="Heading3"/>
       </w:pPr>
       <w:r>
         <w:t>Application of specification model</w:t>
@@ -15981,7 +15997,7 @@
     </w:p>
     <w:p>
       <w:pPr>
-        <w:pStyle w:val="Heading4"/>
+        <w:pStyle w:val="Heading3"/>
       </w:pPr>
       <w:r>
         <w:t>Physical model considerations</w:t>
@@ -16007,7 +16023,7 @@
     </w:p>
     <w:p>
       <w:pPr>
-        <w:pStyle w:val="Heading4"/>
+        <w:pStyle w:val="Heading3"/>
       </w:pPr>
       <w:r>
         <w:t>Component-System Pattern</w:t>
@@ -16058,7 +16074,7 @@
     </w:p>
     <w:p>
       <w:pPr>
-        <w:pStyle w:val="Heading4"/>
+        <w:pStyle w:val="Heading3"/>
       </w:pPr>
       <w:r>
         <w:t>Other areas</w:t>
@@ -16448,16 +16464,16 @@
         <w:spacing w:before="240" w:after="180" w:line="240" w:lineRule="auto"/>
         <w:textAlignment w:val="baseline"/>
       </w:pPr>
-      <w:bookmarkStart w:id="55" w:name="_Toc457510573"/>
-      <w:bookmarkStart w:id="56" w:name="_Toc16002892"/>
+      <w:bookmarkStart w:id="56" w:name="_Toc457510573"/>
+      <w:bookmarkStart w:id="57" w:name="_Toc16002892"/>
       <w:r>
         <w:t>Fragment: Insert class</w:t>
       </w:r>
       <w:r>
         <w:t xml:space="preserve"> &lt;drop/&gt;</w:t>
       </w:r>
-      <w:bookmarkEnd w:id="55"/>
       <w:bookmarkEnd w:id="56"/>
+      <w:bookmarkEnd w:id="57"/>
     </w:p>
     <w:p>
       <w:pPr>
@@ -16981,6 +16997,7 @@
         <w:rPr>
           <w:color w:val="auto"/>
         </w:rPr>
+        <w:lastRenderedPageBreak/>
         <w:t>This class is abstract.</w:t>
       </w:r>
     </w:p>
@@ -16989,7 +17006,6 @@
         <w:rPr>
           <w:color w:val="7030A0"/>
         </w:rPr>
-        <w:lastRenderedPageBreak/>
         <w:t>[</w:t>
       </w:r>
       <w:r>
@@ -17483,16 +17499,16 @@
         <w:spacing w:before="240" w:after="180" w:line="240" w:lineRule="auto"/>
         <w:textAlignment w:val="baseline"/>
       </w:pPr>
-      <w:bookmarkStart w:id="57" w:name="_Toc457510574"/>
-      <w:bookmarkStart w:id="58" w:name="_Toc16002893"/>
+      <w:bookmarkStart w:id="58" w:name="_Toc457510574"/>
+      <w:bookmarkStart w:id="59" w:name="_Toc16002893"/>
       <w:r>
         <w:t>Fragment: Insert standard diagram</w:t>
       </w:r>
       <w:r>
         <w:t xml:space="preserve"> &lt;drop/&gt;</w:t>
       </w:r>
-      <w:bookmarkEnd w:id="57"/>
       <w:bookmarkEnd w:id="58"/>
+      <w:bookmarkEnd w:id="59"/>
     </w:p>
     <w:p>
       <w:pPr>
@@ -18008,7 +18024,7 @@
           </mc:Choice>
           <mc:Fallback>
             <w:pict>
-              <v:group w14:anchorId="319D3302" id="Zone de dessin 1" o:spid="_x0000_s1026" editas="canvas" style="width:6in;height:252pt;mso-position-horizontal-relative:char;mso-position-vertical-relative:line" coordsize="54864,32004" o:gfxdata="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">
+              <v:group w14:anchorId="43A913CC" id="Zone de dessin 1" o:spid="_x0000_s1026" editas="canvas" style="width:6in;height:252pt;mso-position-horizontal-relative:char;mso-position-vertical-relative:line" coordsize="54864,32004" o:gfxdata="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">
                 <v:shapetype id="_x0000_t75" coordsize="21600,21600" o:spt="75" o:preferrelative="t" path="m@4@5l@4@11@9@11@9@5xe" filled="f" stroked="f">
                   <v:stroke joinstyle="miter"/>
                   <v:formulas>
@@ -18067,7 +18083,7 @@
       <w:pPr>
         <w:pStyle w:val="FigureCaption"/>
       </w:pPr>
-      <w:bookmarkStart w:id="59" w:name="_Toc16087102"/>
+      <w:bookmarkStart w:id="60" w:name="_Toc16087102"/>
       <w:r>
         <w:t xml:space="preserve">Figure </w:t>
       </w:r>
@@ -18145,7 +18161,7 @@
       <w:r>
         <w:t>/]</w:t>
       </w:r>
-      <w:bookmarkEnd w:id="59"/>
+      <w:bookmarkEnd w:id="60"/>
     </w:p>
     <w:p>
       <w:pPr>
@@ -18256,16 +18272,16 @@
         <w:spacing w:before="240" w:after="180" w:line="240" w:lineRule="auto"/>
         <w:textAlignment w:val="baseline"/>
       </w:pPr>
-      <w:bookmarkStart w:id="60" w:name="_Toc457510575"/>
-      <w:bookmarkStart w:id="61" w:name="_Toc16002894"/>
+      <w:bookmarkStart w:id="61" w:name="_Toc457510575"/>
+      <w:bookmarkStart w:id="62" w:name="_Toc16002894"/>
       <w:r>
         <w:t>Fragment: Insert small diagram</w:t>
       </w:r>
       <w:r>
         <w:t xml:space="preserve"> &lt;drop/&gt;</w:t>
       </w:r>
-      <w:bookmarkEnd w:id="60"/>
       <w:bookmarkEnd w:id="61"/>
+      <w:bookmarkEnd w:id="62"/>
     </w:p>
     <w:p>
       <w:pPr>
@@ -18782,7 +18798,7 @@
           </mc:Choice>
           <mc:Fallback>
             <w:pict>
-              <v:group w14:anchorId="636CC9D3" id="Zone de dessin 1" o:spid="_x0000_s1026" editas="canvas" style="width:271.7pt;height:158.7pt;mso-position-horizontal-relative:char;mso-position-vertical-relative:line" coordsize="34505,20154" o:gfxdata="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">
+              <v:group w14:anchorId="45EDAB18" id="Zone de dessin 1" o:spid="_x0000_s1026" editas="canvas" style="width:271.7pt;height:158.7pt;mso-position-horizontal-relative:char;mso-position-vertical-relative:line" coordsize="34505,20154" o:gfxdata="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">
                 <v:shape id="_x0000_s1027" type="#_x0000_t75" style="position:absolute;width:34505;height:20154;visibility:visible;mso-wrap-style:square">
                   <v:fill o:detectmouseclick="t"/>
                   <v:path o:connecttype="none"/>
@@ -18822,7 +18838,7 @@
       <w:pPr>
         <w:pStyle w:val="FigureCaption"/>
       </w:pPr>
-      <w:bookmarkStart w:id="62" w:name="_Toc16087103"/>
+      <w:bookmarkStart w:id="63" w:name="_Toc16087103"/>
       <w:r>
         <w:t xml:space="preserve">Figure </w:t>
       </w:r>
@@ -18900,7 +18916,7 @@
       <w:r>
         <w:t>/]</w:t>
       </w:r>
-      <w:bookmarkEnd w:id="62"/>
+      <w:bookmarkEnd w:id="63"/>
     </w:p>
     <w:p>
       <w:pPr>
@@ -19004,15 +19020,15 @@
         <w:spacing w:before="240" w:after="180" w:line="240" w:lineRule="auto"/>
         <w:textAlignment w:val="baseline"/>
       </w:pPr>
-      <w:bookmarkStart w:id="63" w:name="_Toc16002895"/>
-      <w:bookmarkStart w:id="64" w:name="_Toc457510576"/>
+      <w:bookmarkStart w:id="64" w:name="_Toc16002895"/>
+      <w:bookmarkStart w:id="65" w:name="_Toc457510576"/>
       <w:r>
         <w:t>Fragment: Insert attribute row brief not Obsolete</w:t>
       </w:r>
       <w:r>
         <w:t>&lt;drop/&gt;</w:t>
       </w:r>
-      <w:bookmarkEnd w:id="63"/>
+      <w:bookmarkEnd w:id="64"/>
     </w:p>
     <w:p>
       <w:pPr>
@@ -19918,7 +19934,7 @@
         <w:spacing w:before="240" w:after="180" w:line="240" w:lineRule="auto"/>
         <w:textAlignment w:val="baseline"/>
       </w:pPr>
-      <w:bookmarkStart w:id="65" w:name="_Toc16002896"/>
+      <w:bookmarkStart w:id="66" w:name="_Toc16002896"/>
       <w:r>
         <w:lastRenderedPageBreak/>
         <w:t>Fragment: Insert attribute row brief</w:t>
@@ -19926,8 +19942,8 @@
       <w:r>
         <w:t xml:space="preserve"> &lt;drop/&gt;</w:t>
       </w:r>
-      <w:bookmarkEnd w:id="64"/>
       <w:bookmarkEnd w:id="65"/>
+      <w:bookmarkEnd w:id="66"/>
     </w:p>
     <w:p>
       <w:pPr>
@@ -20661,16 +20677,16 @@
         <w:spacing w:before="240" w:after="180" w:line="240" w:lineRule="auto"/>
         <w:textAlignment w:val="baseline"/>
       </w:pPr>
-      <w:bookmarkStart w:id="66" w:name="_Toc457510577"/>
-      <w:bookmarkStart w:id="67" w:name="_Toc16002897"/>
+      <w:bookmarkStart w:id="67" w:name="_Toc457510577"/>
+      <w:bookmarkStart w:id="68" w:name="_Toc16002897"/>
       <w:r>
         <w:t>Fragment: Start attribute table brief</w:t>
       </w:r>
       <w:r>
         <w:t xml:space="preserve"> &lt;drop/&gt;</w:t>
       </w:r>
-      <w:bookmarkEnd w:id="66"/>
       <w:bookmarkEnd w:id="67"/>
+      <w:bookmarkEnd w:id="68"/>
     </w:p>
     <w:p>
       <w:pPr>
@@ -20940,16 +20956,16 @@
         <w:spacing w:before="240" w:after="180" w:line="240" w:lineRule="auto"/>
         <w:textAlignment w:val="baseline"/>
       </w:pPr>
-      <w:bookmarkStart w:id="68" w:name="_Toc457510579"/>
-      <w:bookmarkStart w:id="69" w:name="_Toc16002898"/>
+      <w:bookmarkStart w:id="69" w:name="_Toc457510579"/>
+      <w:bookmarkStart w:id="70" w:name="_Toc16002898"/>
       <w:r>
         <w:t>Fragment: Insert Attribute table brief</w:t>
       </w:r>
       <w:r>
         <w:t xml:space="preserve"> &lt;drop/&gt;</w:t>
       </w:r>
-      <w:bookmarkEnd w:id="68"/>
       <w:bookmarkEnd w:id="69"/>
+      <w:bookmarkEnd w:id="70"/>
     </w:p>
     <w:p>
       <w:pPr>
@@ -21635,16 +21651,16 @@
         <w:spacing w:before="240" w:after="180" w:line="240" w:lineRule="auto"/>
         <w:textAlignment w:val="baseline"/>
       </w:pPr>
-      <w:bookmarkStart w:id="70" w:name="_Toc457510580"/>
-      <w:bookmarkStart w:id="71" w:name="_Toc16002899"/>
+      <w:bookmarkStart w:id="71" w:name="_Toc457510580"/>
+      <w:bookmarkStart w:id="72" w:name="_Toc16002899"/>
       <w:r>
         <w:t>Fragment: Insert Ten Specified Attribute table brief</w:t>
       </w:r>
       <w:r>
         <w:t xml:space="preserve"> &lt;drop/&gt;</w:t>
       </w:r>
-      <w:bookmarkEnd w:id="70"/>
       <w:bookmarkEnd w:id="71"/>
+      <w:bookmarkEnd w:id="72"/>
     </w:p>
     <w:p>
       <w:pPr>
@@ -23661,7 +23677,7 @@
         <w:spacing w:before="240" w:after="180" w:line="240" w:lineRule="auto"/>
         <w:textAlignment w:val="baseline"/>
       </w:pPr>
-      <w:bookmarkStart w:id="72" w:name="_Toc16002900"/>
+      <w:bookmarkStart w:id="73" w:name="_Toc16002900"/>
       <w:r>
         <w:lastRenderedPageBreak/>
         <w:t xml:space="preserve">Fragment: Insert </w:t>
@@ -23674,7 +23690,7 @@
       <w:r>
         <w:t xml:space="preserve"> &lt;drop/&gt;</w:t>
       </w:r>
-      <w:bookmarkEnd w:id="72"/>
+      <w:bookmarkEnd w:id="73"/>
     </w:p>
     <w:p>
       <w:pPr>
@@ -24692,14 +24708,14 @@
         <w:spacing w:before="240" w:after="180" w:line="240" w:lineRule="auto"/>
         <w:textAlignment w:val="baseline"/>
       </w:pPr>
-      <w:bookmarkStart w:id="73" w:name="_Toc16002901"/>
+      <w:bookmarkStart w:id="74" w:name="_Toc16002901"/>
       <w:r>
         <w:t>Fragment: Start Data Type attribute table brief</w:t>
       </w:r>
       <w:r>
         <w:t xml:space="preserve"> &lt;drop/&gt;</w:t>
       </w:r>
-      <w:bookmarkEnd w:id="73"/>
+      <w:bookmarkEnd w:id="74"/>
     </w:p>
     <w:p>
       <w:pPr>
@@ -24963,14 +24979,14 @@
         <w:spacing w:before="240" w:after="180" w:line="240" w:lineRule="auto"/>
         <w:textAlignment w:val="baseline"/>
       </w:pPr>
-      <w:bookmarkStart w:id="74" w:name="_Toc16002902"/>
+      <w:bookmarkStart w:id="75" w:name="_Toc16002902"/>
       <w:r>
         <w:t>Fragment: Insert Data Type Attribute table brief</w:t>
       </w:r>
       <w:r>
         <w:t xml:space="preserve"> &lt;drop/&gt;</w:t>
       </w:r>
-      <w:bookmarkEnd w:id="74"/>
+      <w:bookmarkEnd w:id="75"/>
     </w:p>
     <w:p>
       <w:pPr>
@@ -25478,7 +25494,7 @@
         <w:spacing w:before="240" w:after="180" w:line="240" w:lineRule="auto"/>
         <w:textAlignment w:val="baseline"/>
       </w:pPr>
-      <w:bookmarkStart w:id="75" w:name="_Toc16002903"/>
+      <w:bookmarkStart w:id="76" w:name="_Toc16002903"/>
       <w:r>
         <w:t xml:space="preserve">Fragment: Insert </w:t>
       </w:r>
@@ -25490,7 +25506,7 @@
       <w:r>
         <w:t xml:space="preserve"> &lt;drop/&gt;</w:t>
       </w:r>
-      <w:bookmarkEnd w:id="75"/>
+      <w:bookmarkEnd w:id="76"/>
     </w:p>
     <w:p>
       <w:pPr>
@@ -26718,8 +26734,8 @@
       </w:pPr>
     </w:p>
     <w:sectPr>
-      <w:headerReference w:type="default" r:id="rId34"/>
-      <w:footerReference w:type="default" r:id="rId35"/>
+      <w:headerReference w:type="default" r:id="rId35"/>
+      <w:footerReference w:type="default" r:id="rId36"/>
       <w:pgSz w:w="12240" w:h="15840"/>
       <w:pgMar w:top="1440" w:right="1440" w:bottom="1440" w:left="1440" w:header="720" w:footer="720" w:gutter="0"/>
       <w:cols w:space="720"/>
@@ -26732,7 +26748,7 @@
 
 <file path=word/comments.xml><?xml version="1.0" encoding="utf-8"?>
 <w:comments xmlns:wpc="http://schemas.microsoft.com/office/word/2010/wordprocessingCanvas" xmlns:cx="http://schemas.microsoft.com/office/drawing/2014/chartex" xmlns:cx1="http://schemas.microsoft.com/office/drawing/2015/9/8/chartex" xmlns:cx2="http://schemas.microsoft.com/office/drawing/2015/10/21/chartex" xmlns:cx3="http://schemas.microsoft.com/office/drawing/2016/5/9/chartex" xmlns:cx4="http://schemas.microsoft.com/office/drawing/2016/5/10/chartex" xmlns:cx5="http://schemas.microsoft.com/office/drawing/2016/5/11/chartex" xmlns:cx6="http://schemas.microsoft.com/office/drawing/2016/5/12/chartex" xmlns:cx7="http://schemas.microsoft.com/office/drawing/2016/5/13/chartex" xmlns:cx8="http://schemas.microsoft.com/office/drawing/2016/5/14/chartex" xmlns:mc="http://schemas.openxmlformats.org/markup-compatibility/2006" xmlns:aink="http://schemas.microsoft.com/office/drawing/2016/ink" xmlns:am3d="http://schemas.microsoft.com/office/drawing/2017/model3d" xmlns:o="urn:schemas-microsoft-com:office:office" xmlns:oel="http://schemas.microsoft.com/office/2019/extlst" xmlns:r="http://schemas.openxmlformats.org/officeDocument/2006/relationships" xmlns:m="http://schemas.openxmlformats.org/officeDocument/2006/math" xmlns:v="urn:schemas-microsoft-com:vml" xmlns:wp14="http://schemas.microsoft.com/office/word/2010/wordprocessingDrawing" xmlns:wp="http://schemas.openxmlformats.org/drawingml/2006/wordprocessingDrawing" xmlns:w10="urn:schemas-microsoft-com:office:word" xmlns:w="http://schemas.openxmlformats.org/wordprocessingml/2006/main" xmlns:w14="http://schemas.microsoft.com/office/word/2010/wordml" xmlns:w15="http://schemas.microsoft.com/office/word/2012/wordml" xmlns:w16cex="http://schemas.microsoft.com/office/word/2018/wordml/cex" xmlns:w16cid="http://schemas.microsoft.com/office/word/2016/wordml/cid" xmlns:w16="http://schemas.microsoft.com/office/word/2018/wordml" xmlns:w16sdtdh="http://schemas.microsoft.com/office/word/2020/wordml/sdtdatahash" xmlns:w16se="http://schemas.microsoft.com/office/word/2015/wordml/symex" xmlns:wpg="http://schemas.microsoft.com/office/word/2010/wordprocessingGroup" xmlns:wpi="http://schemas.microsoft.com/office/word/2010/wordprocessingInk" xmlns:wne="http://schemas.microsoft.com/office/word/2006/wordml" xmlns:wps="http://schemas.microsoft.com/office/word/2010/wordprocessingShape" mc:Ignorable="w14 w15 w16se w16cid w16 w16cex w16sdtdh wp14">
-  <w:comment w:id="10" w:author="Author" w:initials="A">
+  <w:comment w:id="11" w:author="Author" w:initials="A">
     <w:p>
       <w:pPr>
         <w:pStyle w:val="CommentText"/>
@@ -26810,7 +26826,7 @@
       </w:pPr>
     </w:p>
   </w:comment>
-  <w:comment w:id="41" w:author="Author" w:initials="A">
+  <w:comment w:id="46" w:author="Author" w:initials="A">
     <w:p>
       <w:pPr>
         <w:pStyle w:val="CommentText"/>
@@ -26822,11 +26838,14 @@
         <w:annotationRef/>
       </w:r>
       <w:r>
-        <w:t>blocks not shown - grnularity</w:t>
+        <w:rPr>
+          <w:lang w:val="en-GB"/>
+        </w:rPr>
+        <w:t>Need to fill in lifecycle stereotypes.</w:t>
       </w:r>
     </w:p>
   </w:comment>
-  <w:comment w:id="47" w:author="Author" w:initials="A">
+  <w:comment w:id="48" w:author="Author" w:initials="A">
     <w:p>
       <w:pPr>
         <w:pStyle w:val="CommentText"/>
@@ -26846,7 +26865,7 @@
       </w:r>
     </w:p>
   </w:comment>
-  <w:comment w:id="51" w:author="Author" w:initials="A">
+  <w:comment w:id="52" w:author="Author" w:initials="A">
     <w:p>
       <w:pPr>
         <w:pStyle w:val="CommentText"/>
@@ -26871,7 +26890,7 @@
 <file path=word/commentsExtended.xml><?xml version="1.0" encoding="utf-8"?>
 <w15:commentsEx xmlns:wpc="http://schemas.microsoft.com/office/word/2010/wordprocessingCanvas" xmlns:cx="http://schemas.microsoft.com/office/drawing/2014/chartex" xmlns:cx1="http://schemas.microsoft.com/office/drawing/2015/9/8/chartex" xmlns:cx2="http://schemas.microsoft.com/office/drawing/2015/10/21/chartex" xmlns:cx3="http://schemas.microsoft.com/office/drawing/2016/5/9/chartex" xmlns:cx4="http://schemas.microsoft.com/office/drawing/2016/5/10/chartex" xmlns:cx5="http://schemas.microsoft.com/office/drawing/2016/5/11/chartex" xmlns:cx6="http://schemas.microsoft.com/office/drawing/2016/5/12/chartex" xmlns:cx7="http://schemas.microsoft.com/office/drawing/2016/5/13/chartex" xmlns:cx8="http://schemas.microsoft.com/office/drawing/2016/5/14/chartex" xmlns:mc="http://schemas.openxmlformats.org/markup-compatibility/2006" xmlns:aink="http://schemas.microsoft.com/office/drawing/2016/ink" xmlns:am3d="http://schemas.microsoft.com/office/drawing/2017/model3d" xmlns:o="urn:schemas-microsoft-com:office:office" xmlns:oel="http://schemas.microsoft.com/office/2019/extlst" xmlns:r="http://schemas.openxmlformats.org/officeDocument/2006/relationships" xmlns:m="http://schemas.openxmlformats.org/officeDocument/2006/math" xmlns:v="urn:schemas-microsoft-com:vml" xmlns:wp14="http://schemas.microsoft.com/office/word/2010/wordprocessingDrawing" xmlns:wp="http://schemas.openxmlformats.org/drawingml/2006/wordprocessingDrawing" xmlns:w10="urn:schemas-microsoft-com:office:word" xmlns:w="http://schemas.openxmlformats.org/wordprocessingml/2006/main" xmlns:w14="http://schemas.microsoft.com/office/word/2010/wordml" xmlns:w15="http://schemas.microsoft.com/office/word/2012/wordml" xmlns:w16cex="http://schemas.microsoft.com/office/word/2018/wordml/cex" xmlns:w16cid="http://schemas.microsoft.com/office/word/2016/wordml/cid" xmlns:w16="http://schemas.microsoft.com/office/word/2018/wordml" xmlns:w16sdtdh="http://schemas.microsoft.com/office/word/2020/wordml/sdtdatahash" xmlns:w16se="http://schemas.microsoft.com/office/word/2015/wordml/symex" xmlns:wpg="http://schemas.microsoft.com/office/word/2010/wordprocessingGroup" xmlns:wpi="http://schemas.microsoft.com/office/word/2010/wordprocessingInk" xmlns:wne="http://schemas.microsoft.com/office/word/2006/wordml" xmlns:wps="http://schemas.microsoft.com/office/word/2010/wordprocessingShape" mc:Ignorable="w14 w15 w16se w16cid w16 w16cex w16sdtdh wp14">
   <w15:commentEx w15:paraId="726905E1" w15:done="0"/>
-  <w15:commentEx w15:paraId="7C827B13" w15:done="0"/>
+  <w15:commentEx w15:paraId="20A7F61D" w15:done="0"/>
   <w15:commentEx w15:paraId="7231CBC6" w15:done="0"/>
   <w15:commentEx w15:paraId="42A88799" w15:done="0"/>
 </w15:commentsEx>
@@ -26880,7 +26899,7 @@
 <file path=word/commentsIds.xml><?xml version="1.0" encoding="utf-8"?>
 <w16cid:commentsIds xmlns:wpc="http://schemas.microsoft.com/office/word/2010/wordprocessingCanvas" xmlns:cx="http://schemas.microsoft.com/office/drawing/2014/chartex" xmlns:cx1="http://schemas.microsoft.com/office/drawing/2015/9/8/chartex" xmlns:cx2="http://schemas.microsoft.com/office/drawing/2015/10/21/chartex" xmlns:cx3="http://schemas.microsoft.com/office/drawing/2016/5/9/chartex" xmlns:cx4="http://schemas.microsoft.com/office/drawing/2016/5/10/chartex" xmlns:cx5="http://schemas.microsoft.com/office/drawing/2016/5/11/chartex" xmlns:cx6="http://schemas.microsoft.com/office/drawing/2016/5/12/chartex" xmlns:cx7="http://schemas.microsoft.com/office/drawing/2016/5/13/chartex" xmlns:cx8="http://schemas.microsoft.com/office/drawing/2016/5/14/chartex" xmlns:mc="http://schemas.openxmlformats.org/markup-compatibility/2006" xmlns:aink="http://schemas.microsoft.com/office/drawing/2016/ink" xmlns:am3d="http://schemas.microsoft.com/office/drawing/2017/model3d" xmlns:o="urn:schemas-microsoft-com:office:office" xmlns:oel="http://schemas.microsoft.com/office/2019/extlst" xmlns:r="http://schemas.openxmlformats.org/officeDocument/2006/relationships" xmlns:m="http://schemas.openxmlformats.org/officeDocument/2006/math" xmlns:v="urn:schemas-microsoft-com:vml" xmlns:wp14="http://schemas.microsoft.com/office/word/2010/wordprocessingDrawing" xmlns:wp="http://schemas.openxmlformats.org/drawingml/2006/wordprocessingDrawing" xmlns:w10="urn:schemas-microsoft-com:office:word" xmlns:w="http://schemas.openxmlformats.org/wordprocessingml/2006/main" xmlns:w14="http://schemas.microsoft.com/office/word/2010/wordml" xmlns:w15="http://schemas.microsoft.com/office/word/2012/wordml" xmlns:w16cex="http://schemas.microsoft.com/office/word/2018/wordml/cex" xmlns:w16cid="http://schemas.microsoft.com/office/word/2016/wordml/cid" xmlns:w16="http://schemas.microsoft.com/office/word/2018/wordml" xmlns:w16sdtdh="http://schemas.microsoft.com/office/word/2020/wordml/sdtdatahash" xmlns:w16se="http://schemas.microsoft.com/office/word/2015/wordml/symex" xmlns:wpg="http://schemas.microsoft.com/office/word/2010/wordprocessingGroup" xmlns:wpi="http://schemas.microsoft.com/office/word/2010/wordprocessingInk" xmlns:wne="http://schemas.microsoft.com/office/word/2006/wordml" xmlns:wps="http://schemas.microsoft.com/office/word/2010/wordprocessingShape" mc:Ignorable="w14 w15 w16se w16cid w16 w16cex w16sdtdh wp14">
   <w16cid:commentId w16cid:paraId="726905E1" w16cid:durableId="1DFD3E82"/>
-  <w16cid:commentId w16cid:paraId="7C827B13" w16cid:durableId="21233DC8"/>
+  <w16cid:commentId w16cid:paraId="20A7F61D" w16cid:durableId="4C38E786"/>
   <w16cid:commentId w16cid:paraId="7231CBC6" w16cid:durableId="03B0A8F2"/>
   <w16cid:commentId w16cid:paraId="42A88799" w16cid:durableId="2074970A"/>
 </w16cid:commentsIds>

</xml_diff>

<commit_message>
Final pass through TR-512.15
</commit_message>
<xml_diff>
--- a/OnfModel/CoreGendoc/ModelDescriptions/TR-512.15_OnfCoreIm-Compute-gd.docx
+++ b/OnfModel/CoreGendoc/ModelDescriptions/TR-512.15_OnfCoreIm-Compute-gd.docx
@@ -681,61 +681,59 @@
       <w:pPr>
         <w:jc w:val="center"/>
       </w:pPr>
-      <w:ins w:id="1" w:author="Author">
-        <w:r>
-          <w:rPr>
-            <w:noProof/>
-          </w:rPr>
-          <w:drawing>
-            <wp:inline distT="0" distB="0" distL="0" distR="0" wp14:anchorId="3B29875C" wp14:editId="433ABA1A">
-              <wp:extent cx="1809750" cy="1247775"/>
-              <wp:effectExtent l="0" t="0" r="0" b="9525"/>
-              <wp:docPr id="21" name="Picture 21" descr="cid:image003.png@01D47AB3.2CCAF460"/>
-              <wp:cNvGraphicFramePr>
-                <a:graphicFrameLocks xmlns:a="http://schemas.openxmlformats.org/drawingml/2006/main" noChangeAspect="1"/>
-              </wp:cNvGraphicFramePr>
-              <a:graphic xmlns:a="http://schemas.openxmlformats.org/drawingml/2006/main">
-                <a:graphicData uri="http://schemas.openxmlformats.org/drawingml/2006/picture">
-                  <pic:pic xmlns:pic="http://schemas.openxmlformats.org/drawingml/2006/picture">
-                    <pic:nvPicPr>
-                      <pic:cNvPr id="0" name="Picture 7" descr="cid:image003.png@01D47AB3.2CCAF460"/>
-                      <pic:cNvPicPr>
-                        <a:picLocks noChangeAspect="1" noChangeArrowheads="1"/>
-                      </pic:cNvPicPr>
-                    </pic:nvPicPr>
-                    <pic:blipFill>
-                      <a:blip r:embed="rId8" r:link="rId9">
-                        <a:extLst>
-                          <a:ext uri="{28A0092B-C50C-407E-A947-70E740481C1C}">
-                            <a14:useLocalDpi xmlns:a14="http://schemas.microsoft.com/office/drawing/2010/main" val="0"/>
-                          </a:ext>
-                        </a:extLst>
-                      </a:blip>
-                      <a:srcRect/>
-                      <a:stretch>
-                        <a:fillRect/>
-                      </a:stretch>
-                    </pic:blipFill>
-                    <pic:spPr bwMode="auto">
-                      <a:xfrm>
-                        <a:off x="0" y="0"/>
-                        <a:ext cx="1809750" cy="1247775"/>
-                      </a:xfrm>
-                      <a:prstGeom prst="rect">
-                        <a:avLst/>
-                      </a:prstGeom>
+      <w:r>
+        <w:rPr>
+          <w:noProof/>
+        </w:rPr>
+        <w:drawing>
+          <wp:inline distT="0" distB="0" distL="0" distR="0" wp14:anchorId="3B29875C" wp14:editId="433ABA1A">
+            <wp:extent cx="1809750" cy="1247775"/>
+            <wp:effectExtent l="0" t="0" r="0" b="9525"/>
+            <wp:docPr id="21" name="Picture 21" descr="cid:image003.png@01D47AB3.2CCAF460"/>
+            <wp:cNvGraphicFramePr>
+              <a:graphicFrameLocks xmlns:a="http://schemas.openxmlformats.org/drawingml/2006/main" noChangeAspect="1"/>
+            </wp:cNvGraphicFramePr>
+            <a:graphic xmlns:a="http://schemas.openxmlformats.org/drawingml/2006/main">
+              <a:graphicData uri="http://schemas.openxmlformats.org/drawingml/2006/picture">
+                <pic:pic xmlns:pic="http://schemas.openxmlformats.org/drawingml/2006/picture">
+                  <pic:nvPicPr>
+                    <pic:cNvPr id="0" name="Picture 7" descr="cid:image003.png@01D47AB3.2CCAF460"/>
+                    <pic:cNvPicPr>
+                      <a:picLocks noChangeAspect="1" noChangeArrowheads="1"/>
+                    </pic:cNvPicPr>
+                  </pic:nvPicPr>
+                  <pic:blipFill>
+                    <a:blip r:embed="rId8" r:link="rId9">
+                      <a:extLst>
+                        <a:ext uri="{28A0092B-C50C-407E-A947-70E740481C1C}">
+                          <a14:useLocalDpi xmlns:a14="http://schemas.microsoft.com/office/drawing/2010/main" val="0"/>
+                        </a:ext>
+                      </a:extLst>
+                    </a:blip>
+                    <a:srcRect/>
+                    <a:stretch>
+                      <a:fillRect/>
+                    </a:stretch>
+                  </pic:blipFill>
+                  <pic:spPr bwMode="auto">
+                    <a:xfrm>
+                      <a:off x="0" y="0"/>
+                      <a:ext cx="1809750" cy="1247775"/>
+                    </a:xfrm>
+                    <a:prstGeom prst="rect">
+                      <a:avLst/>
+                    </a:prstGeom>
+                    <a:noFill/>
+                    <a:ln>
                       <a:noFill/>
-                      <a:ln>
-                        <a:noFill/>
-                      </a:ln>
-                    </pic:spPr>
-                  </pic:pic>
-                </a:graphicData>
-              </a:graphic>
-            </wp:inline>
-          </w:drawing>
-        </w:r>
-      </w:ins>
+                    </a:ln>
+                  </pic:spPr>
+                </pic:pic>
+              </a:graphicData>
+            </a:graphic>
+          </wp:inline>
+        </w:drawing>
+      </w:r>
     </w:p>
     <w:p/>
     <w:p/>
@@ -1079,7 +1077,7 @@
                     </a:ln>
                     <a:extLst>
                       <a:ext uri="{FAA26D3D-D897-4be2-8F04-BA451C77F1D7}">
-                        <ma14:placeholderFlag xmlns:ve="http://schemas.openxmlformats.org/markup-compatibility/2006" xmlns:ma14="http://schemas.microsoft.com/office/mac/drawingml/2011/main" xmlns:w="http://schemas.openxmlformats.org/wordprocessingml/2006/main" xmlns:w10="urn:schemas-microsoft-com:office:word" xmlns:v="urn:schemas-microsoft-com:vml" xmlns:o="urn:schemas-microsoft-com:office:office" xmlns:mv="urn:schemas-microsoft-com:mac:vml" xmlns:mo="http://schemas.microsoft.com/office/mac/office/2008/main" xmlns="" xmlns:arto="http://schemas.microsoft.com/office/word/2006/arto"/>
+                        <ma14:placeholderFlag xmlns:arto="http://schemas.microsoft.com/office/word/2006/arto" xmlns="" xmlns:mo="http://schemas.microsoft.com/office/mac/office/2008/main" xmlns:mv="urn:schemas-microsoft-com:mac:vml" xmlns:o="urn:schemas-microsoft-com:office:office" xmlns:v="urn:schemas-microsoft-com:vml" xmlns:w10="urn:schemas-microsoft-com:office:word" xmlns:w="http://schemas.openxmlformats.org/wordprocessingml/2006/main" xmlns:ma14="http://schemas.microsoft.com/office/mac/drawingml/2011/main" xmlns:ve="http://schemas.openxmlformats.org/markup-compatibility/2006"/>
                       </a:ext>
                     </a:extLst>
                   </pic:spPr>
@@ -1181,7 +1179,7 @@
           <w:szCs w:val="24"/>
         </w:rPr>
       </w:pPr>
-      <w:bookmarkStart w:id="2" w:name="_Toc16002872"/>
+      <w:bookmarkStart w:id="1" w:name="_Toc16002872"/>
       <w:r>
         <w:rPr>
           <w:rFonts w:asciiTheme="majorHAnsi" w:hAnsiTheme="majorHAnsi"/>
@@ -1190,57 +1188,57 @@
         </w:rPr>
         <w:t>Disclaimer</w:t>
       </w:r>
+      <w:bookmarkEnd w:id="1"/>
+    </w:p>
+    <w:p>
+      <w:pPr>
+        <w:rPr>
+          <w:spacing w:val="20"/>
+        </w:rPr>
+      </w:pPr>
+      <w:r>
+        <w:rPr>
+          <w:spacing w:val="20"/>
+        </w:rPr>
+        <w:t>THIS SPECIFICATION IS PROVIDED “</w:t>
+      </w:r>
+      <w:r>
+        <w:rPr>
+          <w:spacing w:val="20"/>
+        </w:rPr>
+        <w:t>AS IS” WITH NO WARRANTIES WHATSOEVER, INCLUDING ANY WARRANTY OF MERCHANTABILITY, NONINFRINGEMENT, FITNESS FOR ANY PARTICULAR PURPOSE, OR ANY WARRANTY OTHERWISE ARISING OUT OF ANY PROPOSAL, SPECIFICATION OR SAMPLE.</w:t>
+      </w:r>
+    </w:p>
+    <w:p>
+      <w:pPr>
+        <w:spacing w:after="0"/>
+      </w:pPr>
+      <w:r>
+        <w:t>Any marks and brands contained herein are the property of their respective owners.</w:t>
+      </w:r>
+    </w:p>
+    <w:p>
+      <w:pPr>
+        <w:spacing w:after="0"/>
+      </w:pPr>
+    </w:p>
+    <w:p>
+      <w:pPr>
+        <w:spacing w:after="0"/>
+        <w:outlineLvl w:val="0"/>
+      </w:pPr>
+      <w:bookmarkStart w:id="2" w:name="_Toc16002873"/>
+      <w:r>
+        <w:t>Open Networking Foundation</w:t>
+      </w:r>
       <w:bookmarkEnd w:id="2"/>
     </w:p>
     <w:p>
       <w:pPr>
-        <w:rPr>
-          <w:spacing w:val="20"/>
-        </w:rPr>
-      </w:pPr>
-      <w:r>
-        <w:rPr>
-          <w:spacing w:val="20"/>
-        </w:rPr>
-        <w:t>THIS SPECIFICATION IS PROVIDED “</w:t>
-      </w:r>
-      <w:r>
-        <w:rPr>
-          <w:spacing w:val="20"/>
-        </w:rPr>
-        <w:t>AS IS” WITH NO WARRANTIES WHATSOEVER, INCLUDING ANY WARRANTY OF MERCHANTABILITY, NONINFRINGEMENT, FITNESS FOR ANY PARTICULAR PURPOSE, OR ANY WARRANTY OTHERWISE ARISING OUT OF ANY PROPOSAL, SPECIFICATION OR SAMPLE.</w:t>
-      </w:r>
-    </w:p>
-    <w:p>
-      <w:pPr>
-        <w:spacing w:after="0"/>
-      </w:pPr>
-      <w:r>
-        <w:t>Any marks and brands contained herein are the property of their respective owners.</w:t>
-      </w:r>
-    </w:p>
-    <w:p>
-      <w:pPr>
-        <w:spacing w:after="0"/>
-      </w:pPr>
-    </w:p>
-    <w:p>
-      <w:pPr>
-        <w:spacing w:after="0"/>
-        <w:outlineLvl w:val="0"/>
-      </w:pPr>
-      <w:bookmarkStart w:id="3" w:name="_Toc16002873"/>
-      <w:r>
-        <w:t>Open Networking Foundation</w:t>
-      </w:r>
-      <w:bookmarkEnd w:id="3"/>
-    </w:p>
-    <w:p>
-      <w:pPr>
-        <w:spacing w:after="0"/>
-      </w:pPr>
-      <w:r>
-        <w:t>2275 E. Bayshore Road, Suite 103, Palo Alto, CA 94303</w:t>
+        <w:spacing w:after="0"/>
+      </w:pPr>
+      <w:r>
+        <w:t>1000 El Camino Real, Suite 100, Menlo Park, CA 94025</w:t>
       </w:r>
     </w:p>
     <w:p>
@@ -1289,7 +1287,55 @@
         <w:spacing w:after="0"/>
       </w:pPr>
       <w:r>
-        <w:t xml:space="preserve">Open Networking Foundation, the ONF symbol, and OpenFlow are registered trademarks of the Open Networking Foundation, in the United States and/or in other countries. All other brands, products, or service names are or may be trademarks or service marks of, and are used to identify, products or services of their respective owners.    </w:t>
+        <w:t>Open Networking Foundation, the ONF symbol, and OpenFlow are registered trademarks of the Open Networking Foundation, in the United States and/or in other countries. All other brands, products, or service names are or may be trademarks or service marks of, and are used to identify, products or services of their respective owners.</w:t>
+      </w:r>
+    </w:p>
+    <w:p>
+      <w:pPr>
+        <w:spacing w:after="0"/>
+      </w:pPr>
+    </w:p>
+    <w:p>
+      <w:pPr>
+        <w:outlineLvl w:val="0"/>
+        <w:rPr>
+          <w:rFonts w:asciiTheme="majorHAnsi" w:hAnsiTheme="majorHAnsi"/>
+          <w:b/>
+          <w:szCs w:val="24"/>
+        </w:rPr>
+      </w:pPr>
+      <w:r>
+        <w:rPr>
+          <w:rFonts w:asciiTheme="majorHAnsi" w:hAnsiTheme="majorHAnsi"/>
+          <w:b/>
+          <w:szCs w:val="24"/>
+        </w:rPr>
+        <w:t>Important note</w:t>
+      </w:r>
+    </w:p>
+    <w:p>
+      <w:pPr>
+        <w:spacing w:after="0"/>
+      </w:pPr>
+      <w:r>
+        <w:rPr>
+          <w:color w:val="000000"/>
+        </w:rPr>
+        <w:t xml:space="preserve">This Technical Recommendations has been approved by the </w:t>
+      </w:r>
+      <w:proofErr w:type="gramStart"/>
+      <w:r>
+        <w:rPr>
+          <w:color w:val="000000"/>
+        </w:rPr>
+        <w:t>Project TST, but</w:t>
+      </w:r>
+      <w:proofErr w:type="gramEnd"/>
+      <w:r>
+        <w:rPr>
+          <w:color w:val="000000"/>
+        </w:rPr>
+        <w:t xml:space="preserve"> has not been approved by the ONF board.  This Technical Recommendation is an update to a previously released TR specification, but it has been approved under the ONF publishing guidelines for 'Informational' publications that allow Project technical steering teams (TSTs) to authorize publication of Informational documents.  The designation of '-info' at the end of the document ID also reflects that the project team (not the ONF board) approved this TR.</w:t>
       </w:r>
     </w:p>
     <w:p>
@@ -3398,11 +3444,11 @@
         <w:keepNext/>
         <w:outlineLvl w:val="0"/>
       </w:pPr>
-      <w:bookmarkStart w:id="4" w:name="_Toc16002874"/>
+      <w:bookmarkStart w:id="3" w:name="_Toc16002874"/>
       <w:r>
         <w:t>Document History</w:t>
       </w:r>
-      <w:bookmarkEnd w:id="4"/>
+      <w:bookmarkEnd w:id="3"/>
     </w:p>
     <w:tbl>
       <w:tblPr>
@@ -3589,11 +3635,11 @@
           <w:szCs w:val="32"/>
         </w:rPr>
       </w:pPr>
-      <w:bookmarkStart w:id="5" w:name="_Ref415288333"/>
-      <w:bookmarkStart w:id="6" w:name="_Ref415288340"/>
-      <w:bookmarkStart w:id="7" w:name="_Ref415288345"/>
-      <w:bookmarkStart w:id="8" w:name="_Ref415288350"/>
-      <w:bookmarkStart w:id="9" w:name="_Toc457510552"/>
+      <w:bookmarkStart w:id="4" w:name="_Ref415288333"/>
+      <w:bookmarkStart w:id="5" w:name="_Ref415288340"/>
+      <w:bookmarkStart w:id="6" w:name="_Ref415288345"/>
+      <w:bookmarkStart w:id="7" w:name="_Ref415288350"/>
+      <w:bookmarkStart w:id="8" w:name="_Toc457510552"/>
       <w:r>
         <w:br w:type="page"/>
       </w:r>
@@ -3602,13 +3648,13 @@
       <w:pPr>
         <w:pStyle w:val="Heading1"/>
       </w:pPr>
-      <w:bookmarkStart w:id="10" w:name="_Toc16002875"/>
-      <w:commentRangeStart w:id="11"/>
+      <w:bookmarkStart w:id="9" w:name="_Toc16002875"/>
+      <w:commentRangeStart w:id="10"/>
       <w:r>
         <w:lastRenderedPageBreak/>
         <w:t>Introductio</w:t>
       </w:r>
-      <w:commentRangeEnd w:id="11"/>
+      <w:commentRangeEnd w:id="10"/>
       <w:r>
         <w:rPr>
           <w:rStyle w:val="CommentReference"/>
@@ -3616,17 +3662,17 @@
           <w:b w:val="0"/>
           <w:bCs w:val="0"/>
         </w:rPr>
-        <w:commentReference w:id="11"/>
+        <w:commentReference w:id="10"/>
       </w:r>
       <w:r>
         <w:t>n</w:t>
       </w:r>
+      <w:bookmarkEnd w:id="4"/>
       <w:bookmarkEnd w:id="5"/>
       <w:bookmarkEnd w:id="6"/>
       <w:bookmarkEnd w:id="7"/>
       <w:bookmarkEnd w:id="8"/>
       <w:bookmarkEnd w:id="9"/>
-      <w:bookmarkEnd w:id="10"/>
     </w:p>
     <w:p>
       <w:r>
@@ -3657,15 +3703,15 @@
       <w:pPr>
         <w:pStyle w:val="Heading2"/>
       </w:pPr>
-      <w:bookmarkStart w:id="12" w:name="_Ref415286922"/>
-      <w:bookmarkStart w:id="13" w:name="_Toc457510553"/>
-      <w:bookmarkStart w:id="14" w:name="_Toc16002876"/>
+      <w:bookmarkStart w:id="11" w:name="_Ref415286922"/>
+      <w:bookmarkStart w:id="12" w:name="_Toc457510553"/>
+      <w:bookmarkStart w:id="13" w:name="_Toc16002876"/>
       <w:r>
         <w:t>References</w:t>
       </w:r>
+      <w:bookmarkEnd w:id="11"/>
       <w:bookmarkEnd w:id="12"/>
       <w:bookmarkEnd w:id="13"/>
-      <w:bookmarkEnd w:id="14"/>
     </w:p>
     <w:p>
       <w:pPr>
@@ -3698,17 +3744,18 @@
       <w:pPr>
         <w:pStyle w:val="Heading2"/>
       </w:pPr>
-      <w:bookmarkStart w:id="15" w:name="_Toc410597933"/>
-      <w:bookmarkStart w:id="16" w:name="_Toc410597934"/>
-      <w:bookmarkStart w:id="17" w:name="_Toc410597935"/>
-      <w:bookmarkStart w:id="18" w:name="_Toc410597936"/>
-      <w:bookmarkStart w:id="19" w:name="_Toc410597937"/>
-      <w:bookmarkStart w:id="20" w:name="_Toc410597941"/>
-      <w:bookmarkStart w:id="21" w:name="_Toc410597942"/>
-      <w:bookmarkStart w:id="22" w:name="_Toc410597943"/>
-      <w:bookmarkStart w:id="23" w:name="_Toc410597944"/>
-      <w:bookmarkStart w:id="24" w:name="_Toc457510554"/>
-      <w:bookmarkStart w:id="25" w:name="_Toc16002877"/>
+      <w:bookmarkStart w:id="14" w:name="_Toc410597933"/>
+      <w:bookmarkStart w:id="15" w:name="_Toc410597934"/>
+      <w:bookmarkStart w:id="16" w:name="_Toc410597935"/>
+      <w:bookmarkStart w:id="17" w:name="_Toc410597936"/>
+      <w:bookmarkStart w:id="18" w:name="_Toc410597937"/>
+      <w:bookmarkStart w:id="19" w:name="_Toc410597941"/>
+      <w:bookmarkStart w:id="20" w:name="_Toc410597942"/>
+      <w:bookmarkStart w:id="21" w:name="_Toc410597943"/>
+      <w:bookmarkStart w:id="22" w:name="_Toc410597944"/>
+      <w:bookmarkStart w:id="23" w:name="_Toc457510554"/>
+      <w:bookmarkStart w:id="24" w:name="_Toc16002877"/>
+      <w:bookmarkEnd w:id="14"/>
       <w:bookmarkEnd w:id="15"/>
       <w:bookmarkEnd w:id="16"/>
       <w:bookmarkEnd w:id="17"/>
@@ -3717,12 +3764,11 @@
       <w:bookmarkEnd w:id="20"/>
       <w:bookmarkEnd w:id="21"/>
       <w:bookmarkEnd w:id="22"/>
+      <w:r>
+        <w:t>Definitions</w:t>
+      </w:r>
       <w:bookmarkEnd w:id="23"/>
-      <w:r>
-        <w:t>Definitions</w:t>
-      </w:r>
       <w:bookmarkEnd w:id="24"/>
-      <w:bookmarkEnd w:id="25"/>
     </w:p>
     <w:p>
       <w:r>
@@ -3744,19 +3790,19 @@
       <w:pPr>
         <w:pStyle w:val="Heading2"/>
       </w:pPr>
-      <w:bookmarkStart w:id="26" w:name="_Ref457477168"/>
-      <w:bookmarkStart w:id="27" w:name="_Ref457477173"/>
-      <w:bookmarkStart w:id="28" w:name="_Ref457477183"/>
-      <w:bookmarkStart w:id="29" w:name="_Toc457510555"/>
-      <w:bookmarkStart w:id="30" w:name="_Toc16002878"/>
+      <w:bookmarkStart w:id="25" w:name="_Ref457477168"/>
+      <w:bookmarkStart w:id="26" w:name="_Ref457477173"/>
+      <w:bookmarkStart w:id="27" w:name="_Ref457477183"/>
+      <w:bookmarkStart w:id="28" w:name="_Toc457510555"/>
+      <w:bookmarkStart w:id="29" w:name="_Toc16002878"/>
       <w:r>
         <w:t>Conventions</w:t>
       </w:r>
+      <w:bookmarkEnd w:id="25"/>
       <w:bookmarkEnd w:id="26"/>
       <w:bookmarkEnd w:id="27"/>
       <w:bookmarkEnd w:id="28"/>
       <w:bookmarkEnd w:id="29"/>
-      <w:bookmarkEnd w:id="30"/>
     </w:p>
     <w:p>
       <w:r>
@@ -3820,34 +3866,34 @@
       <w:pPr>
         <w:pStyle w:val="Heading2"/>
       </w:pPr>
-      <w:bookmarkStart w:id="31" w:name="_Toc16002879"/>
+      <w:bookmarkStart w:id="30" w:name="_Toc16002879"/>
       <w:r>
         <w:t>Viewing UML diagrams</w:t>
       </w:r>
+      <w:bookmarkEnd w:id="30"/>
+    </w:p>
+    <w:p>
+      <w:r>
+        <w:t>Some of the UML diagrams are very dense. To view them either zoom (som</w:t>
+      </w:r>
+      <w:r>
+        <w:t>etimes to 400%) or</w:t>
+      </w:r>
+      <w:r>
+        <w:t xml:space="preserve"> open the associated image file (and zoom appropriately) or open the corresponding UML diagram via Papyrus (for each figure with a UML diagram the UML model diagram name is provided under the figure or within the figure).</w:t>
+      </w:r>
+    </w:p>
+    <w:p>
+      <w:pPr>
+        <w:pStyle w:val="Heading2"/>
+      </w:pPr>
+      <w:bookmarkStart w:id="31" w:name="_Toc456952634"/>
+      <w:bookmarkStart w:id="32" w:name="_Toc16002880"/>
+      <w:r>
+        <w:t>Understanding the figures</w:t>
+      </w:r>
       <w:bookmarkEnd w:id="31"/>
-    </w:p>
-    <w:p>
-      <w:r>
-        <w:t>Some of the UML diagrams are very dense. To view them either zoom (som</w:t>
-      </w:r>
-      <w:r>
-        <w:t>etimes to 400%) or</w:t>
-      </w:r>
-      <w:r>
-        <w:t xml:space="preserve"> open the associated image file (and zoom appropriately) or open the corresponding UML diagram via Papyrus (for each figure with a UML diagram the UML model diagram name is provided under the figure or within the figure).</w:t>
-      </w:r>
-    </w:p>
-    <w:p>
-      <w:pPr>
-        <w:pStyle w:val="Heading2"/>
-      </w:pPr>
-      <w:bookmarkStart w:id="32" w:name="_Toc456952634"/>
-      <w:bookmarkStart w:id="33" w:name="_Toc16002880"/>
-      <w:r>
-        <w:t>Understanding the figures</w:t>
-      </w:r>
       <w:bookmarkEnd w:id="32"/>
-      <w:bookmarkEnd w:id="33"/>
     </w:p>
     <w:p>
       <w:r>
@@ -3941,13 +3987,13 @@
       <w:pPr>
         <w:pStyle w:val="Heading1"/>
       </w:pPr>
-      <w:bookmarkStart w:id="34" w:name="_Toc16250470"/>
-      <w:bookmarkStart w:id="35" w:name="_Toc16002881"/>
+      <w:bookmarkStart w:id="33" w:name="_Toc16250470"/>
+      <w:bookmarkStart w:id="34" w:name="_Toc16002881"/>
       <w:r>
         <w:lastRenderedPageBreak/>
         <w:t xml:space="preserve">Introduction to </w:t>
       </w:r>
-      <w:bookmarkEnd w:id="34"/>
+      <w:bookmarkEnd w:id="33"/>
       <w:r>
         <w:t>Compute</w:t>
       </w:r>
@@ -4016,7 +4062,31 @@
         <w:t xml:space="preserve">. It includes </w:t>
       </w:r>
       <w:r>
-        <w:t>standalone hosts with local storage, raid, SCSI as well as network</w:t>
+        <w:t>standalone hosts with local storage,</w:t>
+      </w:r>
+      <w:r>
+        <w:t xml:space="preserve"> Redundant Array of Inexpensive Discs</w:t>
+      </w:r>
+      <w:r>
+        <w:t xml:space="preserve"> </w:t>
+      </w:r>
+      <w:r>
+        <w:t>(RAID)</w:t>
+      </w:r>
+      <w:r>
+        <w:t xml:space="preserve">, </w:t>
+      </w:r>
+      <w:r>
+        <w:t>Small Computer System Interface (</w:t>
+      </w:r>
+      <w:r>
+        <w:t>SCSI</w:t>
+      </w:r>
+      <w:r>
+        <w:t>)</w:t>
+      </w:r>
+      <w:r>
+        <w:t xml:space="preserve"> as well as network</w:t>
       </w:r>
       <w:r>
         <w:t>-</w:t>
@@ -4036,7 +4106,19 @@
         <w:t xml:space="preserve">physical </w:t>
       </w:r>
       <w:r>
-        <w:t xml:space="preserve">devices such as CPU and memory chips. All physical device considerations are </w:t>
+        <w:t>devices such as</w:t>
+      </w:r>
+      <w:r>
+        <w:t xml:space="preserve"> Central Processing Unit (</w:t>
+      </w:r>
+      <w:r>
+        <w:t>CPU</w:t>
+      </w:r>
+      <w:r>
+        <w:t>) chips</w:t>
+      </w:r>
+      <w:r>
+        <w:t xml:space="preserve"> and memory chips. All physical device considerations are </w:t>
       </w:r>
       <w:r>
         <w:t>covered by the existing Equipment model</w:t>
@@ -4079,11 +4161,11 @@
       <w:pPr>
         <w:pStyle w:val="Heading2"/>
       </w:pPr>
-      <w:bookmarkStart w:id="36" w:name="_Toc16250473"/>
+      <w:bookmarkStart w:id="35" w:name="_Toc16250473"/>
       <w:r>
         <w:t>Background</w:t>
       </w:r>
-      <w:bookmarkEnd w:id="36"/>
+      <w:bookmarkEnd w:id="35"/>
     </w:p>
     <w:p>
       <w:r>
@@ -4196,14 +4278,28 @@
       <w:r>
         <w:t xml:space="preserve">housed in </w:t>
       </w:r>
+      <w:proofErr w:type="gramStart"/>
       <w:r>
         <w:t>a</w:t>
       </w:r>
       <w:r>
         <w:t>n</w:t>
       </w:r>
-      <w:r>
-        <w:t xml:space="preserve"> FRU or</w:t>
+      <w:proofErr w:type="gramEnd"/>
+      <w:r>
+        <w:t xml:space="preserve"> </w:t>
+      </w:r>
+      <w:r>
+        <w:t>Field Replaceable Unit (</w:t>
+      </w:r>
+      <w:r>
+        <w:t>FRU</w:t>
+      </w:r>
+      <w:r>
+        <w:t>)</w:t>
+      </w:r>
+      <w:r>
+        <w:t xml:space="preserve"> or</w:t>
       </w:r>
       <w:r>
         <w:t xml:space="preserve"> a</w:t>
@@ -4245,15 +4341,33 @@
       <w:pPr>
         <w:pStyle w:val="Heading3"/>
       </w:pPr>
-      <w:bookmarkStart w:id="37" w:name="_Toc16250474"/>
+      <w:bookmarkStart w:id="36" w:name="_Toc16250474"/>
       <w:r>
         <w:t>Memory</w:t>
       </w:r>
-      <w:bookmarkEnd w:id="37"/>
-    </w:p>
-    <w:p>
-      <w:r>
-        <w:t>Memory chip(s) / SIMM DIMM modules may be</w:t>
+      <w:bookmarkEnd w:id="36"/>
+    </w:p>
+    <w:p>
+      <w:r>
+        <w:t>Memory chip(s)</w:t>
+      </w:r>
+      <w:r>
+        <w:t>, Single In-line Memory Module (</w:t>
+      </w:r>
+      <w:r>
+        <w:t>SIMM</w:t>
+      </w:r>
+      <w:r>
+        <w:t>) and Dual In-line Memory Modules (</w:t>
+      </w:r>
+      <w:r>
+        <w:t>DIMM</w:t>
+      </w:r>
+      <w:r>
+        <w:t>)</w:t>
+      </w:r>
+      <w:r>
+        <w:t xml:space="preserve"> may be</w:t>
       </w:r>
       <w:r>
         <w:t xml:space="preserve"> a</w:t>
@@ -4330,11 +4444,11 @@
       <w:pPr>
         <w:pStyle w:val="Heading4"/>
       </w:pPr>
-      <w:bookmarkStart w:id="38" w:name="_Toc16002883"/>
+      <w:bookmarkStart w:id="37" w:name="_Toc16002883"/>
       <w:r>
         <w:t>Challenges</w:t>
       </w:r>
-      <w:bookmarkEnd w:id="38"/>
+      <w:bookmarkEnd w:id="37"/>
     </w:p>
     <w:p>
       <w:r>
@@ -4365,6 +4479,7 @@
         </w:rPr>
       </w:pPr>
       <w:r>
+        <w:lastRenderedPageBreak/>
         <w:t xml:space="preserve">the lack of </w:t>
       </w:r>
       <w:r>
@@ -4381,7 +4496,6 @@
         </w:rPr>
       </w:pPr>
       <w:r>
-        <w:lastRenderedPageBreak/>
         <w:t>For example, the definition of a LUN is problematic</w:t>
       </w:r>
       <w:r>
@@ -4499,11 +4613,11 @@
       <w:pPr>
         <w:pStyle w:val="Heading4"/>
       </w:pPr>
-      <w:bookmarkStart w:id="39" w:name="_Toc16002884"/>
+      <w:bookmarkStart w:id="38" w:name="_Toc16002884"/>
       <w:r>
         <w:t>Storage Options</w:t>
       </w:r>
-      <w:bookmarkEnd w:id="39"/>
+      <w:bookmarkEnd w:id="38"/>
     </w:p>
     <w:p>
       <w:r>
@@ -4581,7 +4695,7 @@
       <w:pPr>
         <w:pStyle w:val="Caption"/>
       </w:pPr>
-      <w:bookmarkStart w:id="40" w:name="_Toc16087097"/>
+      <w:bookmarkStart w:id="39" w:name="_Toc16087097"/>
       <w:r>
         <w:t xml:space="preserve">Figure </w:t>
       </w:r>
@@ -4618,7 +4732,7 @@
       <w:r>
         <w:t xml:space="preserve"> – Storage Options</w:t>
       </w:r>
-      <w:bookmarkEnd w:id="40"/>
+      <w:bookmarkEnd w:id="39"/>
     </w:p>
     <w:p>
       <w:pPr>
@@ -4658,6 +4772,7 @@
         </w:rPr>
       </w:pPr>
       <w:r>
+        <w:lastRenderedPageBreak/>
         <w:t xml:space="preserve">The storage model </w:t>
       </w:r>
       <w:r>
@@ -4711,7 +4826,6 @@
         <w:pStyle w:val="Heading2"/>
       </w:pPr>
       <w:r>
-        <w:lastRenderedPageBreak/>
         <w:t>Storage Extent</w:t>
       </w:r>
     </w:p>
@@ -4769,12 +4883,12 @@
       <w:pPr>
         <w:pStyle w:val="Heading2"/>
       </w:pPr>
-      <w:bookmarkStart w:id="41" w:name="_Toc16002887"/>
+      <w:bookmarkStart w:id="40" w:name="_Toc16002887"/>
       <w:r>
         <w:lastRenderedPageBreak/>
         <w:t>Partitioning and Aggregation</w:t>
       </w:r>
-      <w:bookmarkEnd w:id="41"/>
+      <w:bookmarkEnd w:id="40"/>
     </w:p>
     <w:p>
       <w:r>
@@ -4882,7 +4996,7 @@
       <w:pPr>
         <w:pStyle w:val="Caption"/>
       </w:pPr>
-      <w:bookmarkStart w:id="42" w:name="_Toc16087098"/>
+      <w:bookmarkStart w:id="41" w:name="_Toc16087098"/>
       <w:r>
         <w:t xml:space="preserve">Figure </w:t>
       </w:r>
@@ -4927,7 +5041,7 @@
       <w:r>
         <w:t xml:space="preserve"> as a ‘piece of tape’</w:t>
       </w:r>
-      <w:bookmarkEnd w:id="42"/>
+      <w:bookmarkEnd w:id="41"/>
     </w:p>
     <w:p>
       <w:r>
@@ -5008,7 +5122,7 @@
       <w:pPr>
         <w:pStyle w:val="Caption"/>
       </w:pPr>
-      <w:bookmarkStart w:id="43" w:name="_Toc16087099"/>
+      <w:bookmarkStart w:id="42" w:name="_Toc16087099"/>
       <w:r>
         <w:t xml:space="preserve">Figure </w:t>
       </w:r>
@@ -5053,7 +5167,7 @@
       <w:r>
         <w:t xml:space="preserve"> concatenation and striping</w:t>
       </w:r>
-      <w:bookmarkEnd w:id="43"/>
+      <w:bookmarkEnd w:id="42"/>
     </w:p>
     <w:p>
       <w:r>
@@ -5196,11 +5310,11 @@
       <w:pPr>
         <w:pStyle w:val="Heading2"/>
       </w:pPr>
-      <w:bookmarkStart w:id="44" w:name="_Toc16002888"/>
+      <w:bookmarkStart w:id="43" w:name="_Toc16002888"/>
       <w:r>
         <w:t>Storage Pooling</w:t>
       </w:r>
-      <w:bookmarkEnd w:id="44"/>
+      <w:bookmarkEnd w:id="43"/>
       <w:r>
         <w:t xml:space="preserve"> </w:t>
       </w:r>
@@ -5503,8 +5617,8 @@
       <w:pPr>
         <w:pStyle w:val="Heading1"/>
       </w:pPr>
-      <w:bookmarkStart w:id="45" w:name="_Toc16250478"/>
-      <w:commentRangeStart w:id="46"/>
+      <w:bookmarkStart w:id="44" w:name="_Toc16250478"/>
+      <w:commentRangeStart w:id="45"/>
       <w:r>
         <w:lastRenderedPageBreak/>
         <w:t>Compute</w:t>
@@ -5512,11 +5626,11 @@
       <w:r>
         <w:t xml:space="preserve"> model</w:t>
       </w:r>
-      <w:bookmarkEnd w:id="45"/>
+      <w:bookmarkEnd w:id="44"/>
       <w:r>
         <w:t xml:space="preserve"> and context</w:t>
       </w:r>
-      <w:commentRangeEnd w:id="46"/>
+      <w:commentRangeEnd w:id="45"/>
       <w:r>
         <w:rPr>
           <w:rStyle w:val="CommentReference"/>
@@ -5524,7 +5638,7 @@
           <w:b w:val="0"/>
           <w:bCs w:val="0"/>
         </w:rPr>
-        <w:commentReference w:id="46"/>
+        <w:commentReference w:id="45"/>
       </w:r>
     </w:p>
     <w:p>
@@ -14919,6 +15033,12 @@
           <w:lang w:val="en-GB"/>
         </w:rPr>
         <w:t>llowing diagram shows the relationships between this compute model and other existing models</w:t>
+      </w:r>
+      <w:r>
+        <w:rPr>
+          <w:lang w:val="en-GB"/>
+        </w:rPr>
+        <w:t>, such as the software model</w:t>
       </w:r>
       <w:r>
         <w:rPr>
@@ -15095,33 +15215,23 @@
       <w:pPr>
         <w:pStyle w:val="Heading1"/>
       </w:pPr>
-      <w:bookmarkStart w:id="47" w:name="_Toc16250482"/>
+      <w:bookmarkStart w:id="46" w:name="_Toc16250482"/>
       <w:r>
         <w:lastRenderedPageBreak/>
-        <w:t>Examples</w:t>
-      </w:r>
-    </w:p>
-    <w:p>
-      <w:pPr>
-        <w:pStyle w:val="Heading2"/>
-      </w:pPr>
-      <w:commentRangeStart w:id="48"/>
-      <w:r>
-        <w:t>A simple compute example</w:t>
-      </w:r>
-      <w:bookmarkEnd w:id="47"/>
-      <w:commentRangeEnd w:id="48"/>
-      <w:r>
-        <w:rPr>
-          <w:rStyle w:val="CommentReference"/>
-          <w:rFonts w:ascii="Times New Roman" w:eastAsiaTheme="minorEastAsia" w:hAnsi="Times New Roman" w:cstheme="minorBidi"/>
-          <w:b w:val="0"/>
-          <w:bCs w:val="0"/>
-        </w:rPr>
-        <w:commentReference w:id="48"/>
-      </w:r>
-    </w:p>
-    <w:p/>
+        <w:t xml:space="preserve">A simple compute </w:t>
+      </w:r>
+      <w:proofErr w:type="gramStart"/>
+      <w:r>
+        <w:t>example</w:t>
+      </w:r>
+      <w:proofErr w:type="gramEnd"/>
+    </w:p>
+    <w:bookmarkEnd w:id="46"/>
+    <w:p>
+      <w:r>
+        <w:t>This simple example shows how the concepts in the model fit together. The figure below shows an assembly of hardware.</w:t>
+      </w:r>
+    </w:p>
     <w:p>
       <w:pPr>
         <w:keepNext/>
@@ -15131,345 +15241,256 @@
         <w:rPr>
           <w:noProof/>
         </w:rPr>
-        <w:drawing>
-          <wp:inline distT="0" distB="0" distL="0" distR="0" wp14:anchorId="2C6BD79B" wp14:editId="403B263B">
-            <wp:extent cx="5949950" cy="3645535"/>
-            <wp:effectExtent l="0" t="0" r="0" b="0"/>
-            <wp:docPr id="7" name="Picture 7" descr="A screenshot of a computer program&#10;&#10;Description automatically generated"/>
-            <wp:cNvGraphicFramePr>
-              <a:graphicFrameLocks xmlns:a="http://schemas.openxmlformats.org/drawingml/2006/main" noChangeAspect="1"/>
-            </wp:cNvGraphicFramePr>
-            <a:graphic xmlns:a="http://schemas.openxmlformats.org/drawingml/2006/main">
-              <a:graphicData uri="http://schemas.openxmlformats.org/drawingml/2006/picture">
-                <pic:pic xmlns:pic="http://schemas.openxmlformats.org/drawingml/2006/picture">
-                  <pic:nvPicPr>
-                    <pic:cNvPr id="7" name="Picture 7" descr="A screenshot of a computer program&#10;&#10;Description automatically generated"/>
-                    <pic:cNvPicPr>
-                      <a:picLocks noChangeAspect="1" noChangeArrowheads="1"/>
-                    </pic:cNvPicPr>
-                  </pic:nvPicPr>
-                  <pic:blipFill>
-                    <a:blip r:embed="rId32">
-                      <a:extLst>
-                        <a:ext uri="{28A0092B-C50C-407E-A947-70E740481C1C}">
-                          <a14:useLocalDpi xmlns:a14="http://schemas.microsoft.com/office/drawing/2010/main" val="0"/>
-                        </a:ext>
-                      </a:extLst>
-                    </a:blip>
-                    <a:srcRect/>
-                    <a:stretch>
-                      <a:fillRect/>
-                    </a:stretch>
-                  </pic:blipFill>
-                  <pic:spPr bwMode="auto">
-                    <a:xfrm>
-                      <a:off x="0" y="0"/>
-                      <a:ext cx="5949950" cy="3645535"/>
-                    </a:xfrm>
-                    <a:prstGeom prst="rect">
-                      <a:avLst/>
-                    </a:prstGeom>
-                    <a:noFill/>
-                  </pic:spPr>
-                </pic:pic>
-              </a:graphicData>
-            </a:graphic>
-          </wp:inline>
-        </w:drawing>
+        <w:object w:dxaOrig="6239" w:dyaOrig="2550" w14:anchorId="0DD50F83">
+          <v:shapetype id="_x0000_t75" coordsize="21600,21600" o:spt="75" o:preferrelative="t" path="m@4@5l@4@11@9@11@9@5xe" filled="f" stroked="f">
+            <v:stroke joinstyle="miter"/>
+            <v:formulas>
+              <v:f eqn="if lineDrawn pixelLineWidth 0"/>
+              <v:f eqn="sum @0 1 0"/>
+              <v:f eqn="sum 0 0 @1"/>
+              <v:f eqn="prod @2 1 2"/>
+              <v:f eqn="prod @3 21600 pixelWidth"/>
+              <v:f eqn="prod @3 21600 pixelHeight"/>
+              <v:f eqn="sum @0 0 1"/>
+              <v:f eqn="prod @6 1 2"/>
+              <v:f eqn="prod @7 21600 pixelWidth"/>
+              <v:f eqn="sum @8 21600 0"/>
+              <v:f eqn="prod @7 21600 pixelHeight"/>
+              <v:f eqn="sum @10 21600 0"/>
+            </v:formulas>
+            <v:path o:extrusionok="f" gradientshapeok="t" o:connecttype="rect"/>
+            <o:lock v:ext="edit" aspectratio="t"/>
+          </v:shapetype>
+          <v:shape id="_x0000_i1025" type="#_x0000_t75" style="width:453pt;height:185.25pt" o:ole="">
+            <v:imagedata r:id="rId32" o:title=""/>
+          </v:shape>
+          <o:OLEObject Type="Embed" ProgID="PowerPoint.Slide.12" ShapeID="_x0000_i1025" DrawAspect="Content" ObjectID="_1764056965" r:id="rId33"/>
+        </w:object>
       </w:r>
     </w:p>
     <w:p>
       <w:pPr>
         <w:pStyle w:val="Caption"/>
       </w:pPr>
-      <w:bookmarkStart w:id="49" w:name="_Toc16250500"/>
+      <w:bookmarkStart w:id="47" w:name="_Toc16250500"/>
       <w:r>
         <w:t xml:space="preserve">Figure </w:t>
       </w:r>
-      <w:fldSimple w:instr=" SEQ Figure \* ARABIC ">
-        <w:r>
-          <w:rPr>
-            <w:noProof/>
-          </w:rPr>
-          <w:t>5</w:t>
-        </w:r>
-      </w:fldSimple>
-      <w:r>
-        <w:t xml:space="preserve"> - Simple Compute example</w:t>
-      </w:r>
-      <w:bookmarkEnd w:id="49"/>
-    </w:p>
-    <w:p/>
-    <w:p>
-      <w:r>
-        <w:t>This simple example shows how the concepts in the model fit together.</w:t>
-      </w:r>
-    </w:p>
-    <w:p>
-      <w:r>
-        <w:t>There is traceability from the physical equipment instances to the CPU and Memory functionality and from there to the running software that is using the functionality.</w:t>
-      </w:r>
-    </w:p>
-    <w:p>
-      <w:pPr>
-        <w:keepNext/>
-        <w:jc w:val="center"/>
-      </w:pPr>
+      <w:r>
+        <w:fldChar w:fldCharType="begin"/>
+      </w:r>
+      <w:r>
+        <w:instrText xml:space="preserve"> SEQ Figure \* ARABIC </w:instrText>
+      </w:r>
+      <w:r>
+        <w:fldChar w:fldCharType="separate"/>
+      </w:r>
       <w:r>
         <w:rPr>
           <w:noProof/>
         </w:rPr>
-        <w:lastRenderedPageBreak/>
-        <w:drawing>
-          <wp:inline distT="0" distB="0" distL="0" distR="0" wp14:anchorId="383685DE" wp14:editId="1EBA66B9">
-            <wp:extent cx="5943600" cy="4566920"/>
-            <wp:effectExtent l="0" t="0" r="0" b="5080"/>
-            <wp:docPr id="14" name="Picture 14" descr="A screenshot of a computer&#10;&#10;Description automatically generated"/>
-            <wp:cNvGraphicFramePr>
-              <a:graphicFrameLocks xmlns:a="http://schemas.openxmlformats.org/drawingml/2006/main" noChangeAspect="1"/>
-            </wp:cNvGraphicFramePr>
-            <a:graphic xmlns:a="http://schemas.openxmlformats.org/drawingml/2006/main">
-              <a:graphicData uri="http://schemas.openxmlformats.org/drawingml/2006/picture">
-                <pic:pic xmlns:pic="http://schemas.openxmlformats.org/drawingml/2006/picture">
-                  <pic:nvPicPr>
-                    <pic:cNvPr id="14" name="Picture 14" descr="A screenshot of a computer&#10;&#10;Description automatically generated"/>
-                    <pic:cNvPicPr/>
-                  </pic:nvPicPr>
-                  <pic:blipFill>
-                    <a:blip r:embed="rId33"/>
-                    <a:stretch>
-                      <a:fillRect/>
-                    </a:stretch>
-                  </pic:blipFill>
-                  <pic:spPr>
-                    <a:xfrm>
-                      <a:off x="0" y="0"/>
-                      <a:ext cx="5943600" cy="4566920"/>
-                    </a:xfrm>
-                    <a:prstGeom prst="rect">
-                      <a:avLst/>
-                    </a:prstGeom>
-                  </pic:spPr>
-                </pic:pic>
-              </a:graphicData>
-            </a:graphic>
-          </wp:inline>
-        </w:drawing>
-      </w:r>
-    </w:p>
-    <w:p>
-      <w:pPr>
-        <w:pStyle w:val="Caption"/>
-      </w:pPr>
-      <w:bookmarkStart w:id="50" w:name="_Toc16250501"/>
-      <w:r>
-        <w:t xml:space="preserve">Figure </w:t>
-      </w:r>
-      <w:fldSimple w:instr=" SEQ Figure \* ARABIC ">
-        <w:r>
-          <w:rPr>
-            <w:noProof/>
-          </w:rPr>
-          <w:t>6</w:t>
-        </w:r>
-      </w:fldSimple>
-      <w:r>
-        <w:t xml:space="preserve"> - Compute example instance diagram</w:t>
-      </w:r>
-      <w:bookmarkEnd w:id="35"/>
-      <w:bookmarkEnd w:id="50"/>
+        <w:t>5</w:t>
+      </w:r>
+      <w:r>
+        <w:rPr>
+          <w:noProof/>
+        </w:rPr>
+        <w:fldChar w:fldCharType="end"/>
+      </w:r>
+      <w:r>
+        <w:t xml:space="preserve"> - Simple Compute</w:t>
+      </w:r>
+      <w:r>
+        <w:t xml:space="preserve"> hardware</w:t>
+      </w:r>
+      <w:r>
+        <w:t xml:space="preserve"> example</w:t>
+      </w:r>
+      <w:bookmarkEnd w:id="47"/>
+    </w:p>
+    <w:p>
+      <w:r>
+        <w:t xml:space="preserve">The </w:t>
+      </w:r>
+      <w:r>
+        <w:t>instance representation</w:t>
+      </w:r>
+      <w:r>
+        <w:t xml:space="preserve"> below shows how a slice of the capability of the hardware can be represented using the</w:t>
+      </w:r>
+      <w:r>
+        <w:t xml:space="preserve"> compute</w:t>
+      </w:r>
+      <w:r>
+        <w:t xml:space="preserve"> model. Not </w:t>
+      </w:r>
+      <w:proofErr w:type="gramStart"/>
+      <w:r>
+        <w:t>all of</w:t>
+      </w:r>
+      <w:proofErr w:type="gramEnd"/>
+      <w:r>
+        <w:t xml:space="preserve"> the hardware is required in the slice depicted.</w:t>
+      </w:r>
+    </w:p>
+    <w:p>
+      <w:pPr>
+        <w:pStyle w:val="Default"/>
+        <w:rPr>
+          <w:rFonts w:asciiTheme="minorHAnsi" w:hAnsiTheme="minorHAnsi"/>
+          <w:color w:val="7030A0"/>
+          <w:sz w:val="20"/>
+          <w:szCs w:val="20"/>
+        </w:rPr>
+      </w:pPr>
+      <w:r>
+        <w:rPr>
+          <w:rFonts w:asciiTheme="minorHAnsi" w:hAnsiTheme="minorHAnsi"/>
+          <w:color w:val="7030A0"/>
+          <w:sz w:val="20"/>
+          <w:szCs w:val="20"/>
+        </w:rPr>
+        <w:t>[for(</w:t>
+      </w:r>
+      <w:proofErr w:type="spellStart"/>
+      <w:r>
+        <w:rPr>
+          <w:rFonts w:asciiTheme="minorHAnsi" w:hAnsiTheme="minorHAnsi"/>
+          <w:color w:val="7030A0"/>
+          <w:sz w:val="20"/>
+          <w:szCs w:val="20"/>
+        </w:rPr>
+        <w:t>p:Package|Package.allInstances</w:t>
+      </w:r>
+      <w:proofErr w:type="spellEnd"/>
+      <w:r>
+        <w:rPr>
+          <w:rFonts w:asciiTheme="minorHAnsi" w:hAnsiTheme="minorHAnsi"/>
+          <w:color w:val="7030A0"/>
+          <w:sz w:val="20"/>
+          <w:szCs w:val="20"/>
+        </w:rPr>
+        <w:t xml:space="preserve">())]&lt;drop/&gt; </w:t>
+      </w:r>
+    </w:p>
+    <w:p>
+      <w:pPr>
+        <w:spacing w:after="0"/>
+        <w:rPr>
+          <w:bCs/>
+          <w:color w:val="7030A0"/>
+        </w:rPr>
+      </w:pPr>
+      <w:r>
+        <w:rPr>
+          <w:bCs/>
+          <w:color w:val="7030A0"/>
+        </w:rPr>
+        <w:t>Inserts the diagram identified in first quotes with the title identified in second quotes &lt;drop/&gt;</w:t>
+      </w:r>
+      <w:r>
+        <w:rPr>
+          <w:bCs/>
+          <w:color w:val="7030A0"/>
+        </w:rPr>
+        <w:br/>
+        <w:t>[</w:t>
+      </w:r>
+      <w:proofErr w:type="spellStart"/>
+      <w:r>
+        <w:rPr>
+          <w:bCs/>
+          <w:color w:val="7030A0"/>
+        </w:rPr>
+        <w:t>p.</w:t>
+      </w:r>
+      <w:r>
+        <w:rPr>
+          <w:bCs/>
+          <w:color w:val="FF0000"/>
+        </w:rPr>
+        <w:t>insertStandardDiagram</w:t>
+      </w:r>
+      <w:proofErr w:type="spellEnd"/>
+      <w:r>
+        <w:rPr>
+          <w:bCs/>
+          <w:color w:val="7030A0"/>
+        </w:rPr>
+        <w:t>(‘</w:t>
+      </w:r>
+      <w:r>
+        <w:rPr>
+          <w:rFonts w:asciiTheme="minorHAnsi" w:hAnsiTheme="minorHAnsi"/>
+          <w:color w:val="237BE8" w:themeColor="accent3" w:themeTint="99"/>
+          <w:sz w:val="20"/>
+          <w:szCs w:val="20"/>
+        </w:rPr>
+        <w:t>Compute-</w:t>
+      </w:r>
+      <w:proofErr w:type="spellStart"/>
+      <w:r>
+        <w:rPr>
+          <w:rFonts w:asciiTheme="minorHAnsi" w:hAnsiTheme="minorHAnsi"/>
+          <w:color w:val="237BE8" w:themeColor="accent3" w:themeTint="99"/>
+          <w:sz w:val="20"/>
+          <w:szCs w:val="20"/>
+        </w:rPr>
+        <w:t>SimpleCompute</w:t>
+      </w:r>
+      <w:proofErr w:type="spellEnd"/>
+      <w:r>
+        <w:rPr>
+          <w:bCs/>
+          <w:color w:val="7030A0"/>
+        </w:rPr>
+        <w:t>’, ’</w:t>
+      </w:r>
+      <w:r>
+        <w:rPr>
+          <w:bCs/>
+          <w:color w:val="237BE8" w:themeColor="accent3" w:themeTint="99"/>
+        </w:rPr>
+        <w:t>Compute example instance diagram</w:t>
+      </w:r>
+      <w:r>
+        <w:rPr>
+          <w:bCs/>
+          <w:color w:val="7030A0"/>
+        </w:rPr>
+        <w:t>’)/]</w:t>
+      </w:r>
+    </w:p>
+    <w:p>
+      <w:pPr>
+        <w:rPr>
+          <w:rFonts w:asciiTheme="minorHAnsi" w:hAnsiTheme="minorHAnsi"/>
+          <w:color w:val="7030A0"/>
+          <w:sz w:val="20"/>
+          <w:szCs w:val="20"/>
+          <w:lang w:val="en-GB"/>
+        </w:rPr>
+      </w:pPr>
+      <w:r>
+        <w:rPr>
+          <w:rFonts w:asciiTheme="minorHAnsi" w:hAnsiTheme="minorHAnsi"/>
+          <w:color w:val="7030A0"/>
+          <w:sz w:val="20"/>
+          <w:szCs w:val="20"/>
+          <w:lang w:val="en-GB"/>
+        </w:rPr>
+        <w:t>[/for]&lt;drop/&gt;</w:t>
+      </w:r>
+      <w:bookmarkEnd w:id="34"/>
       <w:r>
         <w:br w:type="page"/>
       </w:r>
     </w:p>
     <w:p>
       <w:pPr>
-        <w:pStyle w:val="Heading2"/>
-      </w:pPr>
-      <w:bookmarkStart w:id="51" w:name="_Toc16002890"/>
-      <w:commentRangeStart w:id="52"/>
-      <w:r>
-        <w:lastRenderedPageBreak/>
-        <w:t xml:space="preserve">Storage Model Example - </w:t>
-      </w:r>
-      <w:r>
-        <w:t>Single Disk</w:t>
-      </w:r>
-      <w:bookmarkEnd w:id="51"/>
-      <w:commentRangeEnd w:id="52"/>
-      <w:r>
-        <w:rPr>
-          <w:rStyle w:val="CommentReference"/>
-          <w:rFonts w:ascii="Times New Roman" w:eastAsiaTheme="minorEastAsia" w:hAnsi="Times New Roman" w:cstheme="minorBidi"/>
-          <w:b w:val="0"/>
-          <w:bCs w:val="0"/>
-        </w:rPr>
-        <w:commentReference w:id="52"/>
-      </w:r>
-    </w:p>
-    <w:p>
-      <w:r>
-        <w:t>A single attached disk is the simplest example</w:t>
-      </w:r>
-      <w:r>
-        <w:t xml:space="preserve"> (one in – one out)</w:t>
-      </w:r>
-      <w:r>
-        <w:t xml:space="preserve">. </w:t>
-      </w:r>
-    </w:p>
-    <w:p>
-      <w:r>
-        <w:t xml:space="preserve">In this case there is one instance of Equipment that maps to one pool input into one pool and one pool output which then has a </w:t>
-      </w:r>
-      <w:proofErr w:type="spellStart"/>
-      <w:r>
-        <w:t>F</w:t>
-      </w:r>
-      <w:r>
-        <w:t>ile</w:t>
-      </w:r>
-      <w:r>
-        <w:t>Sys</w:t>
-      </w:r>
-      <w:r>
-        <w:t>tem</w:t>
-      </w:r>
-      <w:proofErr w:type="spellEnd"/>
-      <w:r>
-        <w:t xml:space="preserve"> </w:t>
-      </w:r>
-      <w:r>
-        <w:t>installed</w:t>
-      </w:r>
-      <w:r>
-        <w:t xml:space="preserve"> on </w:t>
-      </w:r>
-      <w:r>
-        <w:t>it.</w:t>
-      </w:r>
-    </w:p>
-    <w:p>
-      <w:r>
-        <w:t>Note the overhead that our general model imposes on this case.</w:t>
-      </w:r>
-    </w:p>
-    <w:p/>
-    <w:p>
-      <w:pPr>
-        <w:keepNext/>
-      </w:pPr>
-      <w:r>
-        <w:rPr>
-          <w:noProof/>
-        </w:rPr>
-        <w:drawing>
-          <wp:inline distT="0" distB="0" distL="0" distR="0" wp14:anchorId="3FEE2993" wp14:editId="54F5E910">
-            <wp:extent cx="6059805" cy="4712335"/>
-            <wp:effectExtent l="0" t="0" r="0" b="0"/>
-            <wp:docPr id="8" name="Picture 8"/>
-            <wp:cNvGraphicFramePr>
-              <a:graphicFrameLocks xmlns:a="http://schemas.openxmlformats.org/drawingml/2006/main" noChangeAspect="1"/>
-            </wp:cNvGraphicFramePr>
-            <a:graphic xmlns:a="http://schemas.openxmlformats.org/drawingml/2006/main">
-              <a:graphicData uri="http://schemas.openxmlformats.org/drawingml/2006/picture">
-                <pic:pic xmlns:pic="http://schemas.openxmlformats.org/drawingml/2006/picture">
-                  <pic:nvPicPr>
-                    <pic:cNvPr id="0" name="Picture 2"/>
-                    <pic:cNvPicPr>
-                      <a:picLocks noChangeAspect="1" noChangeArrowheads="1"/>
-                    </pic:cNvPicPr>
-                  </pic:nvPicPr>
-                  <pic:blipFill>
-                    <a:blip r:embed="rId34">
-                      <a:extLst>
-                        <a:ext uri="{28A0092B-C50C-407E-A947-70E740481C1C}">
-                          <a14:useLocalDpi xmlns:a14="http://schemas.microsoft.com/office/drawing/2010/main" val="0"/>
-                        </a:ext>
-                      </a:extLst>
-                    </a:blip>
-                    <a:srcRect/>
-                    <a:stretch>
-                      <a:fillRect/>
-                    </a:stretch>
-                  </pic:blipFill>
-                  <pic:spPr bwMode="auto">
-                    <a:xfrm>
-                      <a:off x="0" y="0"/>
-                      <a:ext cx="6059805" cy="4712335"/>
-                    </a:xfrm>
-                    <a:prstGeom prst="rect">
-                      <a:avLst/>
-                    </a:prstGeom>
-                    <a:noFill/>
-                  </pic:spPr>
-                </pic:pic>
-              </a:graphicData>
-            </a:graphic>
-          </wp:inline>
-        </w:drawing>
-      </w:r>
-    </w:p>
-    <w:p>
-      <w:pPr>
-        <w:pStyle w:val="Caption"/>
-      </w:pPr>
-      <w:bookmarkStart w:id="53" w:name="_Toc16087101"/>
-      <w:r>
-        <w:t xml:space="preserve">Figure </w:t>
-      </w:r>
-      <w:r>
-        <w:rPr>
-          <w:noProof/>
-        </w:rPr>
-        <w:fldChar w:fldCharType="begin"/>
-      </w:r>
-      <w:r>
-        <w:rPr>
-          <w:noProof/>
-        </w:rPr>
-        <w:instrText xml:space="preserve"> SEQ Figure \* ARABIC </w:instrText>
-      </w:r>
-      <w:r>
-        <w:rPr>
-          <w:noProof/>
-        </w:rPr>
-        <w:fldChar w:fldCharType="separate"/>
-      </w:r>
-      <w:r>
-        <w:rPr>
-          <w:noProof/>
-        </w:rPr>
-        <w:t>5</w:t>
-      </w:r>
-      <w:r>
-        <w:rPr>
-          <w:noProof/>
-        </w:rPr>
-        <w:fldChar w:fldCharType="end"/>
-      </w:r>
-      <w:r>
-        <w:t xml:space="preserve"> - Example - </w:t>
-      </w:r>
-      <w:r>
-        <w:t>Single Disk</w:t>
-      </w:r>
-      <w:bookmarkEnd w:id="53"/>
-    </w:p>
-    <w:p/>
-    <w:p>
-      <w:pPr>
-        <w:spacing w:after="0"/>
-      </w:pPr>
-      <w:r>
-        <w:br w:type="page"/>
-      </w:r>
-    </w:p>
-    <w:p>
-      <w:pPr>
         <w:pStyle w:val="Heading1"/>
       </w:pPr>
-      <w:bookmarkStart w:id="54" w:name="_Toc16250475"/>
+      <w:bookmarkStart w:id="48" w:name="_Toc16250475"/>
       <w:r>
         <w:lastRenderedPageBreak/>
         <w:t>Model consideration</w:t>
@@ -15485,7 +15506,7 @@
       <w:r>
         <w:t>Pooling</w:t>
       </w:r>
-      <w:bookmarkEnd w:id="54"/>
+      <w:bookmarkEnd w:id="48"/>
     </w:p>
     <w:p>
       <w:pPr>
@@ -15494,7 +15515,10 @@
         </w:rPr>
       </w:pPr>
       <w:r>
-        <w:t xml:space="preserve">Note that the decision was made to have a single compute pool rather than separate Storage, </w:t>
+        <w:t>T</w:t>
+      </w:r>
+      <w:r>
+        <w:t xml:space="preserve">he decision was made to have a single compute pool rather than separate Storage, </w:t>
       </w:r>
       <w:proofErr w:type="gramStart"/>
       <w:r>
@@ -15568,13 +15592,13 @@
         </w:rPr>
       </w:pPr>
       <w:r>
-        <w:t xml:space="preserve">Note </w:t>
-      </w:r>
-      <w:r>
-        <w:t xml:space="preserve">also </w:t>
-      </w:r>
-      <w:r>
-        <w:t xml:space="preserve">that the pools aren’t hierarchical (deliberately no </w:t>
+        <w:t>The</w:t>
+      </w:r>
+      <w:r>
+        <w:t xml:space="preserve"> pools aren’t hierarchical</w:t>
+      </w:r>
+      <w:r>
+        <w:t xml:space="preserve">, i.e., there is not a self-join association on </w:t>
       </w:r>
       <w:proofErr w:type="spellStart"/>
       <w:r>
@@ -15582,7 +15606,13 @@
       </w:r>
       <w:proofErr w:type="spellEnd"/>
       <w:r>
-        <w:t xml:space="preserve"> contained in self-join)</w:t>
+        <w:t xml:space="preserve"> </w:t>
+      </w:r>
+      <w:r>
+        <w:t>(deliberately</w:t>
+      </w:r>
+      <w:r>
+        <w:t>), because:</w:t>
       </w:r>
     </w:p>
     <w:p>
@@ -15627,7 +15657,13 @@
         </w:rPr>
       </w:pPr>
       <w:r>
-        <w:t>This needs</w:t>
+        <w:t>Th</w:t>
+      </w:r>
+      <w:r>
+        <w:t>e structure</w:t>
+      </w:r>
+      <w:r>
+        <w:t xml:space="preserve"> needs</w:t>
       </w:r>
       <w:r>
         <w:t xml:space="preserve"> to form a directed acyclic graph (no loops)</w:t>
@@ -15635,12 +15671,50 @@
     </w:p>
     <w:p>
       <w:r>
-        <w:t>Note that there is no association linking the pool inputs and outputs. The ordering of the inputs allows the input to output extent mapping to be determined.</w:t>
-      </w:r>
-    </w:p>
-    <w:p>
-      <w:r>
-        <w:t xml:space="preserve">Assume that there will be </w:t>
+        <w:t xml:space="preserve">Note that there is no association linking the pool inputs and outputs. </w:t>
+      </w:r>
+      <w:r>
+        <w:t xml:space="preserve">The </w:t>
+      </w:r>
+      <w:proofErr w:type="spellStart"/>
+      <w:r>
+        <w:t>ComputePoolTransferFunction</w:t>
+      </w:r>
+      <w:proofErr w:type="spellEnd"/>
+      <w:r>
+        <w:t xml:space="preserve"> will determine the order and association between inputs and outputs. </w:t>
+      </w:r>
+      <w:r>
+        <w:t>In addition, t</w:t>
+      </w:r>
+      <w:r>
+        <w:t>he ordering of the inputs allows the input</w:t>
+      </w:r>
+      <w:r>
+        <w:t>-</w:t>
+      </w:r>
+      <w:r>
+        <w:t>to</w:t>
+      </w:r>
+      <w:r>
+        <w:t>-</w:t>
+      </w:r>
+      <w:r>
+        <w:t>output extent mapping to be determined</w:t>
+      </w:r>
+      <w:r>
+        <w:t xml:space="preserve"> in simple cases</w:t>
+      </w:r>
+      <w:r>
+        <w:t>.</w:t>
+      </w:r>
+    </w:p>
+    <w:p>
+      <w:r>
+        <w:t>It is assumed</w:t>
+      </w:r>
+      <w:r>
+        <w:t xml:space="preserve"> that there will be </w:t>
       </w:r>
       <w:proofErr w:type="gramStart"/>
       <w:r>
@@ -15655,11 +15729,11 @@
       <w:pPr>
         <w:pStyle w:val="Heading2"/>
       </w:pPr>
-      <w:bookmarkStart w:id="55" w:name="_Toc16250476"/>
+      <w:bookmarkStart w:id="49" w:name="_Toc16250476"/>
       <w:r>
         <w:t>Partitioning and Aggregation</w:t>
       </w:r>
-      <w:bookmarkEnd w:id="55"/>
+      <w:bookmarkEnd w:id="49"/>
     </w:p>
     <w:p>
       <w:r>
@@ -15673,13 +15747,11 @@
     </w:p>
     <w:p>
       <w:r>
-        <w:t xml:space="preserve">With CPU and </w:t>
-      </w:r>
-      <w:proofErr w:type="gramStart"/>
-      <w:r>
-        <w:t>storage</w:t>
-      </w:r>
-      <w:proofErr w:type="gramEnd"/>
+        <w:t>With CPU and storage</w:t>
+      </w:r>
+      <w:r>
+        <w:t>,</w:t>
+      </w:r>
       <w:r>
         <w:t xml:space="preserve"> we have 2 issues :</w:t>
       </w:r>
@@ -15728,7 +15800,16 @@
         </w:numPr>
       </w:pPr>
       <w:r>
-        <w:t>I can’t allocate a software process CPU from Blade-A and memory Blade-B.</w:t>
+        <w:t xml:space="preserve">A software process cannot be allocated a CPU from </w:t>
+      </w:r>
+      <w:r>
+        <w:t xml:space="preserve">Blade-A and memory </w:t>
+      </w:r>
+      <w:r>
+        <w:t xml:space="preserve">from </w:t>
+      </w:r>
+      <w:r>
+        <w:t>Blade-B.</w:t>
       </w:r>
     </w:p>
     <w:p>
@@ -15740,7 +15821,16 @@
         </w:numPr>
       </w:pPr>
       <w:r>
-        <w:t>I can’t give a software thread half its CPU requirements from Blade-A and half from Blade-B.</w:t>
+        <w:t>A</w:t>
+      </w:r>
+      <w:r>
+        <w:t xml:space="preserve"> software thread</w:t>
+      </w:r>
+      <w:r>
+        <w:t xml:space="preserve"> cannot be allocated</w:t>
+      </w:r>
+      <w:r>
+        <w:t xml:space="preserve"> half its CPU requirements from Blade-A and half from Blade-B.</w:t>
       </w:r>
     </w:p>
     <w:p>
@@ -15752,11 +15842,21 @@
         </w:numPr>
       </w:pPr>
       <w:r>
-        <w:t>I can’t give a software thread half its memory requirements from Blade-A and half from Blade-B.</w:t>
-      </w:r>
-    </w:p>
-    <w:p>
-      <w:r>
+        <w:t>A</w:t>
+      </w:r>
+      <w:r>
+        <w:t xml:space="preserve"> software thread </w:t>
+      </w:r>
+      <w:r>
+        <w:t xml:space="preserve">cannot be allocated </w:t>
+      </w:r>
+      <w:r>
+        <w:t>half its memory requirements from Blade-A and half from Blade-B.</w:t>
+      </w:r>
+    </w:p>
+    <w:p>
+      <w:r>
+        <w:lastRenderedPageBreak/>
         <w:t>A multi-threaded application may be able to run across multiple CPU/memory pairs</w:t>
       </w:r>
       <w:r>
@@ -15768,7 +15868,6 @@
     </w:p>
     <w:p>
       <w:r>
-        <w:lastRenderedPageBreak/>
         <w:t>This model will use the following :</w:t>
       </w:r>
     </w:p>
@@ -15846,7 +15945,13 @@
         <w:t>e</w:t>
       </w:r>
       <w:r>
-        <w:t xml:space="preserve">n no output can be assigned that ‘crosses’ the segment (Each output can only relate to 1 </w:t>
+        <w:t>n no output can be assigned that ‘crosses’ the segment (</w:t>
+      </w:r>
+      <w:r>
+        <w:t>i.e., e</w:t>
+      </w:r>
+      <w:r>
+        <w:t xml:space="preserve">ach output can only relate to 1 </w:t>
       </w:r>
       <w:r>
         <w:t>segment</w:t>
@@ -15912,13 +16017,11 @@
         <w:t xml:space="preserve">If a CPU output </w:t>
       </w:r>
       <w:r>
-        <w:t xml:space="preserve">relates to a </w:t>
-      </w:r>
-      <w:proofErr w:type="gramStart"/>
-      <w:r>
-        <w:t>segment</w:t>
-      </w:r>
-      <w:proofErr w:type="gramEnd"/>
+        <w:t>relates to a segment</w:t>
+      </w:r>
+      <w:r>
+        <w:t>,</w:t>
+      </w:r>
       <w:r>
         <w:t xml:space="preserve"> then it can only be used with memory </w:t>
       </w:r>
@@ -16013,12 +16116,24 @@
         <w:t xml:space="preserve">Rotation properties should also be considered in the context of the physical model and removed from this document. However, application of rotation properties may not be straightforward as rotation is physical behavior and the current physical model focusses (intentionally) on physical inventory. The rotation consideration </w:t>
       </w:r>
       <w:r>
-        <w:t>has similar challenges to temperature and power (both of which overload the physical model.</w:t>
-      </w:r>
-    </w:p>
-    <w:p>
-      <w:r>
-        <w:t>Similarly, the concept of removable media belongs to the physical model. This could be covered by the equipment-holder structure.</w:t>
+        <w:t>has similar challenges to temperature and power (both of which overload the physical model</w:t>
+      </w:r>
+      <w:r>
+        <w:t>)</w:t>
+      </w:r>
+      <w:r>
+        <w:t>.</w:t>
+      </w:r>
+    </w:p>
+    <w:p>
+      <w:r>
+        <w:t>Similarly, the concept of removable media belongs to the physical model. This could be covered by the equipment</w:t>
+      </w:r>
+      <w:r>
+        <w:t xml:space="preserve"> in </w:t>
+      </w:r>
+      <w:r>
+        <w:t>holder structure.</w:t>
       </w:r>
     </w:p>
     <w:p>
@@ -16026,6 +16141,7 @@
         <w:pStyle w:val="Heading3"/>
       </w:pPr>
       <w:r>
+        <w:lastRenderedPageBreak/>
         <w:t>Component-System Pattern</w:t>
       </w:r>
     </w:p>
@@ -16036,7 +16152,6 @@
     </w:p>
     <w:p>
       <w:r>
-        <w:lastRenderedPageBreak/>
         <w:t xml:space="preserve">The </w:t>
       </w:r>
       <w:proofErr w:type="spellStart"/>
@@ -16053,15 +16168,13 @@
       </w:r>
       <w:proofErr w:type="gramEnd"/>
       <w:r>
-        <w:t xml:space="preserve">emergent..” </w:t>
-      </w:r>
-      <w:proofErr w:type="spellStart"/>
-      <w:r>
-        <w:t>associatons</w:t>
-      </w:r>
-      <w:proofErr w:type="spellEnd"/>
-      <w:r>
-        <w:t xml:space="preserve"> should be worked further (as there is mapping complexity hidden in these associations). It could be argued that the </w:t>
+        <w:t>emergent..” associat</w:t>
+      </w:r>
+      <w:r>
+        <w:t>i</w:t>
+      </w:r>
+      <w:r>
+        <w:t xml:space="preserve">ons should be worked further (as there is mapping complexity hidden in these associations). It could be argued that the </w:t>
       </w:r>
       <w:proofErr w:type="spellStart"/>
       <w:r>
@@ -16081,28 +16194,39 @@
       </w:r>
     </w:p>
     <w:p>
+      <w:r>
+        <w:t>What</w:t>
+      </w:r>
+      <w:r>
+        <w:t xml:space="preserve"> units </w:t>
+      </w:r>
+      <w:r>
+        <w:t>should be defined</w:t>
+      </w:r>
+      <w:r>
+        <w:t xml:space="preserve"> for memory sizes</w:t>
+      </w:r>
+      <w:r>
+        <w:t>, for</w:t>
+      </w:r>
+      <w:r>
+        <w:t xml:space="preserve"> CPU</w:t>
+      </w:r>
+      <w:r>
+        <w:t xml:space="preserve"> clock speed</w:t>
+      </w:r>
+      <w:r>
+        <w:t xml:space="preserve"> etc. </w:t>
+      </w:r>
+    </w:p>
+    <w:p>
       <w:pPr>
         <w:rPr>
           <w:lang w:val="en-AU"/>
         </w:rPr>
       </w:pPr>
       <w:r>
-        <w:t>Define</w:t>
-      </w:r>
-      <w:r>
-        <w:t xml:space="preserve"> units should we use for memory sizes</w:t>
-      </w:r>
-      <w:r>
-        <w:t>, for</w:t>
-      </w:r>
-      <w:r>
-        <w:t xml:space="preserve"> CPU</w:t>
-      </w:r>
-      <w:r>
-        <w:t xml:space="preserve"> clock speed</w:t>
-      </w:r>
-      <w:r>
-        <w:t xml:space="preserve"> etc. Note that:</w:t>
+        <w:t>Note that:</w:t>
       </w:r>
     </w:p>
     <w:p>
@@ -16117,13 +16241,7 @@
         </w:rPr>
       </w:pPr>
       <w:r>
-        <w:t xml:space="preserve">Kubernetes works in units of CPU, where </w:t>
-      </w:r>
-      <w:r>
-        <w:br/>
-      </w:r>
-      <w:r>
-        <w:t>“</w:t>
+        <w:t>Kubernetes works in units of CPU, where “</w:t>
       </w:r>
       <w:r>
         <w:rPr>
@@ -16464,16 +16582,16 @@
         <w:spacing w:before="240" w:after="180" w:line="240" w:lineRule="auto"/>
         <w:textAlignment w:val="baseline"/>
       </w:pPr>
-      <w:bookmarkStart w:id="56" w:name="_Toc457510573"/>
-      <w:bookmarkStart w:id="57" w:name="_Toc16002892"/>
+      <w:bookmarkStart w:id="50" w:name="_Toc457510573"/>
+      <w:bookmarkStart w:id="51" w:name="_Toc16002892"/>
       <w:r>
         <w:t>Fragment: Insert class</w:t>
       </w:r>
       <w:r>
         <w:t xml:space="preserve"> &lt;drop/&gt;</w:t>
       </w:r>
-      <w:bookmarkEnd w:id="56"/>
-      <w:bookmarkEnd w:id="57"/>
+      <w:bookmarkEnd w:id="50"/>
+      <w:bookmarkEnd w:id="51"/>
     </w:p>
     <w:p>
       <w:pPr>
@@ -16878,6 +16996,7 @@
         <w:rPr>
           <w:color w:val="7030A0"/>
         </w:rPr>
+        <w:lastRenderedPageBreak/>
         <w:t>&lt;</w:t>
       </w:r>
       <w:proofErr w:type="spellStart"/>
@@ -16997,7 +17116,6 @@
         <w:rPr>
           <w:color w:val="auto"/>
         </w:rPr>
-        <w:lastRenderedPageBreak/>
         <w:t>This class is abstract.</w:t>
       </w:r>
     </w:p>
@@ -17499,16 +17617,16 @@
         <w:spacing w:before="240" w:after="180" w:line="240" w:lineRule="auto"/>
         <w:textAlignment w:val="baseline"/>
       </w:pPr>
-      <w:bookmarkStart w:id="58" w:name="_Toc457510574"/>
-      <w:bookmarkStart w:id="59" w:name="_Toc16002893"/>
+      <w:bookmarkStart w:id="52" w:name="_Toc457510574"/>
+      <w:bookmarkStart w:id="53" w:name="_Toc16002893"/>
       <w:r>
         <w:t>Fragment: Insert standard diagram</w:t>
       </w:r>
       <w:r>
         <w:t xml:space="preserve"> &lt;drop/&gt;</w:t>
       </w:r>
-      <w:bookmarkEnd w:id="58"/>
-      <w:bookmarkEnd w:id="59"/>
+      <w:bookmarkEnd w:id="52"/>
+      <w:bookmarkEnd w:id="53"/>
     </w:p>
     <w:p>
       <w:pPr>
@@ -18024,26 +18142,7 @@
           </mc:Choice>
           <mc:Fallback>
             <w:pict>
-              <v:group w14:anchorId="43A913CC" id="Zone de dessin 1" o:spid="_x0000_s1026" editas="canvas" style="width:6in;height:252pt;mso-position-horizontal-relative:char;mso-position-vertical-relative:line" coordsize="54864,32004" o:gfxdata="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">
-                <v:shapetype id="_x0000_t75" coordsize="21600,21600" o:spt="75" o:preferrelative="t" path="m@4@5l@4@11@9@11@9@5xe" filled="f" stroked="f">
-                  <v:stroke joinstyle="miter"/>
-                  <v:formulas>
-                    <v:f eqn="if lineDrawn pixelLineWidth 0"/>
-                    <v:f eqn="sum @0 1 0"/>
-                    <v:f eqn="sum 0 0 @1"/>
-                    <v:f eqn="prod @2 1 2"/>
-                    <v:f eqn="prod @3 21600 pixelWidth"/>
-                    <v:f eqn="prod @3 21600 pixelHeight"/>
-                    <v:f eqn="sum @0 0 1"/>
-                    <v:f eqn="prod @6 1 2"/>
-                    <v:f eqn="prod @7 21600 pixelWidth"/>
-                    <v:f eqn="sum @8 21600 0"/>
-                    <v:f eqn="prod @7 21600 pixelHeight"/>
-                    <v:f eqn="sum @10 21600 0"/>
-                  </v:formulas>
-                  <v:path o:extrusionok="f" gradientshapeok="t" o:connecttype="rect"/>
-                  <o:lock v:ext="edit" aspectratio="t"/>
-                </v:shapetype>
+              <v:group w14:anchorId="14455F2C" id="Zone de dessin 1" o:spid="_x0000_s1026" editas="canvas" style="width:6in;height:252pt;mso-position-horizontal-relative:char;mso-position-vertical-relative:line" coordsize="54864,32004" o:gfxdata="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">
                 <v:shape id="_x0000_s1027" type="#_x0000_t75" style="position:absolute;width:54864;height:32004;visibility:visible;mso-wrap-style:square">
                   <v:fill o:detectmouseclick="t"/>
                   <v:path o:connecttype="none"/>
@@ -18083,7 +18182,7 @@
       <w:pPr>
         <w:pStyle w:val="FigureCaption"/>
       </w:pPr>
-      <w:bookmarkStart w:id="60" w:name="_Toc16087102"/>
+      <w:bookmarkStart w:id="54" w:name="_Toc16087102"/>
       <w:r>
         <w:t xml:space="preserve">Figure </w:t>
       </w:r>
@@ -18161,7 +18260,7 @@
       <w:r>
         <w:t>/]</w:t>
       </w:r>
-      <w:bookmarkEnd w:id="60"/>
+      <w:bookmarkEnd w:id="54"/>
     </w:p>
     <w:p>
       <w:pPr>
@@ -18272,16 +18371,16 @@
         <w:spacing w:before="240" w:after="180" w:line="240" w:lineRule="auto"/>
         <w:textAlignment w:val="baseline"/>
       </w:pPr>
-      <w:bookmarkStart w:id="61" w:name="_Toc457510575"/>
-      <w:bookmarkStart w:id="62" w:name="_Toc16002894"/>
+      <w:bookmarkStart w:id="55" w:name="_Toc457510575"/>
+      <w:bookmarkStart w:id="56" w:name="_Toc16002894"/>
       <w:r>
         <w:t>Fragment: Insert small diagram</w:t>
       </w:r>
       <w:r>
         <w:t xml:space="preserve"> &lt;drop/&gt;</w:t>
       </w:r>
-      <w:bookmarkEnd w:id="61"/>
-      <w:bookmarkEnd w:id="62"/>
+      <w:bookmarkEnd w:id="55"/>
+      <w:bookmarkEnd w:id="56"/>
     </w:p>
     <w:p>
       <w:pPr>
@@ -18798,7 +18897,7 @@
           </mc:Choice>
           <mc:Fallback>
             <w:pict>
-              <v:group w14:anchorId="45EDAB18" id="Zone de dessin 1" o:spid="_x0000_s1026" editas="canvas" style="width:271.7pt;height:158.7pt;mso-position-horizontal-relative:char;mso-position-vertical-relative:line" coordsize="34505,20154" o:gfxdata="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">
+              <v:group w14:anchorId="7D88E3DA" id="Zone de dessin 1" o:spid="_x0000_s1026" editas="canvas" style="width:271.7pt;height:158.7pt;mso-position-horizontal-relative:char;mso-position-vertical-relative:line" coordsize="34505,20154" o:gfxdata="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">
                 <v:shape id="_x0000_s1027" type="#_x0000_t75" style="position:absolute;width:34505;height:20154;visibility:visible;mso-wrap-style:square">
                   <v:fill o:detectmouseclick="t"/>
                   <v:path o:connecttype="none"/>
@@ -18838,7 +18937,7 @@
       <w:pPr>
         <w:pStyle w:val="FigureCaption"/>
       </w:pPr>
-      <w:bookmarkStart w:id="63" w:name="_Toc16087103"/>
+      <w:bookmarkStart w:id="57" w:name="_Toc16087103"/>
       <w:r>
         <w:t xml:space="preserve">Figure </w:t>
       </w:r>
@@ -18916,7 +19015,7 @@
       <w:r>
         <w:t>/]</w:t>
       </w:r>
-      <w:bookmarkEnd w:id="63"/>
+      <w:bookmarkEnd w:id="57"/>
     </w:p>
     <w:p>
       <w:pPr>
@@ -19020,15 +19119,15 @@
         <w:spacing w:before="240" w:after="180" w:line="240" w:lineRule="auto"/>
         <w:textAlignment w:val="baseline"/>
       </w:pPr>
-      <w:bookmarkStart w:id="64" w:name="_Toc16002895"/>
-      <w:bookmarkStart w:id="65" w:name="_Toc457510576"/>
+      <w:bookmarkStart w:id="58" w:name="_Toc16002895"/>
+      <w:bookmarkStart w:id="59" w:name="_Toc457510576"/>
       <w:r>
         <w:t>Fragment: Insert attribute row brief not Obsolete</w:t>
       </w:r>
       <w:r>
         <w:t>&lt;drop/&gt;</w:t>
       </w:r>
-      <w:bookmarkEnd w:id="64"/>
+      <w:bookmarkEnd w:id="58"/>
     </w:p>
     <w:p>
       <w:pPr>
@@ -19934,7 +20033,7 @@
         <w:spacing w:before="240" w:after="180" w:line="240" w:lineRule="auto"/>
         <w:textAlignment w:val="baseline"/>
       </w:pPr>
-      <w:bookmarkStart w:id="66" w:name="_Toc16002896"/>
+      <w:bookmarkStart w:id="60" w:name="_Toc16002896"/>
       <w:r>
         <w:lastRenderedPageBreak/>
         <w:t>Fragment: Insert attribute row brief</w:t>
@@ -19942,8 +20041,8 @@
       <w:r>
         <w:t xml:space="preserve"> &lt;drop/&gt;</w:t>
       </w:r>
-      <w:bookmarkEnd w:id="65"/>
-      <w:bookmarkEnd w:id="66"/>
+      <w:bookmarkEnd w:id="59"/>
+      <w:bookmarkEnd w:id="60"/>
     </w:p>
     <w:p>
       <w:pPr>
@@ -20677,16 +20776,16 @@
         <w:spacing w:before="240" w:after="180" w:line="240" w:lineRule="auto"/>
         <w:textAlignment w:val="baseline"/>
       </w:pPr>
-      <w:bookmarkStart w:id="67" w:name="_Toc457510577"/>
-      <w:bookmarkStart w:id="68" w:name="_Toc16002897"/>
+      <w:bookmarkStart w:id="61" w:name="_Toc457510577"/>
+      <w:bookmarkStart w:id="62" w:name="_Toc16002897"/>
       <w:r>
         <w:t>Fragment: Start attribute table brief</w:t>
       </w:r>
       <w:r>
         <w:t xml:space="preserve"> &lt;drop/&gt;</w:t>
       </w:r>
-      <w:bookmarkEnd w:id="67"/>
-      <w:bookmarkEnd w:id="68"/>
+      <w:bookmarkEnd w:id="61"/>
+      <w:bookmarkEnd w:id="62"/>
     </w:p>
     <w:p>
       <w:pPr>
@@ -20956,16 +21055,16 @@
         <w:spacing w:before="240" w:after="180" w:line="240" w:lineRule="auto"/>
         <w:textAlignment w:val="baseline"/>
       </w:pPr>
-      <w:bookmarkStart w:id="69" w:name="_Toc457510579"/>
-      <w:bookmarkStart w:id="70" w:name="_Toc16002898"/>
+      <w:bookmarkStart w:id="63" w:name="_Toc457510579"/>
+      <w:bookmarkStart w:id="64" w:name="_Toc16002898"/>
       <w:r>
         <w:t>Fragment: Insert Attribute table brief</w:t>
       </w:r>
       <w:r>
         <w:t xml:space="preserve"> &lt;drop/&gt;</w:t>
       </w:r>
-      <w:bookmarkEnd w:id="69"/>
-      <w:bookmarkEnd w:id="70"/>
+      <w:bookmarkEnd w:id="63"/>
+      <w:bookmarkEnd w:id="64"/>
     </w:p>
     <w:p>
       <w:pPr>
@@ -21651,16 +21750,16 @@
         <w:spacing w:before="240" w:after="180" w:line="240" w:lineRule="auto"/>
         <w:textAlignment w:val="baseline"/>
       </w:pPr>
-      <w:bookmarkStart w:id="71" w:name="_Toc457510580"/>
-      <w:bookmarkStart w:id="72" w:name="_Toc16002899"/>
+      <w:bookmarkStart w:id="65" w:name="_Toc457510580"/>
+      <w:bookmarkStart w:id="66" w:name="_Toc16002899"/>
       <w:r>
         <w:t>Fragment: Insert Ten Specified Attribute table brief</w:t>
       </w:r>
       <w:r>
         <w:t xml:space="preserve"> &lt;drop/&gt;</w:t>
       </w:r>
-      <w:bookmarkEnd w:id="71"/>
-      <w:bookmarkEnd w:id="72"/>
+      <w:bookmarkEnd w:id="65"/>
+      <w:bookmarkEnd w:id="66"/>
     </w:p>
     <w:p>
       <w:pPr>
@@ -23677,7 +23776,7 @@
         <w:spacing w:before="240" w:after="180" w:line="240" w:lineRule="auto"/>
         <w:textAlignment w:val="baseline"/>
       </w:pPr>
-      <w:bookmarkStart w:id="73" w:name="_Toc16002900"/>
+      <w:bookmarkStart w:id="67" w:name="_Toc16002900"/>
       <w:r>
         <w:lastRenderedPageBreak/>
         <w:t xml:space="preserve">Fragment: Insert </w:t>
@@ -23690,7 +23789,7 @@
       <w:r>
         <w:t xml:space="preserve"> &lt;drop/&gt;</w:t>
       </w:r>
-      <w:bookmarkEnd w:id="73"/>
+      <w:bookmarkEnd w:id="67"/>
     </w:p>
     <w:p>
       <w:pPr>
@@ -24708,14 +24807,14 @@
         <w:spacing w:before="240" w:after="180" w:line="240" w:lineRule="auto"/>
         <w:textAlignment w:val="baseline"/>
       </w:pPr>
-      <w:bookmarkStart w:id="74" w:name="_Toc16002901"/>
+      <w:bookmarkStart w:id="68" w:name="_Toc16002901"/>
       <w:r>
         <w:t>Fragment: Start Data Type attribute table brief</w:t>
       </w:r>
       <w:r>
         <w:t xml:space="preserve"> &lt;drop/&gt;</w:t>
       </w:r>
-      <w:bookmarkEnd w:id="74"/>
+      <w:bookmarkEnd w:id="68"/>
     </w:p>
     <w:p>
       <w:pPr>
@@ -24979,14 +25078,14 @@
         <w:spacing w:before="240" w:after="180" w:line="240" w:lineRule="auto"/>
         <w:textAlignment w:val="baseline"/>
       </w:pPr>
-      <w:bookmarkStart w:id="75" w:name="_Toc16002902"/>
+      <w:bookmarkStart w:id="69" w:name="_Toc16002902"/>
       <w:r>
         <w:t>Fragment: Insert Data Type Attribute table brief</w:t>
       </w:r>
       <w:r>
         <w:t xml:space="preserve"> &lt;drop/&gt;</w:t>
       </w:r>
-      <w:bookmarkEnd w:id="75"/>
+      <w:bookmarkEnd w:id="69"/>
     </w:p>
     <w:p>
       <w:pPr>
@@ -25494,7 +25593,7 @@
         <w:spacing w:before="240" w:after="180" w:line="240" w:lineRule="auto"/>
         <w:textAlignment w:val="baseline"/>
       </w:pPr>
-      <w:bookmarkStart w:id="76" w:name="_Toc16002903"/>
+      <w:bookmarkStart w:id="70" w:name="_Toc16002903"/>
       <w:r>
         <w:t xml:space="preserve">Fragment: Insert </w:t>
       </w:r>
@@ -25506,7 +25605,7 @@
       <w:r>
         <w:t xml:space="preserve"> &lt;drop/&gt;</w:t>
       </w:r>
-      <w:bookmarkEnd w:id="76"/>
+      <w:bookmarkEnd w:id="70"/>
     </w:p>
     <w:p>
       <w:pPr>
@@ -26734,8 +26833,8 @@
       </w:pPr>
     </w:p>
     <w:sectPr>
-      <w:headerReference w:type="default" r:id="rId35"/>
-      <w:footerReference w:type="default" r:id="rId36"/>
+      <w:headerReference w:type="default" r:id="rId34"/>
+      <w:footerReference w:type="default" r:id="rId35"/>
       <w:pgSz w:w="12240" w:h="15840"/>
       <w:pgMar w:top="1440" w:right="1440" w:bottom="1440" w:left="1440" w:header="720" w:footer="720" w:gutter="0"/>
       <w:cols w:space="720"/>
@@ -26748,7 +26847,7 @@
 
 <file path=word/comments.xml><?xml version="1.0" encoding="utf-8"?>
 <w:comments xmlns:wpc="http://schemas.microsoft.com/office/word/2010/wordprocessingCanvas" xmlns:cx="http://schemas.microsoft.com/office/drawing/2014/chartex" xmlns:cx1="http://schemas.microsoft.com/office/drawing/2015/9/8/chartex" xmlns:cx2="http://schemas.microsoft.com/office/drawing/2015/10/21/chartex" xmlns:cx3="http://schemas.microsoft.com/office/drawing/2016/5/9/chartex" xmlns:cx4="http://schemas.microsoft.com/office/drawing/2016/5/10/chartex" xmlns:cx5="http://schemas.microsoft.com/office/drawing/2016/5/11/chartex" xmlns:cx6="http://schemas.microsoft.com/office/drawing/2016/5/12/chartex" xmlns:cx7="http://schemas.microsoft.com/office/drawing/2016/5/13/chartex" xmlns:cx8="http://schemas.microsoft.com/office/drawing/2016/5/14/chartex" xmlns:mc="http://schemas.openxmlformats.org/markup-compatibility/2006" xmlns:aink="http://schemas.microsoft.com/office/drawing/2016/ink" xmlns:am3d="http://schemas.microsoft.com/office/drawing/2017/model3d" xmlns:o="urn:schemas-microsoft-com:office:office" xmlns:oel="http://schemas.microsoft.com/office/2019/extlst" xmlns:r="http://schemas.openxmlformats.org/officeDocument/2006/relationships" xmlns:m="http://schemas.openxmlformats.org/officeDocument/2006/math" xmlns:v="urn:schemas-microsoft-com:vml" xmlns:wp14="http://schemas.microsoft.com/office/word/2010/wordprocessingDrawing" xmlns:wp="http://schemas.openxmlformats.org/drawingml/2006/wordprocessingDrawing" xmlns:w10="urn:schemas-microsoft-com:office:word" xmlns:w="http://schemas.openxmlformats.org/wordprocessingml/2006/main" xmlns:w14="http://schemas.microsoft.com/office/word/2010/wordml" xmlns:w15="http://schemas.microsoft.com/office/word/2012/wordml" xmlns:w16cex="http://schemas.microsoft.com/office/word/2018/wordml/cex" xmlns:w16cid="http://schemas.microsoft.com/office/word/2016/wordml/cid" xmlns:w16="http://schemas.microsoft.com/office/word/2018/wordml" xmlns:w16sdtdh="http://schemas.microsoft.com/office/word/2020/wordml/sdtdatahash" xmlns:w16se="http://schemas.microsoft.com/office/word/2015/wordml/symex" xmlns:wpg="http://schemas.microsoft.com/office/word/2010/wordprocessingGroup" xmlns:wpi="http://schemas.microsoft.com/office/word/2010/wordprocessingInk" xmlns:wne="http://schemas.microsoft.com/office/word/2006/wordml" xmlns:wps="http://schemas.microsoft.com/office/word/2010/wordprocessingShape" mc:Ignorable="w14 w15 w16se w16cid w16 w16cex w16sdtdh wp14">
-  <w:comment w:id="11" w:author="Author" w:initials="A">
+  <w:comment w:id="10" w:author="Author" w:initials="A">
     <w:p>
       <w:pPr>
         <w:pStyle w:val="CommentText"/>
@@ -26826,7 +26925,7 @@
       </w:pPr>
     </w:p>
   </w:comment>
-  <w:comment w:id="46" w:author="Author" w:initials="A">
+  <w:comment w:id="45" w:author="Author" w:initials="A">
     <w:p>
       <w:pPr>
         <w:pStyle w:val="CommentText"/>
@@ -26842,45 +26941,6 @@
           <w:lang w:val="en-GB"/>
         </w:rPr>
         <w:t>Need to fill in lifecycle stereotypes.</w:t>
-      </w:r>
-    </w:p>
-  </w:comment>
-  <w:comment w:id="48" w:author="Author" w:initials="A">
-    <w:p>
-      <w:pPr>
-        <w:pStyle w:val="CommentText"/>
-      </w:pPr>
-      <w:r>
-        <w:rPr>
-          <w:rStyle w:val="CommentReference"/>
-        </w:rPr>
-        <w:annotationRef/>
-      </w:r>
-      <w:r>
-        <w:rPr>
-          <w:color w:val="141313"/>
-          <w:lang w:val="en-GB"/>
-        </w:rPr>
-        <w:t>I need to rework this example into a Papyrus example form and to align the mode.</w:t>
-      </w:r>
-    </w:p>
-  </w:comment>
-  <w:comment w:id="52" w:author="Author" w:initials="A">
-    <w:p>
-      <w:pPr>
-        <w:pStyle w:val="CommentText"/>
-      </w:pPr>
-      <w:r>
-        <w:rPr>
-          <w:rStyle w:val="CommentReference"/>
-        </w:rPr>
-        <w:annotationRef/>
-      </w:r>
-      <w:r>
-        <w:rPr>
-          <w:lang w:val="en-GB"/>
-        </w:rPr>
-        <w:t>I need to rework this example into a Papyrus example form and to align the mode.</w:t>
       </w:r>
     </w:p>
   </w:comment>
@@ -26891,8 +26951,6 @@
 <w15:commentsEx xmlns:wpc="http://schemas.microsoft.com/office/word/2010/wordprocessingCanvas" xmlns:cx="http://schemas.microsoft.com/office/drawing/2014/chartex" xmlns:cx1="http://schemas.microsoft.com/office/drawing/2015/9/8/chartex" xmlns:cx2="http://schemas.microsoft.com/office/drawing/2015/10/21/chartex" xmlns:cx3="http://schemas.microsoft.com/office/drawing/2016/5/9/chartex" xmlns:cx4="http://schemas.microsoft.com/office/drawing/2016/5/10/chartex" xmlns:cx5="http://schemas.microsoft.com/office/drawing/2016/5/11/chartex" xmlns:cx6="http://schemas.microsoft.com/office/drawing/2016/5/12/chartex" xmlns:cx7="http://schemas.microsoft.com/office/drawing/2016/5/13/chartex" xmlns:cx8="http://schemas.microsoft.com/office/drawing/2016/5/14/chartex" xmlns:mc="http://schemas.openxmlformats.org/markup-compatibility/2006" xmlns:aink="http://schemas.microsoft.com/office/drawing/2016/ink" xmlns:am3d="http://schemas.microsoft.com/office/drawing/2017/model3d" xmlns:o="urn:schemas-microsoft-com:office:office" xmlns:oel="http://schemas.microsoft.com/office/2019/extlst" xmlns:r="http://schemas.openxmlformats.org/officeDocument/2006/relationships" xmlns:m="http://schemas.openxmlformats.org/officeDocument/2006/math" xmlns:v="urn:schemas-microsoft-com:vml" xmlns:wp14="http://schemas.microsoft.com/office/word/2010/wordprocessingDrawing" xmlns:wp="http://schemas.openxmlformats.org/drawingml/2006/wordprocessingDrawing" xmlns:w10="urn:schemas-microsoft-com:office:word" xmlns:w="http://schemas.openxmlformats.org/wordprocessingml/2006/main" xmlns:w14="http://schemas.microsoft.com/office/word/2010/wordml" xmlns:w15="http://schemas.microsoft.com/office/word/2012/wordml" xmlns:w16cex="http://schemas.microsoft.com/office/word/2018/wordml/cex" xmlns:w16cid="http://schemas.microsoft.com/office/word/2016/wordml/cid" xmlns:w16="http://schemas.microsoft.com/office/word/2018/wordml" xmlns:w16sdtdh="http://schemas.microsoft.com/office/word/2020/wordml/sdtdatahash" xmlns:w16se="http://schemas.microsoft.com/office/word/2015/wordml/symex" xmlns:wpg="http://schemas.microsoft.com/office/word/2010/wordprocessingGroup" xmlns:wpi="http://schemas.microsoft.com/office/word/2010/wordprocessingInk" xmlns:wne="http://schemas.microsoft.com/office/word/2006/wordml" xmlns:wps="http://schemas.microsoft.com/office/word/2010/wordprocessingShape" mc:Ignorable="w14 w15 w16se w16cid w16 w16cex w16sdtdh wp14">
   <w15:commentEx w15:paraId="726905E1" w15:done="0"/>
   <w15:commentEx w15:paraId="20A7F61D" w15:done="0"/>
-  <w15:commentEx w15:paraId="7231CBC6" w15:done="0"/>
-  <w15:commentEx w15:paraId="42A88799" w15:done="0"/>
 </w15:commentsEx>
 </file>
 
@@ -26900,8 +26958,6 @@
 <w16cid:commentsIds xmlns:wpc="http://schemas.microsoft.com/office/word/2010/wordprocessingCanvas" xmlns:cx="http://schemas.microsoft.com/office/drawing/2014/chartex" xmlns:cx1="http://schemas.microsoft.com/office/drawing/2015/9/8/chartex" xmlns:cx2="http://schemas.microsoft.com/office/drawing/2015/10/21/chartex" xmlns:cx3="http://schemas.microsoft.com/office/drawing/2016/5/9/chartex" xmlns:cx4="http://schemas.microsoft.com/office/drawing/2016/5/10/chartex" xmlns:cx5="http://schemas.microsoft.com/office/drawing/2016/5/11/chartex" xmlns:cx6="http://schemas.microsoft.com/office/drawing/2016/5/12/chartex" xmlns:cx7="http://schemas.microsoft.com/office/drawing/2016/5/13/chartex" xmlns:cx8="http://schemas.microsoft.com/office/drawing/2016/5/14/chartex" xmlns:mc="http://schemas.openxmlformats.org/markup-compatibility/2006" xmlns:aink="http://schemas.microsoft.com/office/drawing/2016/ink" xmlns:am3d="http://schemas.microsoft.com/office/drawing/2017/model3d" xmlns:o="urn:schemas-microsoft-com:office:office" xmlns:oel="http://schemas.microsoft.com/office/2019/extlst" xmlns:r="http://schemas.openxmlformats.org/officeDocument/2006/relationships" xmlns:m="http://schemas.openxmlformats.org/officeDocument/2006/math" xmlns:v="urn:schemas-microsoft-com:vml" xmlns:wp14="http://schemas.microsoft.com/office/word/2010/wordprocessingDrawing" xmlns:wp="http://schemas.openxmlformats.org/drawingml/2006/wordprocessingDrawing" xmlns:w10="urn:schemas-microsoft-com:office:word" xmlns:w="http://schemas.openxmlformats.org/wordprocessingml/2006/main" xmlns:w14="http://schemas.microsoft.com/office/word/2010/wordml" xmlns:w15="http://schemas.microsoft.com/office/word/2012/wordml" xmlns:w16cex="http://schemas.microsoft.com/office/word/2018/wordml/cex" xmlns:w16cid="http://schemas.microsoft.com/office/word/2016/wordml/cid" xmlns:w16="http://schemas.microsoft.com/office/word/2018/wordml" xmlns:w16sdtdh="http://schemas.microsoft.com/office/word/2020/wordml/sdtdatahash" xmlns:w16se="http://schemas.microsoft.com/office/word/2015/wordml/symex" xmlns:wpg="http://schemas.microsoft.com/office/word/2010/wordprocessingGroup" xmlns:wpi="http://schemas.microsoft.com/office/word/2010/wordprocessingInk" xmlns:wne="http://schemas.microsoft.com/office/word/2006/wordml" xmlns:wps="http://schemas.microsoft.com/office/word/2010/wordprocessingShape" mc:Ignorable="w14 w15 w16se w16cid w16 w16cex w16sdtdh wp14">
   <w16cid:commentId w16cid:paraId="726905E1" w16cid:durableId="1DFD3E82"/>
   <w16cid:commentId w16cid:paraId="20A7F61D" w16cid:durableId="4C38E786"/>
-  <w16cid:commentId w16cid:paraId="7231CBC6" w16cid:durableId="03B0A8F2"/>
-  <w16cid:commentId w16cid:paraId="42A88799" w16cid:durableId="2074970A"/>
 </w16cid:commentsIds>
 </file>
 
@@ -29396,6 +29452,9 @@
   </w:num>
   <w:num w:numId="19" w16cid:durableId="1697317083">
     <w:abstractNumId w:val="8"/>
+  </w:num>
+  <w:num w:numId="20" w16cid:durableId="1343823826">
+    <w:abstractNumId w:val="3"/>
   </w:num>
   <w:numIdMacAtCleanup w:val="15"/>
 </w:numbering>

</xml_diff>

<commit_message>
Minor adjustment to compute gendoc template
</commit_message>
<xml_diff>
--- a/OnfModel/CoreGendoc/ModelDescriptions/TR-512.15_OnfCoreIm-Compute-gd.docx
+++ b/OnfModel/CoreGendoc/ModelDescriptions/TR-512.15_OnfCoreIm-Compute-gd.docx
@@ -1077,7 +1077,7 @@
                     </a:ln>
                     <a:extLst>
                       <a:ext uri="{FAA26D3D-D897-4be2-8F04-BA451C77F1D7}">
-                        <ma14:placeholderFlag xmlns:arto="http://schemas.microsoft.com/office/word/2006/arto" xmlns="" xmlns:mo="http://schemas.microsoft.com/office/mac/office/2008/main" xmlns:mv="urn:schemas-microsoft-com:mac:vml" xmlns:o="urn:schemas-microsoft-com:office:office" xmlns:v="urn:schemas-microsoft-com:vml" xmlns:w10="urn:schemas-microsoft-com:office:word" xmlns:w="http://schemas.openxmlformats.org/wordprocessingml/2006/main" xmlns:ma14="http://schemas.microsoft.com/office/mac/drawingml/2011/main" xmlns:ve="http://schemas.openxmlformats.org/markup-compatibility/2006"/>
+                        <ma14:placeholderFlag xmlns:ve="http://schemas.openxmlformats.org/markup-compatibility/2006" xmlns:ma14="http://schemas.microsoft.com/office/mac/drawingml/2011/main" xmlns:w="http://schemas.openxmlformats.org/wordprocessingml/2006/main" xmlns:w10="urn:schemas-microsoft-com:office:word" xmlns:v="urn:schemas-microsoft-com:vml" xmlns:o="urn:schemas-microsoft-com:office:office" xmlns:mv="urn:schemas-microsoft-com:mac:vml" xmlns:mo="http://schemas.microsoft.com/office/mac/office/2008/main" xmlns="" xmlns:arto="http://schemas.microsoft.com/office/word/2006/arto"/>
                       </a:ext>
                     </a:extLst>
                   </pic:spPr>
@@ -5618,7 +5618,6 @@
         <w:pStyle w:val="Heading1"/>
       </w:pPr>
       <w:bookmarkStart w:id="44" w:name="_Toc16250478"/>
-      <w:commentRangeStart w:id="45"/>
       <w:r>
         <w:lastRenderedPageBreak/>
         <w:t>Compute</w:t>
@@ -5629,16 +5628,6 @@
       <w:bookmarkEnd w:id="44"/>
       <w:r>
         <w:t xml:space="preserve"> and context</w:t>
-      </w:r>
-      <w:commentRangeEnd w:id="45"/>
-      <w:r>
-        <w:rPr>
-          <w:rStyle w:val="CommentReference"/>
-          <w:rFonts w:ascii="Times New Roman" w:eastAsiaTheme="minorEastAsia" w:hAnsi="Times New Roman" w:cstheme="minorBidi"/>
-          <w:b w:val="0"/>
-          <w:bCs w:val="0"/>
-        </w:rPr>
-        <w:commentReference w:id="45"/>
       </w:r>
     </w:p>
     <w:p>
@@ -15051,7 +15040,7 @@
           <w:rPr>
             <w:rStyle w:val="Hyperlink"/>
           </w:rPr>
-          <w:t>TR-512.6</w:t>
+          <w:t>TR-512.12</w:t>
         </w:r>
       </w:hyperlink>
       <w:r>
@@ -15197,7 +15186,7 @@
       </w:r>
     </w:p>
     <w:p>
-      <w:r>
+      <w:pPr>
         <w:rPr>
           <w:rFonts w:asciiTheme="minorHAnsi" w:hAnsiTheme="minorHAnsi"/>
           <w:color w:val="7030A0"/>
@@ -15205,8 +15194,19 @@
           <w:szCs w:val="20"/>
           <w:lang w:val="en-GB"/>
         </w:rPr>
+      </w:pPr>
+      <w:r>
+        <w:rPr>
+          <w:rFonts w:asciiTheme="minorHAnsi" w:hAnsiTheme="minorHAnsi"/>
+          <w:color w:val="7030A0"/>
+          <w:sz w:val="20"/>
+          <w:szCs w:val="20"/>
+          <w:lang w:val="en-GB"/>
+        </w:rPr>
         <w:t>[/for]&lt;drop/&gt;</w:t>
       </w:r>
+    </w:p>
+    <w:p>
       <w:r>
         <w:br w:type="page"/>
       </w:r>
@@ -15215,7 +15215,8 @@
       <w:pPr>
         <w:pStyle w:val="Heading1"/>
       </w:pPr>
-      <w:bookmarkStart w:id="46" w:name="_Toc16250482"/>
+      <w:bookmarkStart w:id="45" w:name="_Toc16250482"/>
+      <w:bookmarkStart w:id="46" w:name="_Ref153517835"/>
       <w:r>
         <w:lastRenderedPageBreak/>
         <w:t xml:space="preserve">A simple compute </w:t>
@@ -15224,9 +15225,10 @@
       <w:r>
         <w:t>example</w:t>
       </w:r>
+      <w:bookmarkEnd w:id="46"/>
       <w:proofErr w:type="gramEnd"/>
     </w:p>
-    <w:bookmarkEnd w:id="46"/>
+    <w:bookmarkEnd w:id="45"/>
     <w:p>
       <w:r>
         <w:t>This simple example shows how the concepts in the model fit together. The figure below shows an assembly of hardware.</w:t>
@@ -15264,7 +15266,7 @@
           <v:shape id="_x0000_i1025" type="#_x0000_t75" style="width:453pt;height:185.25pt" o:ole="">
             <v:imagedata r:id="rId32" o:title=""/>
           </v:shape>
-          <o:OLEObject Type="Embed" ProgID="PowerPoint.Slide.12" ShapeID="_x0000_i1025" DrawAspect="Content" ObjectID="_1764056965" r:id="rId33"/>
+          <o:OLEObject Type="Embed" ProgID="PowerPoint.Slide.12" ShapeID="_x0000_i1025" DrawAspect="Content" ObjectID="_1764141247" r:id="rId33"/>
         </w:object>
       </w:r>
     </w:p>
@@ -15276,27 +15278,14 @@
       <w:r>
         <w:t xml:space="preserve">Figure </w:t>
       </w:r>
-      <w:r>
-        <w:fldChar w:fldCharType="begin"/>
-      </w:r>
-      <w:r>
-        <w:instrText xml:space="preserve"> SEQ Figure \* ARABIC </w:instrText>
-      </w:r>
-      <w:r>
-        <w:fldChar w:fldCharType="separate"/>
-      </w:r>
-      <w:r>
-        <w:rPr>
-          <w:noProof/>
-        </w:rPr>
-        <w:t>5</w:t>
-      </w:r>
-      <w:r>
-        <w:rPr>
-          <w:noProof/>
-        </w:rPr>
-        <w:fldChar w:fldCharType="end"/>
-      </w:r>
+      <w:fldSimple w:instr=" SEQ Figure \* ARABIC ">
+        <w:r>
+          <w:rPr>
+            <w:noProof/>
+          </w:rPr>
+          <w:t>5</w:t>
+        </w:r>
+      </w:fldSimple>
       <w:r>
         <w:t xml:space="preserve"> - Simple Compute</w:t>
       </w:r>
@@ -15330,7 +15319,10 @@
       </w:r>
       <w:proofErr w:type="gramEnd"/>
       <w:r>
-        <w:t xml:space="preserve"> the hardware is required in the slice depicted.</w:t>
+        <w:t xml:space="preserve"> the hardware is required in the slice depicted</w:t>
+      </w:r>
+      <w:r>
+        <w:t xml:space="preserve"> and some associations in the software model are omitted.</w:t>
       </w:r>
     </w:p>
     <w:p>
@@ -15482,6 +15474,17 @@
         <w:t>[/for]&lt;drop/&gt;</w:t>
       </w:r>
       <w:bookmarkEnd w:id="34"/>
+    </w:p>
+    <w:p>
+      <w:pPr>
+        <w:rPr>
+          <w:rFonts w:asciiTheme="minorHAnsi" w:hAnsiTheme="minorHAnsi"/>
+          <w:color w:val="7030A0"/>
+          <w:sz w:val="20"/>
+          <w:szCs w:val="20"/>
+          <w:lang w:val="en-GB"/>
+        </w:rPr>
+      </w:pPr>
       <w:r>
         <w:br w:type="page"/>
       </w:r>
@@ -16190,6 +16193,171 @@
         <w:pStyle w:val="Heading3"/>
       </w:pPr>
       <w:r>
+        <w:t>Application of v</w:t>
+      </w:r>
+      <w:r>
+        <w:t xml:space="preserve">arious </w:t>
+      </w:r>
+      <w:r>
+        <w:t>recursive structure patterns</w:t>
+      </w:r>
+    </w:p>
+    <w:p>
+      <w:r>
+        <w:t>There are various recursive structures that can be assembled using objects from the models described in TR-512. As shown in this document, the compute model</w:t>
+      </w:r>
+      <w:r>
+        <w:t xml:space="preserve"> and</w:t>
+      </w:r>
+      <w:r>
+        <w:t xml:space="preserve"> the software model can be used in a recursive </w:t>
+      </w:r>
+      <w:r>
+        <w:t>fashion</w:t>
+      </w:r>
+      <w:r>
+        <w:t xml:space="preserve"> (see section </w:t>
+      </w:r>
+      <w:r>
+        <w:fldChar w:fldCharType="begin"/>
+      </w:r>
+      <w:r>
+        <w:instrText xml:space="preserve"> REF _Ref153517835 \r \h </w:instrText>
+      </w:r>
+      <w:r>
+        <w:fldChar w:fldCharType="separate"/>
+      </w:r>
+      <w:r>
+        <w:t>4</w:t>
+      </w:r>
+      <w:r>
+        <w:fldChar w:fldCharType="end"/>
+      </w:r>
+      <w:r>
+        <w:t xml:space="preserve"> </w:t>
+      </w:r>
+      <w:r>
+        <w:fldChar w:fldCharType="begin"/>
+      </w:r>
+      <w:r>
+        <w:instrText xml:space="preserve"> REF _Ref153517835 \h </w:instrText>
+      </w:r>
+      <w:r>
+        <w:fldChar w:fldCharType="separate"/>
+      </w:r>
+      <w:r>
+        <w:t>A simple compute example</w:t>
+      </w:r>
+      <w:r>
+        <w:fldChar w:fldCharType="end"/>
+      </w:r>
+      <w:r>
+        <w:t xml:space="preserve"> on page </w:t>
+      </w:r>
+      <w:r>
+        <w:fldChar w:fldCharType="begin"/>
+      </w:r>
+      <w:r>
+        <w:instrText xml:space="preserve"> PAGEREF _Ref153517835 \h </w:instrText>
+      </w:r>
+      <w:r>
+        <w:fldChar w:fldCharType="separate"/>
+      </w:r>
+      <w:r>
+        <w:rPr>
+          <w:noProof/>
+        </w:rPr>
+        <w:t>19</w:t>
+      </w:r>
+      <w:r>
+        <w:fldChar w:fldCharType="end"/>
+      </w:r>
+      <w:r>
+        <w:t>,</w:t>
+      </w:r>
+      <w:r>
+        <w:t xml:space="preserve"> which shows a recursion of </w:t>
+      </w:r>
+      <w:proofErr w:type="spellStart"/>
+      <w:r>
+        <w:t>ComputeConstruct</w:t>
+      </w:r>
+      <w:proofErr w:type="spellEnd"/>
+      <w:r>
+        <w:t>). These structures can give rise to</w:t>
+      </w:r>
+      <w:r>
+        <w:t xml:space="preserve"> </w:t>
+      </w:r>
+      <w:r>
+        <w:t>processing construct</w:t>
+      </w:r>
+      <w:r>
+        <w:t>s,</w:t>
+      </w:r>
+      <w:r>
+        <w:t xml:space="preserve"> transport</w:t>
+      </w:r>
+      <w:r>
+        <w:t xml:space="preserve"> functions</w:t>
+      </w:r>
+      <w:r>
+        <w:t xml:space="preserve"> and control functions which can be assembled to provide network</w:t>
+      </w:r>
+      <w:r>
+        <w:t xml:space="preserve"> structures</w:t>
+      </w:r>
+      <w:r>
+        <w:t xml:space="preserve"> that interconnect physical devices that give rise to processing constructs and compute</w:t>
+      </w:r>
+      <w:r>
+        <w:t>, i.e., can form a larger scale recursion</w:t>
+      </w:r>
+      <w:r>
+        <w:t>.</w:t>
+      </w:r>
+    </w:p>
+    <w:p>
+      <w:r>
+        <w:t xml:space="preserve">These </w:t>
+      </w:r>
+      <w:r>
+        <w:t xml:space="preserve">recursive structures </w:t>
+      </w:r>
+      <w:r>
+        <w:t>can be applied to</w:t>
+      </w:r>
+      <w:r>
+        <w:t xml:space="preserve"> model</w:t>
+      </w:r>
+      <w:r>
+        <w:t xml:space="preserve"> real world deployments</w:t>
+      </w:r>
+      <w:r>
+        <w:t xml:space="preserve">. Not all recursive structures will appear in real world deployments and some that do appear will not be useful from the perspective of control and management of those deployments. </w:t>
+      </w:r>
+    </w:p>
+    <w:p>
+      <w:r>
+        <w:t xml:space="preserve">It will be helpful, in follow-on work, to analyze structures and recursions to identify those that usefully represent real world deployments and to capture these in the form of formally described patterns and in the form of examples. </w:t>
+      </w:r>
+    </w:p>
+    <w:p>
+      <w:r>
+        <w:t>These patterns and examples can then be used to both inform solutions and to reduce unnecessary variety</w:t>
+      </w:r>
+      <w:r>
+        <w:t xml:space="preserve"> via emergence of common practice and via standardization</w:t>
+      </w:r>
+      <w:r>
+        <w:t xml:space="preserve"> which in turn will reduce integration cost/complexity and improve overall efficiency.</w:t>
+      </w:r>
+    </w:p>
+    <w:p>
+      <w:pPr>
+        <w:pStyle w:val="Heading3"/>
+      </w:pPr>
+      <w:r>
         <w:t>Other areas</w:t>
       </w:r>
     </w:p>
@@ -16426,6 +16594,7 @@
           <w:color w:val="FF0000"/>
           <w:lang w:val="en-GB"/>
         </w:rPr>
+        <w:lastRenderedPageBreak/>
         <w:t>insert a line in “Normal” style&lt;drop/&gt;</w:t>
       </w:r>
     </w:p>
@@ -16996,7 +17165,6 @@
         <w:rPr>
           <w:color w:val="7030A0"/>
         </w:rPr>
-        <w:lastRenderedPageBreak/>
         <w:t>&lt;</w:t>
       </w:r>
       <w:proofErr w:type="spellStart"/>
@@ -17620,6 +17788,7 @@
       <w:bookmarkStart w:id="52" w:name="_Toc457510574"/>
       <w:bookmarkStart w:id="53" w:name="_Toc16002893"/>
       <w:r>
+        <w:lastRenderedPageBreak/>
         <w:t>Fragment: Insert standard diagram</w:t>
       </w:r>
       <w:r>
@@ -18000,7 +18169,6 @@
           <w:szCs w:val="20"/>
           <w:lang w:val="en-GB"/>
         </w:rPr>
-        <w:lastRenderedPageBreak/>
         <w:t>&lt;image object='[</w:t>
       </w:r>
       <w:proofErr w:type="spellStart"/>
@@ -18142,7 +18310,7 @@
           </mc:Choice>
           <mc:Fallback>
             <w:pict>
-              <v:group w14:anchorId="14455F2C" id="Zone de dessin 1" o:spid="_x0000_s1026" editas="canvas" style="width:6in;height:252pt;mso-position-horizontal-relative:char;mso-position-vertical-relative:line" coordsize="54864,32004" o:gfxdata="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">
+              <v:group w14:anchorId="2F233937" id="Zone de dessin 1" o:spid="_x0000_s1026" editas="canvas" style="width:6in;height:252pt;mso-position-horizontal-relative:char;mso-position-vertical-relative:line" coordsize="54864,32004" o:gfxdata="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">
                 <v:shape id="_x0000_s1027" type="#_x0000_t75" style="position:absolute;width:54864;height:32004;visibility:visible;mso-wrap-style:square">
                   <v:fill o:detectmouseclick="t"/>
                   <v:path o:connecttype="none"/>
@@ -18722,6 +18890,7 @@
           <w:sz w:val="20"/>
           <w:szCs w:val="20"/>
         </w:rPr>
+        <w:lastRenderedPageBreak/>
         <w:t>&lt;drop/&gt;</w:t>
       </w:r>
       <w:r>
@@ -18755,7 +18924,6 @@
           <w:szCs w:val="20"/>
           <w:lang w:val="en-GB"/>
         </w:rPr>
-        <w:lastRenderedPageBreak/>
         <w:t>&lt;image object='[</w:t>
       </w:r>
       <w:proofErr w:type="spellStart"/>
@@ -18897,7 +19065,7 @@
           </mc:Choice>
           <mc:Fallback>
             <w:pict>
-              <v:group w14:anchorId="7D88E3DA" id="Zone de dessin 1" o:spid="_x0000_s1026" editas="canvas" style="width:271.7pt;height:158.7pt;mso-position-horizontal-relative:char;mso-position-vertical-relative:line" coordsize="34505,20154" o:gfxdata="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">
+              <v:group w14:anchorId="1CFADBBD" id="Zone de dessin 1" o:spid="_x0000_s1026" editas="canvas" style="width:271.7pt;height:158.7pt;mso-position-horizontal-relative:char;mso-position-vertical-relative:line" coordsize="34505,20154" o:gfxdata="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">
                 <v:shape id="_x0000_s1027" type="#_x0000_t75" style="position:absolute;width:34505;height:20154;visibility:visible;mso-wrap-style:square">
                   <v:fill o:detectmouseclick="t"/>
                   <v:path o:connecttype="none"/>
@@ -24701,7 +24869,13 @@
         <w:br/>
       </w:r>
       <w:r>
-        <w:t>This class is [st.name/].</w:t>
+        <w:t xml:space="preserve">This </w:t>
+      </w:r>
+      <w:r>
+        <w:t>data type</w:t>
+      </w:r>
+      <w:r>
+        <w:t xml:space="preserve"> is [st.name/].</w:t>
       </w:r>
     </w:p>
     <w:p>
@@ -26851,20 +27025,17 @@
     <w:p>
       <w:pPr>
         <w:pStyle w:val="CommentText"/>
+      </w:pPr>
+      <w:r>
+        <w:rPr>
+          <w:rStyle w:val="CommentReference"/>
+        </w:rPr>
+        <w:annotationRef/>
+      </w:r>
+      <w:r>
         <w:rPr>
           <w:b/>
-          <w:u w:val="single"/>
-        </w:rPr>
-      </w:pPr>
-      <w:r>
-        <w:rPr>
-          <w:rStyle w:val="CommentReference"/>
-        </w:rPr>
-        <w:annotationRef/>
-      </w:r>
-      <w:r>
-        <w:rPr>
-          <w:b/>
+          <w:bCs/>
           <w:color w:val="FF0000"/>
           <w:u w:val="single"/>
         </w:rPr>
@@ -26876,10 +27047,13 @@
         <w:pStyle w:val="CommentText"/>
         <w:numPr>
           <w:ilvl w:val="0"/>
-          <w:numId w:val="7"/>
+          <w:numId w:val="21"/>
         </w:numPr>
       </w:pPr>
       <w:r>
+        <w:rPr>
+          <w:color w:val="141313"/>
+        </w:rPr>
         <w:t>Hypertext document references “TR-512…” will not work at this point (as they reference the .pdf files that have not yet been generated).</w:t>
       </w:r>
     </w:p>
@@ -26888,10 +27062,13 @@
         <w:pStyle w:val="CommentText"/>
         <w:numPr>
           <w:ilvl w:val="0"/>
-          <w:numId w:val="7"/>
+          <w:numId w:val="21"/>
         </w:numPr>
       </w:pPr>
       <w:r>
+        <w:rPr>
+          <w:color w:val="141313"/>
+        </w:rPr>
         <w:t>There are some comments in some documents please consider the comments as you review.</w:t>
       </w:r>
     </w:p>
@@ -26900,10 +27077,13 @@
         <w:pStyle w:val="CommentText"/>
         <w:numPr>
           <w:ilvl w:val="0"/>
-          <w:numId w:val="7"/>
+          <w:numId w:val="21"/>
         </w:numPr>
       </w:pPr>
       <w:r>
+        <w:rPr>
+          <w:color w:val="141313"/>
+        </w:rPr>
         <w:t>If you have proposals to change text (typos or small rewordings for grammar errors), please modify the text with change tracking enabled.</w:t>
       </w:r>
     </w:p>
@@ -26912,35 +27092,20 @@
         <w:pStyle w:val="CommentText"/>
         <w:numPr>
           <w:ilvl w:val="0"/>
-          <w:numId w:val="7"/>
+          <w:numId w:val="21"/>
         </w:numPr>
       </w:pPr>
       <w:r>
+        <w:rPr>
+          <w:color w:val="141313"/>
+        </w:rPr>
         <w:t>If you have major concerns or questions or general comments please use word comments (like this)</w:t>
       </w:r>
-    </w:p>
-    <w:p>
-      <w:pPr>
-        <w:pStyle w:val="CommentText"/>
-      </w:pPr>
-    </w:p>
-  </w:comment>
-  <w:comment w:id="45" w:author="Author" w:initials="A">
-    <w:p>
-      <w:pPr>
-        <w:pStyle w:val="CommentText"/>
-      </w:pPr>
-      <w:r>
-        <w:rPr>
-          <w:rStyle w:val="CommentReference"/>
-        </w:rPr>
-        <w:annotationRef/>
-      </w:r>
-      <w:r>
-        <w:rPr>
-          <w:lang w:val="en-GB"/>
-        </w:rPr>
-        <w:t>Need to fill in lifecycle stereotypes.</w:t>
+      <w:r>
+        <w:rPr>
+          <w:color w:val="141313"/>
+        </w:rPr>
+        <w:t xml:space="preserve"> </w:t>
       </w:r>
     </w:p>
   </w:comment>
@@ -26950,14 +27115,12 @@
 <file path=word/commentsExtended.xml><?xml version="1.0" encoding="utf-8"?>
 <w15:commentsEx xmlns:wpc="http://schemas.microsoft.com/office/word/2010/wordprocessingCanvas" xmlns:cx="http://schemas.microsoft.com/office/drawing/2014/chartex" xmlns:cx1="http://schemas.microsoft.com/office/drawing/2015/9/8/chartex" xmlns:cx2="http://schemas.microsoft.com/office/drawing/2015/10/21/chartex" xmlns:cx3="http://schemas.microsoft.com/office/drawing/2016/5/9/chartex" xmlns:cx4="http://schemas.microsoft.com/office/drawing/2016/5/10/chartex" xmlns:cx5="http://schemas.microsoft.com/office/drawing/2016/5/11/chartex" xmlns:cx6="http://schemas.microsoft.com/office/drawing/2016/5/12/chartex" xmlns:cx7="http://schemas.microsoft.com/office/drawing/2016/5/13/chartex" xmlns:cx8="http://schemas.microsoft.com/office/drawing/2016/5/14/chartex" xmlns:mc="http://schemas.openxmlformats.org/markup-compatibility/2006" xmlns:aink="http://schemas.microsoft.com/office/drawing/2016/ink" xmlns:am3d="http://schemas.microsoft.com/office/drawing/2017/model3d" xmlns:o="urn:schemas-microsoft-com:office:office" xmlns:oel="http://schemas.microsoft.com/office/2019/extlst" xmlns:r="http://schemas.openxmlformats.org/officeDocument/2006/relationships" xmlns:m="http://schemas.openxmlformats.org/officeDocument/2006/math" xmlns:v="urn:schemas-microsoft-com:vml" xmlns:wp14="http://schemas.microsoft.com/office/word/2010/wordprocessingDrawing" xmlns:wp="http://schemas.openxmlformats.org/drawingml/2006/wordprocessingDrawing" xmlns:w10="urn:schemas-microsoft-com:office:word" xmlns:w="http://schemas.openxmlformats.org/wordprocessingml/2006/main" xmlns:w14="http://schemas.microsoft.com/office/word/2010/wordml" xmlns:w15="http://schemas.microsoft.com/office/word/2012/wordml" xmlns:w16cex="http://schemas.microsoft.com/office/word/2018/wordml/cex" xmlns:w16cid="http://schemas.microsoft.com/office/word/2016/wordml/cid" xmlns:w16="http://schemas.microsoft.com/office/word/2018/wordml" xmlns:w16sdtdh="http://schemas.microsoft.com/office/word/2020/wordml/sdtdatahash" xmlns:w16se="http://schemas.microsoft.com/office/word/2015/wordml/symex" xmlns:wpg="http://schemas.microsoft.com/office/word/2010/wordprocessingGroup" xmlns:wpi="http://schemas.microsoft.com/office/word/2010/wordprocessingInk" xmlns:wne="http://schemas.microsoft.com/office/word/2006/wordml" xmlns:wps="http://schemas.microsoft.com/office/word/2010/wordprocessingShape" mc:Ignorable="w14 w15 w16se w16cid w16 w16cex w16sdtdh wp14">
   <w15:commentEx w15:paraId="726905E1" w15:done="0"/>
-  <w15:commentEx w15:paraId="20A7F61D" w15:done="0"/>
 </w15:commentsEx>
 </file>
 
 <file path=word/commentsIds.xml><?xml version="1.0" encoding="utf-8"?>
 <w16cid:commentsIds xmlns:wpc="http://schemas.microsoft.com/office/word/2010/wordprocessingCanvas" xmlns:cx="http://schemas.microsoft.com/office/drawing/2014/chartex" xmlns:cx1="http://schemas.microsoft.com/office/drawing/2015/9/8/chartex" xmlns:cx2="http://schemas.microsoft.com/office/drawing/2015/10/21/chartex" xmlns:cx3="http://schemas.microsoft.com/office/drawing/2016/5/9/chartex" xmlns:cx4="http://schemas.microsoft.com/office/drawing/2016/5/10/chartex" xmlns:cx5="http://schemas.microsoft.com/office/drawing/2016/5/11/chartex" xmlns:cx6="http://schemas.microsoft.com/office/drawing/2016/5/12/chartex" xmlns:cx7="http://schemas.microsoft.com/office/drawing/2016/5/13/chartex" xmlns:cx8="http://schemas.microsoft.com/office/drawing/2016/5/14/chartex" xmlns:mc="http://schemas.openxmlformats.org/markup-compatibility/2006" xmlns:aink="http://schemas.microsoft.com/office/drawing/2016/ink" xmlns:am3d="http://schemas.microsoft.com/office/drawing/2017/model3d" xmlns:o="urn:schemas-microsoft-com:office:office" xmlns:oel="http://schemas.microsoft.com/office/2019/extlst" xmlns:r="http://schemas.openxmlformats.org/officeDocument/2006/relationships" xmlns:m="http://schemas.openxmlformats.org/officeDocument/2006/math" xmlns:v="urn:schemas-microsoft-com:vml" xmlns:wp14="http://schemas.microsoft.com/office/word/2010/wordprocessingDrawing" xmlns:wp="http://schemas.openxmlformats.org/drawingml/2006/wordprocessingDrawing" xmlns:w10="urn:schemas-microsoft-com:office:word" xmlns:w="http://schemas.openxmlformats.org/wordprocessingml/2006/main" xmlns:w14="http://schemas.microsoft.com/office/word/2010/wordml" xmlns:w15="http://schemas.microsoft.com/office/word/2012/wordml" xmlns:w16cex="http://schemas.microsoft.com/office/word/2018/wordml/cex" xmlns:w16cid="http://schemas.microsoft.com/office/word/2016/wordml/cid" xmlns:w16="http://schemas.microsoft.com/office/word/2018/wordml" xmlns:w16sdtdh="http://schemas.microsoft.com/office/word/2020/wordml/sdtdatahash" xmlns:w16se="http://schemas.microsoft.com/office/word/2015/wordml/symex" xmlns:wpg="http://schemas.microsoft.com/office/word/2010/wordprocessingGroup" xmlns:wpi="http://schemas.microsoft.com/office/word/2010/wordprocessingInk" xmlns:wne="http://schemas.microsoft.com/office/word/2006/wordml" xmlns:wps="http://schemas.microsoft.com/office/word/2010/wordprocessingShape" mc:Ignorable="w14 w15 w16se w16cid w16 w16cex w16sdtdh wp14">
   <w16cid:commentId w16cid:paraId="726905E1" w16cid:durableId="1DFD3E82"/>
-  <w16cid:commentId w16cid:paraId="20A7F61D" w16cid:durableId="4C38E786"/>
 </w16cid:commentsIds>
 </file>
 
@@ -27752,6 +27915,119 @@
     </w:lvl>
   </w:abstractNum>
   <w:abstractNum w:abstractNumId="5" w15:restartNumberingAfterBreak="0">
+    <w:nsid w:val="285D2964"/>
+    <w:multiLevelType w:val="hybridMultilevel"/>
+    <w:tmpl w:val="3F18E26C"/>
+    <w:lvl w:ilvl="0" w:tplc="F3107044">
+      <w:start w:val="1"/>
+      <w:numFmt w:val="bullet"/>
+      <w:lvlText w:val=""/>
+      <w:lvlJc w:val="left"/>
+      <w:pPr>
+        <w:ind w:left="720" w:hanging="360"/>
+      </w:pPr>
+      <w:rPr>
+        <w:rFonts w:ascii="Symbol" w:hAnsi="Symbol"/>
+      </w:rPr>
+    </w:lvl>
+    <w:lvl w:ilvl="1" w:tplc="6E36A0D0">
+      <w:start w:val="1"/>
+      <w:numFmt w:val="bullet"/>
+      <w:lvlText w:val=""/>
+      <w:lvlJc w:val="left"/>
+      <w:pPr>
+        <w:ind w:left="720" w:hanging="360"/>
+      </w:pPr>
+      <w:rPr>
+        <w:rFonts w:ascii="Symbol" w:hAnsi="Symbol"/>
+      </w:rPr>
+    </w:lvl>
+    <w:lvl w:ilvl="2" w:tplc="FB1A9AC6">
+      <w:start w:val="1"/>
+      <w:numFmt w:val="bullet"/>
+      <w:lvlText w:val=""/>
+      <w:lvlJc w:val="left"/>
+      <w:pPr>
+        <w:ind w:left="720" w:hanging="360"/>
+      </w:pPr>
+      <w:rPr>
+        <w:rFonts w:ascii="Symbol" w:hAnsi="Symbol"/>
+      </w:rPr>
+    </w:lvl>
+    <w:lvl w:ilvl="3" w:tplc="2F16A3F2">
+      <w:start w:val="1"/>
+      <w:numFmt w:val="bullet"/>
+      <w:lvlText w:val=""/>
+      <w:lvlJc w:val="left"/>
+      <w:pPr>
+        <w:ind w:left="720" w:hanging="360"/>
+      </w:pPr>
+      <w:rPr>
+        <w:rFonts w:ascii="Symbol" w:hAnsi="Symbol"/>
+      </w:rPr>
+    </w:lvl>
+    <w:lvl w:ilvl="4" w:tplc="EEA27804">
+      <w:start w:val="1"/>
+      <w:numFmt w:val="bullet"/>
+      <w:lvlText w:val=""/>
+      <w:lvlJc w:val="left"/>
+      <w:pPr>
+        <w:ind w:left="720" w:hanging="360"/>
+      </w:pPr>
+      <w:rPr>
+        <w:rFonts w:ascii="Symbol" w:hAnsi="Symbol"/>
+      </w:rPr>
+    </w:lvl>
+    <w:lvl w:ilvl="5" w:tplc="D65C248C">
+      <w:start w:val="1"/>
+      <w:numFmt w:val="bullet"/>
+      <w:lvlText w:val=""/>
+      <w:lvlJc w:val="left"/>
+      <w:pPr>
+        <w:ind w:left="720" w:hanging="360"/>
+      </w:pPr>
+      <w:rPr>
+        <w:rFonts w:ascii="Symbol" w:hAnsi="Symbol"/>
+      </w:rPr>
+    </w:lvl>
+    <w:lvl w:ilvl="6" w:tplc="91F4D7F0">
+      <w:start w:val="1"/>
+      <w:numFmt w:val="bullet"/>
+      <w:lvlText w:val=""/>
+      <w:lvlJc w:val="left"/>
+      <w:pPr>
+        <w:ind w:left="720" w:hanging="360"/>
+      </w:pPr>
+      <w:rPr>
+        <w:rFonts w:ascii="Symbol" w:hAnsi="Symbol"/>
+      </w:rPr>
+    </w:lvl>
+    <w:lvl w:ilvl="7" w:tplc="C8C84690">
+      <w:start w:val="1"/>
+      <w:numFmt w:val="bullet"/>
+      <w:lvlText w:val=""/>
+      <w:lvlJc w:val="left"/>
+      <w:pPr>
+        <w:ind w:left="720" w:hanging="360"/>
+      </w:pPr>
+      <w:rPr>
+        <w:rFonts w:ascii="Symbol" w:hAnsi="Symbol"/>
+      </w:rPr>
+    </w:lvl>
+    <w:lvl w:ilvl="8" w:tplc="5756D6BA">
+      <w:start w:val="1"/>
+      <w:numFmt w:val="bullet"/>
+      <w:lvlText w:val=""/>
+      <w:lvlJc w:val="left"/>
+      <w:pPr>
+        <w:ind w:left="720" w:hanging="360"/>
+      </w:pPr>
+      <w:rPr>
+        <w:rFonts w:ascii="Symbol" w:hAnsi="Symbol"/>
+      </w:rPr>
+    </w:lvl>
+  </w:abstractNum>
+  <w:abstractNum w:abstractNumId="6" w15:restartNumberingAfterBreak="0">
     <w:nsid w:val="2E302849"/>
     <w:multiLevelType w:val="hybridMultilevel"/>
     <w:tmpl w:val="85A0CE72"/>
@@ -27864,7 +28140,7 @@
       </w:rPr>
     </w:lvl>
   </w:abstractNum>
-  <w:abstractNum w:abstractNumId="6" w15:restartNumberingAfterBreak="0">
+  <w:abstractNum w:abstractNumId="7" w15:restartNumberingAfterBreak="0">
     <w:nsid w:val="30CF37BF"/>
     <w:multiLevelType w:val="hybridMultilevel"/>
     <w:tmpl w:val="B8A64914"/>
@@ -27977,7 +28253,7 @@
       </w:rPr>
     </w:lvl>
   </w:abstractNum>
-  <w:abstractNum w:abstractNumId="7" w15:restartNumberingAfterBreak="0">
+  <w:abstractNum w:abstractNumId="8" w15:restartNumberingAfterBreak="0">
     <w:nsid w:val="376A2DE3"/>
     <w:multiLevelType w:val="multilevel"/>
     <w:tmpl w:val="89E0FDFA"/>
@@ -28099,7 +28375,7 @@
       </w:rPr>
     </w:lvl>
   </w:abstractNum>
-  <w:abstractNum w:abstractNumId="8" w15:restartNumberingAfterBreak="0">
+  <w:abstractNum w:abstractNumId="9" w15:restartNumberingAfterBreak="0">
     <w:nsid w:val="38BC405A"/>
     <w:multiLevelType w:val="hybridMultilevel"/>
     <w:tmpl w:val="FF307E6C"/>
@@ -28212,7 +28488,7 @@
       </w:rPr>
     </w:lvl>
   </w:abstractNum>
-  <w:abstractNum w:abstractNumId="9" w15:restartNumberingAfterBreak="0">
+  <w:abstractNum w:abstractNumId="10" w15:restartNumberingAfterBreak="0">
     <w:nsid w:val="3D326946"/>
     <w:multiLevelType w:val="hybridMultilevel"/>
     <w:tmpl w:val="8764B148"/>
@@ -28325,7 +28601,7 @@
       </w:rPr>
     </w:lvl>
   </w:abstractNum>
-  <w:abstractNum w:abstractNumId="10" w15:restartNumberingAfterBreak="0">
+  <w:abstractNum w:abstractNumId="11" w15:restartNumberingAfterBreak="0">
     <w:nsid w:val="44901B3D"/>
     <w:multiLevelType w:val="hybridMultilevel"/>
     <w:tmpl w:val="4A9EFA2C"/>
@@ -28438,7 +28714,7 @@
       </w:rPr>
     </w:lvl>
   </w:abstractNum>
-  <w:abstractNum w:abstractNumId="11" w15:restartNumberingAfterBreak="0">
+  <w:abstractNum w:abstractNumId="12" w15:restartNumberingAfterBreak="0">
     <w:nsid w:val="44B3427A"/>
     <w:multiLevelType w:val="hybridMultilevel"/>
     <w:tmpl w:val="0B9EED1C"/>
@@ -28551,7 +28827,7 @@
       </w:rPr>
     </w:lvl>
   </w:abstractNum>
-  <w:abstractNum w:abstractNumId="12" w15:restartNumberingAfterBreak="0">
+  <w:abstractNum w:abstractNumId="13" w15:restartNumberingAfterBreak="0">
     <w:nsid w:val="4B31610E"/>
     <w:multiLevelType w:val="hybridMultilevel"/>
     <w:tmpl w:val="4258751C"/>
@@ -28690,7 +28966,7 @@
       </w:rPr>
     </w:lvl>
   </w:abstractNum>
-  <w:abstractNum w:abstractNumId="13" w15:restartNumberingAfterBreak="0">
+  <w:abstractNum w:abstractNumId="14" w15:restartNumberingAfterBreak="0">
     <w:nsid w:val="4E97478F"/>
     <w:multiLevelType w:val="hybridMultilevel"/>
     <w:tmpl w:val="1DBC2596"/>
@@ -28803,7 +29079,7 @@
       </w:rPr>
     </w:lvl>
   </w:abstractNum>
-  <w:abstractNum w:abstractNumId="14" w15:restartNumberingAfterBreak="0">
+  <w:abstractNum w:abstractNumId="15" w15:restartNumberingAfterBreak="0">
     <w:nsid w:val="600566C1"/>
     <w:multiLevelType w:val="hybridMultilevel"/>
     <w:tmpl w:val="B0E01994"/>
@@ -28916,7 +29192,7 @@
       </w:rPr>
     </w:lvl>
   </w:abstractNum>
-  <w:abstractNum w:abstractNumId="15" w15:restartNumberingAfterBreak="0">
+  <w:abstractNum w:abstractNumId="16" w15:restartNumberingAfterBreak="0">
     <w:nsid w:val="67AC0CB5"/>
     <w:multiLevelType w:val="hybridMultilevel"/>
     <w:tmpl w:val="68167BAC"/>
@@ -29055,7 +29331,7 @@
       </w:rPr>
     </w:lvl>
   </w:abstractNum>
-  <w:abstractNum w:abstractNumId="16" w15:restartNumberingAfterBreak="0">
+  <w:abstractNum w:abstractNumId="17" w15:restartNumberingAfterBreak="0">
     <w:nsid w:val="682D56CD"/>
     <w:multiLevelType w:val="hybridMultilevel"/>
     <w:tmpl w:val="6AD26D18"/>
@@ -29141,7 +29417,7 @@
       </w:pPr>
     </w:lvl>
   </w:abstractNum>
-  <w:abstractNum w:abstractNumId="17" w15:restartNumberingAfterBreak="0">
+  <w:abstractNum w:abstractNumId="18" w15:restartNumberingAfterBreak="0">
     <w:nsid w:val="68DC1102"/>
     <w:multiLevelType w:val="multilevel"/>
     <w:tmpl w:val="7376E870"/>
@@ -29283,7 +29559,7 @@
       </w:rPr>
     </w:lvl>
   </w:abstractNum>
-  <w:abstractNum w:abstractNumId="18" w15:restartNumberingAfterBreak="0">
+  <w:abstractNum w:abstractNumId="19" w15:restartNumberingAfterBreak="0">
     <w:nsid w:val="7A1A1238"/>
     <w:multiLevelType w:val="hybridMultilevel"/>
     <w:tmpl w:val="3F680AC6"/>
@@ -29397,37 +29673,37 @@
     </w:lvl>
   </w:abstractNum>
   <w:num w:numId="1" w16cid:durableId="2104256083">
-    <w:abstractNumId w:val="7"/>
+    <w:abstractNumId w:val="8"/>
   </w:num>
   <w:num w:numId="2" w16cid:durableId="1486968790">
-    <w:abstractNumId w:val="17"/>
+    <w:abstractNumId w:val="18"/>
   </w:num>
   <w:num w:numId="3" w16cid:durableId="2031952809">
-    <w:abstractNumId w:val="13"/>
+    <w:abstractNumId w:val="14"/>
   </w:num>
   <w:num w:numId="4" w16cid:durableId="1440643181">
-    <w:abstractNumId w:val="14"/>
+    <w:abstractNumId w:val="15"/>
   </w:num>
   <w:num w:numId="5" w16cid:durableId="1285379651">
     <w:abstractNumId w:val="3"/>
   </w:num>
   <w:num w:numId="6" w16cid:durableId="144519335">
-    <w:abstractNumId w:val="11"/>
+    <w:abstractNumId w:val="12"/>
   </w:num>
   <w:num w:numId="7" w16cid:durableId="84770522">
-    <w:abstractNumId w:val="9"/>
+    <w:abstractNumId w:val="10"/>
   </w:num>
   <w:num w:numId="8" w16cid:durableId="775634671">
-    <w:abstractNumId w:val="18"/>
+    <w:abstractNumId w:val="19"/>
   </w:num>
   <w:num w:numId="9" w16cid:durableId="150216713">
-    <w:abstractNumId w:val="15"/>
+    <w:abstractNumId w:val="16"/>
   </w:num>
   <w:num w:numId="10" w16cid:durableId="1270547624">
-    <w:abstractNumId w:val="12"/>
+    <w:abstractNumId w:val="13"/>
   </w:num>
   <w:num w:numId="11" w16cid:durableId="151871965">
-    <w:abstractNumId w:val="6"/>
+    <w:abstractNumId w:val="7"/>
   </w:num>
   <w:num w:numId="12" w16cid:durableId="1134714522">
     <w:abstractNumId w:val="1"/>
@@ -29442,19 +29718,22 @@
     <w:abstractNumId w:val="2"/>
   </w:num>
   <w:num w:numId="16" w16cid:durableId="1999259311">
-    <w:abstractNumId w:val="5"/>
+    <w:abstractNumId w:val="6"/>
   </w:num>
   <w:num w:numId="17" w16cid:durableId="2046297086">
-    <w:abstractNumId w:val="16"/>
+    <w:abstractNumId w:val="17"/>
   </w:num>
   <w:num w:numId="18" w16cid:durableId="1362828765">
-    <w:abstractNumId w:val="10"/>
+    <w:abstractNumId w:val="11"/>
   </w:num>
   <w:num w:numId="19" w16cid:durableId="1697317083">
-    <w:abstractNumId w:val="8"/>
+    <w:abstractNumId w:val="9"/>
   </w:num>
   <w:num w:numId="20" w16cid:durableId="1343823826">
     <w:abstractNumId w:val="3"/>
+  </w:num>
+  <w:num w:numId="21" w16cid:durableId="416438895">
+    <w:abstractNumId w:val="5"/>
   </w:num>
   <w:numIdMacAtCleanup w:val="15"/>
 </w:numbering>
@@ -30169,6 +30448,7 @@
     <w:name w:val="Heading 3 Char"/>
     <w:basedOn w:val="DefaultParagraphFont"/>
     <w:link w:val="Heading3"/>
+    <w:uiPriority w:val="9"/>
     <w:qFormat/>
     <w:rsid w:val="00686F18"/>
     <w:rPr>

</xml_diff>

<commit_message>
Minor updates to Compute gendoc template
</commit_message>
<xml_diff>
--- a/OnfModel/CoreGendoc/ModelDescriptions/TR-512.15_OnfCoreIm-Compute-gd.docx
+++ b/OnfModel/CoreGendoc/ModelDescriptions/TR-512.15_OnfCoreIm-Compute-gd.docx
@@ -4709,7 +4709,7 @@
         <w:rPr>
           <w:noProof/>
         </w:rPr>
-        <w:instrText xml:space="preserve"> SEQ Figure \* ARABIC </w:instrText>
+        <w:instrText xml:space="preserve"> STYLEREF 1 \s </w:instrText>
       </w:r>
       <w:r>
         <w:rPr>
@@ -4721,7 +4721,40 @@
         <w:rPr>
           <w:noProof/>
         </w:rPr>
-        <w:t>1</w:t>
+        <w:t>4</w:t>
+      </w:r>
+      <w:r>
+        <w:rPr>
+          <w:noProof/>
+        </w:rPr>
+        <w:fldChar w:fldCharType="end"/>
+      </w:r>
+      <w:r>
+        <w:t>-</w:t>
+      </w:r>
+      <w:r>
+        <w:rPr>
+          <w:noProof/>
+        </w:rPr>
+        <w:fldChar w:fldCharType="begin"/>
+      </w:r>
+      <w:r>
+        <w:rPr>
+          <w:noProof/>
+        </w:rPr>
+        <w:instrText xml:space="preserve"> SEQ Figure \* ARABIC \s 1 </w:instrText>
+      </w:r>
+      <w:r>
+        <w:rPr>
+          <w:noProof/>
+        </w:rPr>
+        <w:fldChar w:fldCharType="separate"/>
+      </w:r>
+      <w:r>
+        <w:rPr>
+          <w:noProof/>
+        </w:rPr>
+        <w:t>2</w:t>
       </w:r>
       <w:r>
         <w:rPr>
@@ -5010,7 +5043,40 @@
         <w:rPr>
           <w:noProof/>
         </w:rPr>
-        <w:instrText xml:space="preserve"> SEQ Figure \* ARABIC </w:instrText>
+        <w:instrText xml:space="preserve"> STYLEREF 1 \s </w:instrText>
+      </w:r>
+      <w:r>
+        <w:rPr>
+          <w:noProof/>
+        </w:rPr>
+        <w:fldChar w:fldCharType="separate"/>
+      </w:r>
+      <w:r>
+        <w:rPr>
+          <w:noProof/>
+        </w:rPr>
+        <w:t>4</w:t>
+      </w:r>
+      <w:r>
+        <w:rPr>
+          <w:noProof/>
+        </w:rPr>
+        <w:fldChar w:fldCharType="end"/>
+      </w:r>
+      <w:r>
+        <w:t>-</w:t>
+      </w:r>
+      <w:r>
+        <w:rPr>
+          <w:noProof/>
+        </w:rPr>
+        <w:fldChar w:fldCharType="begin"/>
+      </w:r>
+      <w:r>
+        <w:rPr>
+          <w:noProof/>
+        </w:rPr>
+        <w:instrText xml:space="preserve"> SEQ Figure \* ARABIC \s 1 </w:instrText>
       </w:r>
       <w:r>
         <w:rPr>
@@ -5136,7 +5202,7 @@
         <w:rPr>
           <w:noProof/>
         </w:rPr>
-        <w:instrText xml:space="preserve"> SEQ Figure \* ARABIC </w:instrText>
+        <w:instrText xml:space="preserve"> STYLEREF 1 \s </w:instrText>
       </w:r>
       <w:r>
         <w:rPr>
@@ -5148,7 +5214,40 @@
         <w:rPr>
           <w:noProof/>
         </w:rPr>
-        <w:t>3</w:t>
+        <w:t>4</w:t>
+      </w:r>
+      <w:r>
+        <w:rPr>
+          <w:noProof/>
+        </w:rPr>
+        <w:fldChar w:fldCharType="end"/>
+      </w:r>
+      <w:r>
+        <w:t>-</w:t>
+      </w:r>
+      <w:r>
+        <w:rPr>
+          <w:noProof/>
+        </w:rPr>
+        <w:fldChar w:fldCharType="begin"/>
+      </w:r>
+      <w:r>
+        <w:rPr>
+          <w:noProof/>
+        </w:rPr>
+        <w:instrText xml:space="preserve"> SEQ Figure \* ARABIC \s 1 </w:instrText>
+      </w:r>
+      <w:r>
+        <w:rPr>
+          <w:noProof/>
+        </w:rPr>
+        <w:fldChar w:fldCharType="separate"/>
+      </w:r>
+      <w:r>
+        <w:rPr>
+          <w:noProof/>
+        </w:rPr>
+        <w:t>2</w:t>
       </w:r>
       <w:r>
         <w:rPr>
@@ -5261,7 +5360,7 @@
         <w:rPr>
           <w:noProof/>
         </w:rPr>
-        <w:instrText xml:space="preserve"> SEQ Figure \* ARABIC </w:instrText>
+        <w:instrText xml:space="preserve"> STYLEREF 1 \s </w:instrText>
       </w:r>
       <w:r>
         <w:rPr>
@@ -5273,7 +5372,40 @@
         <w:rPr>
           <w:noProof/>
         </w:rPr>
-        <w:t>3</w:t>
+        <w:t>4</w:t>
+      </w:r>
+      <w:r>
+        <w:rPr>
+          <w:noProof/>
+        </w:rPr>
+        <w:fldChar w:fldCharType="end"/>
+      </w:r>
+      <w:r>
+        <w:t>-</w:t>
+      </w:r>
+      <w:r>
+        <w:rPr>
+          <w:noProof/>
+        </w:rPr>
+        <w:fldChar w:fldCharType="begin"/>
+      </w:r>
+      <w:r>
+        <w:rPr>
+          <w:noProof/>
+        </w:rPr>
+        <w:instrText xml:space="preserve"> SEQ Figure \* ARABIC \s 1 </w:instrText>
+      </w:r>
+      <w:r>
+        <w:rPr>
+          <w:noProof/>
+        </w:rPr>
+        <w:fldChar w:fldCharType="separate"/>
+      </w:r>
+      <w:r>
+        <w:rPr>
+          <w:noProof/>
+        </w:rPr>
+        <w:t>2</w:t>
       </w:r>
       <w:r>
         <w:rPr>
@@ -15266,7 +15398,7 @@
           <v:shape id="_x0000_i1025" type="#_x0000_t75" style="width:453pt;height:185.25pt" o:ole="">
             <v:imagedata r:id="rId32" o:title=""/>
           </v:shape>
-          <o:OLEObject Type="Embed" ProgID="PowerPoint.Slide.12" ShapeID="_x0000_i1025" DrawAspect="Content" ObjectID="_1764141247" r:id="rId33"/>
+          <o:OLEObject Type="Embed" ProgID="PowerPoint.Slide.12" ShapeID="_x0000_i1025" DrawAspect="Content" ObjectID="_1764163207" r:id="rId33"/>
         </w:object>
       </w:r>
     </w:p>
@@ -15278,14 +15410,69 @@
       <w:r>
         <w:t xml:space="preserve">Figure </w:t>
       </w:r>
-      <w:fldSimple w:instr=" SEQ Figure \* ARABIC ">
-        <w:r>
-          <w:rPr>
-            <w:noProof/>
-          </w:rPr>
-          <w:t>5</w:t>
-        </w:r>
-      </w:fldSimple>
+      <w:r>
+        <w:rPr>
+          <w:noProof/>
+        </w:rPr>
+        <w:fldChar w:fldCharType="begin"/>
+      </w:r>
+      <w:r>
+        <w:rPr>
+          <w:noProof/>
+        </w:rPr>
+        <w:instrText xml:space="preserve"> STYLEREF 1 \s </w:instrText>
+      </w:r>
+      <w:r>
+        <w:rPr>
+          <w:noProof/>
+        </w:rPr>
+        <w:fldChar w:fldCharType="separate"/>
+      </w:r>
+      <w:r>
+        <w:rPr>
+          <w:noProof/>
+        </w:rPr>
+        <w:t>4</w:t>
+      </w:r>
+      <w:r>
+        <w:rPr>
+          <w:noProof/>
+        </w:rPr>
+        <w:fldChar w:fldCharType="end"/>
+      </w:r>
+      <w:r>
+        <w:t>-</w:t>
+      </w:r>
+      <w:r>
+        <w:rPr>
+          <w:noProof/>
+        </w:rPr>
+        <w:fldChar w:fldCharType="begin"/>
+      </w:r>
+      <w:r>
+        <w:rPr>
+          <w:noProof/>
+        </w:rPr>
+        <w:instrText xml:space="preserve"> SEQ Figure \* ARABIC \s 1 </w:instrText>
+      </w:r>
+      <w:r>
+        <w:rPr>
+          <w:noProof/>
+        </w:rPr>
+        <w:fldChar w:fldCharType="separate"/>
+      </w:r>
+      <w:r>
+        <w:rPr>
+          <w:noProof/>
+        </w:rPr>
+        <w:t>2</w:t>
+      </w:r>
+      <w:r>
+        <w:rPr>
+          <w:noProof/>
+        </w:rPr>
+        <w:fldChar w:fldCharType="end"/>
+      </w:r>
       <w:r>
         <w:t xml:space="preserve"> - Simple Compute</w:t>
       </w:r>
@@ -18310,7 +18497,7 @@
           </mc:Choice>
           <mc:Fallback>
             <w:pict>
-              <v:group w14:anchorId="2F233937" id="Zone de dessin 1" o:spid="_x0000_s1026" editas="canvas" style="width:6in;height:252pt;mso-position-horizontal-relative:char;mso-position-vertical-relative:line" coordsize="54864,32004" o:gfxdata="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">
+              <v:group w14:anchorId="1056A746" id="Zone de dessin 1" o:spid="_x0000_s1026" editas="canvas" style="width:6in;height:252pt;mso-position-horizontal-relative:char;mso-position-vertical-relative:line" coordsize="54864,32004" o:gfxdata="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">
                 <v:shape id="_x0000_s1027" type="#_x0000_t75" style="position:absolute;width:54864;height:32004;visibility:visible;mso-wrap-style:square">
                   <v:fill o:detectmouseclick="t"/>
                   <v:path o:connecttype="none"/>
@@ -19065,7 +19252,7 @@
           </mc:Choice>
           <mc:Fallback>
             <w:pict>
-              <v:group w14:anchorId="1CFADBBD" id="Zone de dessin 1" o:spid="_x0000_s1026" editas="canvas" style="width:271.7pt;height:158.7pt;mso-position-horizontal-relative:char;mso-position-vertical-relative:line" coordsize="34505,20154" o:gfxdata="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">
+              <v:group w14:anchorId="7B77E13E" id="Zone de dessin 1" o:spid="_x0000_s1026" editas="canvas" style="width:271.7pt;height:158.7pt;mso-position-horizontal-relative:char;mso-position-vertical-relative:line" coordsize="34505,20154" o:gfxdata="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">
                 <v:shape id="_x0000_s1027" type="#_x0000_t75" style="position:absolute;width:34505;height:20154;visibility:visible;mso-wrap-style:square">
                   <v:fill o:detectmouseclick="t"/>
                   <v:path o:connecttype="none"/>

</xml_diff>

<commit_message>
Finalized initial version of ,15 compute
</commit_message>
<xml_diff>
--- a/OnfModel/CoreGendoc/ModelDescriptions/TR-512.15_OnfCoreIm-Compute-gd.docx
+++ b/OnfModel/CoreGendoc/ModelDescriptions/TR-512.15_OnfCoreIm-Compute-gd.docx
@@ -1077,7 +1077,7 @@
                     </a:ln>
                     <a:extLst>
                       <a:ext uri="{FAA26D3D-D897-4be2-8F04-BA451C77F1D7}">
-                        <ma14:placeholderFlag xmlns:ve="http://schemas.openxmlformats.org/markup-compatibility/2006" xmlns:ma14="http://schemas.microsoft.com/office/mac/drawingml/2011/main" xmlns:w="http://schemas.openxmlformats.org/wordprocessingml/2006/main" xmlns:w10="urn:schemas-microsoft-com:office:word" xmlns:v="urn:schemas-microsoft-com:vml" xmlns:o="urn:schemas-microsoft-com:office:office" xmlns:mv="urn:schemas-microsoft-com:mac:vml" xmlns:mo="http://schemas.microsoft.com/office/mac/office/2008/main" xmlns="" xmlns:arto="http://schemas.microsoft.com/office/word/2006/arto"/>
+                        <ma14:placeholderFlag xmlns:arto="http://schemas.microsoft.com/office/word/2006/arto" xmlns="" xmlns:mo="http://schemas.microsoft.com/office/mac/office/2008/main" xmlns:mv="urn:schemas-microsoft-com:mac:vml" xmlns:o="urn:schemas-microsoft-com:office:office" xmlns:v="urn:schemas-microsoft-com:vml" xmlns:w10="urn:schemas-microsoft-com:office:word" xmlns:w="http://schemas.openxmlformats.org/wordprocessingml/2006/main" xmlns:ma14="http://schemas.microsoft.com/office/mac/drawingml/2011/main" xmlns:ve="http://schemas.openxmlformats.org/markup-compatibility/2006"/>
                       </a:ext>
                     </a:extLst>
                   </pic:spPr>
@@ -3571,7 +3571,14 @@
                 <w:sz w:val="20"/>
                 <w:szCs w:val="20"/>
               </w:rPr>
-              <w:t>1.0</w:t>
+              <w:t>1.</w:t>
+            </w:r>
+            <w:r>
+              <w:rPr>
+                <w:sz w:val="20"/>
+                <w:szCs w:val="20"/>
+              </w:rPr>
+              <w:t>6</w:t>
             </w:r>
           </w:p>
         </w:tc>
@@ -15347,8 +15354,8 @@
       <w:pPr>
         <w:pStyle w:val="Heading1"/>
       </w:pPr>
-      <w:bookmarkStart w:id="45" w:name="_Toc16250482"/>
-      <w:bookmarkStart w:id="46" w:name="_Ref153517835"/>
+      <w:bookmarkStart w:id="45" w:name="_Ref153517835"/>
+      <w:bookmarkStart w:id="46" w:name="_Toc16250482"/>
       <w:r>
         <w:lastRenderedPageBreak/>
         <w:t xml:space="preserve">A simple compute </w:t>
@@ -15357,10 +15364,10 @@
       <w:r>
         <w:t>example</w:t>
       </w:r>
-      <w:bookmarkEnd w:id="46"/>
+      <w:bookmarkEnd w:id="45"/>
       <w:proofErr w:type="gramEnd"/>
     </w:p>
-    <w:bookmarkEnd w:id="45"/>
+    <w:bookmarkEnd w:id="46"/>
     <w:p>
       <w:r>
         <w:t>This simple example shows how the concepts in the model fit together. The figure below shows an assembly of hardware.</w:t>
@@ -15398,7 +15405,7 @@
           <v:shape id="_x0000_i1025" type="#_x0000_t75" style="width:453pt;height:185.25pt" o:ole="">
             <v:imagedata r:id="rId32" o:title=""/>
           </v:shape>
-          <o:OLEObject Type="Embed" ProgID="PowerPoint.Slide.12" ShapeID="_x0000_i1025" DrawAspect="Content" ObjectID="_1764163207" r:id="rId33"/>
+          <o:OLEObject Type="Embed" ProgID="PowerPoint.Slide.12" ShapeID="_x0000_i1025" DrawAspect="Content" ObjectID="_1765793633" r:id="rId33"/>
         </w:object>
       </w:r>
     </w:p>
@@ -16460,10 +16467,7 @@
         <w:fldChar w:fldCharType="end"/>
       </w:r>
       <w:r>
-        <w:t>,</w:t>
-      </w:r>
-      <w:r>
-        <w:t xml:space="preserve"> which shows a recursion of </w:t>
+        <w:t xml:space="preserve">, which shows a recursion of </w:t>
       </w:r>
       <w:proofErr w:type="spellStart"/>
       <w:r>
@@ -16474,13 +16478,7 @@
         <w:t>). These structures can give rise to</w:t>
       </w:r>
       <w:r>
-        <w:t xml:space="preserve"> </w:t>
-      </w:r>
-      <w:r>
-        <w:t>processing construct</w:t>
-      </w:r>
-      <w:r>
-        <w:t>s,</w:t>
+        <w:t xml:space="preserve"> processing constructs,</w:t>
       </w:r>
       <w:r>
         <w:t xml:space="preserve"> transport</w:t>
@@ -18497,7 +18495,7 @@
           </mc:Choice>
           <mc:Fallback>
             <w:pict>
-              <v:group w14:anchorId="1056A746" id="Zone de dessin 1" o:spid="_x0000_s1026" editas="canvas" style="width:6in;height:252pt;mso-position-horizontal-relative:char;mso-position-vertical-relative:line" coordsize="54864,32004" o:gfxdata="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">
+              <v:group w14:anchorId="52C4F9DA" id="Zone de dessin 1" o:spid="_x0000_s1026" editas="canvas" style="width:6in;height:252pt;mso-position-horizontal-relative:char;mso-position-vertical-relative:line" coordsize="54864,32004" o:gfxdata="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">
                 <v:shape id="_x0000_s1027" type="#_x0000_t75" style="position:absolute;width:54864;height:32004;visibility:visible;mso-wrap-style:square">
                   <v:fill o:detectmouseclick="t"/>
                   <v:path o:connecttype="none"/>
@@ -19252,7 +19250,7 @@
           </mc:Choice>
           <mc:Fallback>
             <w:pict>
-              <v:group w14:anchorId="7B77E13E" id="Zone de dessin 1" o:spid="_x0000_s1026" editas="canvas" style="width:271.7pt;height:158.7pt;mso-position-horizontal-relative:char;mso-position-vertical-relative:line" coordsize="34505,20154" o:gfxdata="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">
+              <v:group w14:anchorId="7F8273DC" id="Zone de dessin 1" o:spid="_x0000_s1026" editas="canvas" style="width:271.7pt;height:158.7pt;mso-position-horizontal-relative:char;mso-position-vertical-relative:line" coordsize="34505,20154" o:gfxdata="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">
                 <v:shape id="_x0000_s1027" type="#_x0000_t75" style="position:absolute;width:34505;height:20154;visibility:visible;mso-wrap-style:square">
                   <v:fill o:detectmouseclick="t"/>
                   <v:path o:connecttype="none"/>

</xml_diff>